<commit_message>
Added Login og Opret bruger use cases.
</commit_message>
<xml_diff>
--- a/Analysis and design/Use cases.docx
+++ b/Analysis and design/Use cases.docx
@@ -9,7 +9,15 @@
         </w:tabs>
       </w:pPr>
       <w:r>
-        <w:t>TODO: Husk use case / krav matrix</w:t>
+        <w:t xml:space="preserve">TODO: Husk use case / </w:t>
+      </w:r>
+      <w:proofErr w:type="spellStart"/>
+      <w:r>
+        <w:t>krav</w:t>
+      </w:r>
+      <w:proofErr w:type="spellEnd"/>
+      <w:r>
+        <w:t xml:space="preserve"> matrix</w:t>
       </w:r>
     </w:p>
     <w:p>
@@ -79,7 +87,13 @@
               <w:rPr>
                 <w:lang w:val="da-DK"/>
               </w:rPr>
-              <w:t>Use case: xx</w:t>
+              <w:t xml:space="preserve">Use case: </w:t>
+            </w:r>
+            <w:r>
+              <w:rPr>
+                <w:lang w:val="da-DK"/>
+              </w:rPr>
+              <w:t>LOGIN</w:t>
             </w:r>
           </w:p>
         </w:tc>
@@ -102,7 +116,14 @@
                 <w:b/>
                 <w:lang w:val="da-DK"/>
               </w:rPr>
-              <w:t>ID: xx</w:t>
+              <w:t xml:space="preserve">ID: </w:t>
+            </w:r>
+            <w:r>
+              <w:rPr>
+                <w:b/>
+                <w:lang w:val="da-DK"/>
+              </w:rPr>
+              <w:t>UC-1</w:t>
             </w:r>
           </w:p>
         </w:tc>
@@ -138,7 +159,7 @@
               <w:rPr>
                 <w:lang w:val="da-DK"/>
               </w:rPr>
-              <w:t>TODO.</w:t>
+              <w:t>En bruger logges på systemet.</w:t>
             </w:r>
           </w:p>
         </w:tc>
@@ -174,13 +195,7 @@
               <w:rPr>
                 <w:lang w:val="da-DK"/>
               </w:rPr>
-              <w:t>Todo</w:t>
-            </w:r>
-            <w:r>
-              <w:rPr>
-                <w:lang w:val="da-DK"/>
-              </w:rPr>
-              <w:t>.</w:t>
+              <w:t>Alle brugere.</w:t>
             </w:r>
           </w:p>
         </w:tc>
@@ -258,7 +273,7 @@
               <w:rPr>
                 <w:lang w:val="da-DK"/>
               </w:rPr>
-              <w:t>Todo</w:t>
+              <w:t>Brugeren er kendt af systemet.</w:t>
             </w:r>
           </w:p>
         </w:tc>
@@ -302,7 +317,21 @@
               <w:rPr>
                 <w:lang w:val="da-DK"/>
               </w:rPr>
-              <w:t>Todo</w:t>
+              <w:t>Brugeren udfylder e-mail og password felterne og trykker på ”</w:t>
+            </w:r>
+            <w:proofErr w:type="spellStart"/>
+            <w:r>
+              <w:rPr>
+                <w:lang w:val="da-DK"/>
+              </w:rPr>
+              <w:t>Login</w:t>
+            </w:r>
+            <w:proofErr w:type="spellEnd"/>
+            <w:r>
+              <w:rPr>
+                <w:lang w:val="da-DK"/>
+              </w:rPr>
+              <w:t>” knappen.</w:t>
             </w:r>
           </w:p>
           <w:p>
@@ -320,25 +349,21 @@
               <w:rPr>
                 <w:lang w:val="da-DK"/>
               </w:rPr>
-              <w:t>Todo:</w:t>
-            </w:r>
-          </w:p>
-          <w:p>
-            <w:pPr>
-              <w:pStyle w:val="Listeafsnit"/>
-              <w:numPr>
-                <w:ilvl w:val="1"/>
-                <w:numId w:val="19"/>
-              </w:numPr>
-              <w:rPr>
-                <w:lang w:val="da-DK"/>
-              </w:rPr>
-            </w:pPr>
-            <w:r>
-              <w:rPr>
-                <w:lang w:val="da-DK"/>
-              </w:rPr>
-              <w:t>Todo</w:t>
+              <w:t xml:space="preserve">Systemet verificerer e-mail og password. Hvis brugeren er kendt af systemet erstattes de 2 </w:t>
+            </w:r>
+            <w:proofErr w:type="spellStart"/>
+            <w:r>
+              <w:rPr>
+                <w:lang w:val="da-DK"/>
+              </w:rPr>
+              <w:t>login</w:t>
+            </w:r>
+            <w:proofErr w:type="spellEnd"/>
+            <w:r>
+              <w:rPr>
+                <w:lang w:val="da-DK"/>
+              </w:rPr>
+              <w:t xml:space="preserve"> felter med brugerens navn og en ”Log af” knap.</w:t>
             </w:r>
           </w:p>
           <w:p>
@@ -384,13 +409,35 @@
               <w:rPr>
                 <w:lang w:val="da-DK"/>
               </w:rPr>
-              <w:t>Ingen</w:t>
-            </w:r>
-            <w:r>
-              <w:rPr>
-                <w:lang w:val="da-DK"/>
-              </w:rPr>
-              <w:t>.</w:t>
+              <w:t xml:space="preserve">Brugeren er logget på systemet. Dette giver adgang til </w:t>
+            </w:r>
+            <w:proofErr w:type="spellStart"/>
+            <w:r>
+              <w:rPr>
+                <w:lang w:val="da-DK"/>
+              </w:rPr>
+              <w:t>upload</w:t>
+            </w:r>
+            <w:proofErr w:type="spellEnd"/>
+            <w:r>
+              <w:rPr>
+                <w:lang w:val="da-DK"/>
+              </w:rPr>
+              <w:t xml:space="preserve"> af ord, </w:t>
+            </w:r>
+            <w:proofErr w:type="spellStart"/>
+            <w:r>
+              <w:rPr>
+                <w:lang w:val="da-DK"/>
+              </w:rPr>
+              <w:t>forespørgelser</w:t>
+            </w:r>
+            <w:proofErr w:type="spellEnd"/>
+            <w:r>
+              <w:rPr>
+                <w:lang w:val="da-DK"/>
+              </w:rPr>
+              <w:t xml:space="preserve"> på ord m.m. </w:t>
             </w:r>
           </w:p>
         </w:tc>
@@ -431,8 +478,1033 @@
               <w:rPr>
                 <w:lang w:val="da-DK"/>
               </w:rPr>
+              <w:t xml:space="preserve">Brugeren kan ikke logges ind, da e-mail og password ikke kendes af systemet. Systemet melder at enten e-mail og/eller password er ukendt for systemet. Og henviser til ”Glemt password” og ”Opret bruger” mulighederne. </w:t>
+            </w:r>
+          </w:p>
+        </w:tc>
+      </w:tr>
+    </w:tbl>
+    <w:p>
+      <w:pPr>
+        <w:rPr>
+          <w:rFonts w:asciiTheme="majorHAnsi" w:eastAsiaTheme="majorEastAsia" w:hAnsiTheme="majorHAnsi" w:cstheme="majorBidi"/>
+          <w:b/>
+          <w:bCs/>
+          <w:color w:val="4F81BD" w:themeColor="accent1"/>
+          <w:sz w:val="26"/>
+          <w:szCs w:val="26"/>
+          <w:lang w:val="da-DK"/>
+        </w:rPr>
+      </w:pPr>
+    </w:p>
+    <w:p>
+      <w:pPr>
+        <w:rPr>
+          <w:lang w:val="da-DK"/>
+        </w:rPr>
+      </w:pPr>
+      <w:r>
+        <w:rPr>
+          <w:lang w:val="da-DK"/>
+        </w:rPr>
+        <w:br w:type="page"/>
+      </w:r>
+    </w:p>
+    <w:p>
+      <w:pPr>
+        <w:pStyle w:val="Brdtekst"/>
+        <w:rPr>
+          <w:lang w:val="da-DK"/>
+        </w:rPr>
+      </w:pPr>
+    </w:p>
+    <w:tbl>
+      <w:tblPr>
+        <w:tblStyle w:val="Tabel-Gitter"/>
+        <w:tblW w:w="0" w:type="auto"/>
+        <w:shd w:val="pct5" w:color="auto" w:fill="auto"/>
+        <w:tblLook w:val="04A0"/>
+      </w:tblPr>
+      <w:tblGrid>
+        <w:gridCol w:w="8523"/>
+      </w:tblGrid>
+      <w:tr>
+        <w:tc>
+          <w:tcPr>
+            <w:tcW w:w="8523" w:type="dxa"/>
+            <w:tcBorders>
+              <w:bottom w:val="single" w:sz="4" w:space="0" w:color="000000" w:themeColor="text1"/>
+            </w:tcBorders>
+            <w:shd w:val="clear" w:color="auto" w:fill="D9D9D9" w:themeFill="background1" w:themeFillShade="D9"/>
+          </w:tcPr>
+          <w:p>
+            <w:pPr>
+              <w:pStyle w:val="Overskrift2"/>
+              <w:rPr>
+                <w:lang w:val="da-DK"/>
+              </w:rPr>
+            </w:pPr>
+            <w:r>
+              <w:rPr>
+                <w:lang w:val="da-DK"/>
+              </w:rPr>
+              <w:t xml:space="preserve">Use case: </w:t>
+            </w:r>
+            <w:r>
+              <w:rPr>
+                <w:lang w:val="da-DK"/>
+              </w:rPr>
+              <w:t>OPRET BRUGER</w:t>
+            </w:r>
+          </w:p>
+        </w:tc>
+      </w:tr>
+      <w:tr>
+        <w:tc>
+          <w:tcPr>
+            <w:tcW w:w="8523" w:type="dxa"/>
+            <w:shd w:val="clear" w:color="auto" w:fill="F2F2F2" w:themeFill="background1" w:themeFillShade="F2"/>
+          </w:tcPr>
+          <w:p>
+            <w:pPr>
+              <w:rPr>
+                <w:b/>
+                <w:lang w:val="da-DK"/>
+              </w:rPr>
+            </w:pPr>
+            <w:r>
+              <w:rPr>
+                <w:b/>
+                <w:lang w:val="da-DK"/>
+              </w:rPr>
+              <w:t>ID: UC-2</w:t>
+            </w:r>
+          </w:p>
+        </w:tc>
+      </w:tr>
+      <w:tr>
+        <w:tc>
+          <w:tcPr>
+            <w:tcW w:w="8523" w:type="dxa"/>
+            <w:shd w:val="clear" w:color="auto" w:fill="F2F2F2" w:themeFill="background1" w:themeFillShade="F2"/>
+          </w:tcPr>
+          <w:p>
+            <w:pPr>
+              <w:rPr>
+                <w:b/>
+                <w:lang w:val="da-DK"/>
+              </w:rPr>
+            </w:pPr>
+            <w:r>
+              <w:rPr>
+                <w:b/>
+                <w:lang w:val="da-DK"/>
+              </w:rPr>
+              <w:t>Kort beskrivelse:</w:t>
+            </w:r>
+          </w:p>
+          <w:p>
+            <w:pPr>
+              <w:rPr>
+                <w:lang w:val="da-DK"/>
+              </w:rPr>
+            </w:pPr>
+            <w:r>
+              <w:rPr>
+                <w:lang w:val="da-DK"/>
+              </w:rPr>
+              <w:t>En ny bruger oprettes.</w:t>
+            </w:r>
+          </w:p>
+        </w:tc>
+      </w:tr>
+      <w:tr>
+        <w:tc>
+          <w:tcPr>
+            <w:tcW w:w="8523" w:type="dxa"/>
+            <w:shd w:val="clear" w:color="auto" w:fill="F2F2F2" w:themeFill="background1" w:themeFillShade="F2"/>
+          </w:tcPr>
+          <w:p>
+            <w:pPr>
+              <w:rPr>
+                <w:b/>
+                <w:lang w:val="da-DK"/>
+              </w:rPr>
+            </w:pPr>
+            <w:r>
+              <w:rPr>
+                <w:b/>
+                <w:lang w:val="da-DK"/>
+              </w:rPr>
+              <w:t>Primære aktører:</w:t>
+            </w:r>
+          </w:p>
+          <w:p>
+            <w:pPr>
+              <w:rPr>
+                <w:lang w:val="da-DK"/>
+              </w:rPr>
+            </w:pPr>
+            <w:r>
+              <w:rPr>
+                <w:lang w:val="da-DK"/>
+              </w:rPr>
+              <w:t>Alle</w:t>
+            </w:r>
+          </w:p>
+        </w:tc>
+      </w:tr>
+      <w:tr>
+        <w:tc>
+          <w:tcPr>
+            <w:tcW w:w="8523" w:type="dxa"/>
+            <w:shd w:val="clear" w:color="auto" w:fill="F2F2F2" w:themeFill="background1" w:themeFillShade="F2"/>
+          </w:tcPr>
+          <w:p>
+            <w:pPr>
+              <w:rPr>
+                <w:b/>
+                <w:lang w:val="da-DK"/>
+              </w:rPr>
+            </w:pPr>
+            <w:r>
+              <w:rPr>
+                <w:b/>
+                <w:lang w:val="da-DK"/>
+              </w:rPr>
+              <w:t>Sekundære aktører:</w:t>
+            </w:r>
+          </w:p>
+          <w:p>
+            <w:pPr>
+              <w:rPr>
+                <w:lang w:val="da-DK"/>
+              </w:rPr>
+            </w:pPr>
+            <w:r>
+              <w:rPr>
+                <w:lang w:val="da-DK"/>
+              </w:rPr>
+              <w:t>Ingen</w:t>
+            </w:r>
+            <w:r>
+              <w:rPr>
+                <w:lang w:val="da-DK"/>
+              </w:rPr>
+              <w:t>.</w:t>
+            </w:r>
+          </w:p>
+        </w:tc>
+      </w:tr>
+      <w:tr>
+        <w:tc>
+          <w:tcPr>
+            <w:tcW w:w="8523" w:type="dxa"/>
+            <w:shd w:val="clear" w:color="auto" w:fill="F2F2F2" w:themeFill="background1" w:themeFillShade="F2"/>
+          </w:tcPr>
+          <w:p>
+            <w:pPr>
+              <w:rPr>
+                <w:b/>
+                <w:lang w:val="da-DK"/>
+              </w:rPr>
+            </w:pPr>
+            <w:r>
+              <w:rPr>
+                <w:b/>
+                <w:lang w:val="da-DK"/>
+              </w:rPr>
+              <w:t>Start betingelser:</w:t>
+            </w:r>
+          </w:p>
+          <w:p>
+            <w:pPr>
+              <w:rPr>
+                <w:lang w:val="da-DK"/>
+              </w:rPr>
+            </w:pPr>
+            <w:r>
+              <w:rPr>
+                <w:lang w:val="da-DK"/>
+              </w:rPr>
+              <w:t>Brugeren skal have en valid e-mail adresse.</w:t>
+            </w:r>
+          </w:p>
+        </w:tc>
+      </w:tr>
+      <w:tr>
+        <w:tc>
+          <w:tcPr>
+            <w:tcW w:w="8523" w:type="dxa"/>
+            <w:tcBorders>
+              <w:bottom w:val="single" w:sz="4" w:space="0" w:color="000000" w:themeColor="text1"/>
+            </w:tcBorders>
+            <w:shd w:val="clear" w:color="auto" w:fill="FFFFFF" w:themeFill="background1"/>
+          </w:tcPr>
+          <w:p>
+            <w:pPr>
+              <w:rPr>
+                <w:b/>
+                <w:lang w:val="da-DK"/>
+              </w:rPr>
+            </w:pPr>
+            <w:r>
+              <w:rPr>
+                <w:b/>
+                <w:lang w:val="da-DK"/>
+              </w:rPr>
+              <w:t>Hovedforløb:</w:t>
+            </w:r>
+          </w:p>
+          <w:p>
+            <w:pPr>
+              <w:pStyle w:val="Listeafsnit"/>
+              <w:numPr>
+                <w:ilvl w:val="0"/>
+                <w:numId w:val="35"/>
+              </w:numPr>
+              <w:rPr>
+                <w:lang w:val="da-DK"/>
+              </w:rPr>
+            </w:pPr>
+            <w:r>
+              <w:rPr>
+                <w:lang w:val="da-DK"/>
+              </w:rPr>
+              <w:t xml:space="preserve">En </w:t>
+            </w:r>
+            <w:r>
+              <w:rPr>
+                <w:lang w:val="da-DK"/>
+              </w:rPr>
+              <w:t>kommende bruger vælger ”Opret bruger” linket</w:t>
+            </w:r>
+          </w:p>
+          <w:p>
+            <w:pPr>
+              <w:pStyle w:val="Listeafsnit"/>
+              <w:numPr>
+                <w:ilvl w:val="0"/>
+                <w:numId w:val="35"/>
+              </w:numPr>
+              <w:rPr>
+                <w:lang w:val="da-DK"/>
+              </w:rPr>
+            </w:pPr>
+            <w:r>
+              <w:rPr>
+                <w:lang w:val="da-DK"/>
+              </w:rPr>
+              <w:t xml:space="preserve">Systemet viser en ny side, som giver mulighed for indtastning af Navn, e-mail, password og gentag password. </w:t>
+            </w:r>
+          </w:p>
+          <w:p>
+            <w:pPr>
+              <w:pStyle w:val="Listeafsnit"/>
+              <w:numPr>
+                <w:ilvl w:val="0"/>
+                <w:numId w:val="35"/>
+              </w:numPr>
+              <w:rPr>
+                <w:lang w:val="da-DK"/>
+              </w:rPr>
+            </w:pPr>
+            <w:r>
+              <w:rPr>
+                <w:lang w:val="da-DK"/>
+              </w:rPr>
+              <w:t>Brugeren udfylder felter og trykker på ”Opret” knappen.</w:t>
+            </w:r>
+          </w:p>
+          <w:p>
+            <w:pPr>
+              <w:pStyle w:val="Listeafsnit"/>
+              <w:numPr>
+                <w:ilvl w:val="0"/>
+                <w:numId w:val="35"/>
+              </w:numPr>
+              <w:rPr>
+                <w:lang w:val="da-DK"/>
+              </w:rPr>
+            </w:pPr>
+            <w:r>
+              <w:rPr>
+                <w:lang w:val="da-DK"/>
+              </w:rPr>
+              <w:t>Systemet verificerer alle felterne:</w:t>
+            </w:r>
+          </w:p>
+          <w:p>
+            <w:pPr>
+              <w:pStyle w:val="Listeafsnit"/>
+              <w:numPr>
+                <w:ilvl w:val="1"/>
+                <w:numId w:val="35"/>
+              </w:numPr>
+              <w:rPr>
+                <w:lang w:val="da-DK"/>
+              </w:rPr>
+            </w:pPr>
+            <w:r>
+              <w:rPr>
+                <w:lang w:val="da-DK"/>
+              </w:rPr>
+              <w:t>Navn skal udfyldes.</w:t>
+            </w:r>
+          </w:p>
+          <w:p>
+            <w:pPr>
+              <w:pStyle w:val="Listeafsnit"/>
+              <w:numPr>
+                <w:ilvl w:val="1"/>
+                <w:numId w:val="35"/>
+              </w:numPr>
+              <w:rPr>
+                <w:lang w:val="da-DK"/>
+              </w:rPr>
+            </w:pPr>
+            <w:r>
+              <w:rPr>
+                <w:lang w:val="da-DK"/>
+              </w:rPr>
+              <w:t xml:space="preserve">e-mail skal udfyldes med </w:t>
+            </w:r>
+            <w:proofErr w:type="gramStart"/>
+            <w:r>
+              <w:rPr>
+                <w:lang w:val="da-DK"/>
+              </w:rPr>
+              <w:t>et</w:t>
+            </w:r>
+            <w:proofErr w:type="gramEnd"/>
+            <w:r>
+              <w:rPr>
+                <w:lang w:val="da-DK"/>
+              </w:rPr>
+              <w:t xml:space="preserve"> valid e-mail adresse. Dvs. skal indeholde @ </w:t>
+            </w:r>
+          </w:p>
+          <w:p>
+            <w:pPr>
+              <w:pStyle w:val="Listeafsnit"/>
+              <w:numPr>
+                <w:ilvl w:val="1"/>
+                <w:numId w:val="35"/>
+              </w:numPr>
+              <w:rPr>
+                <w:lang w:val="da-DK"/>
+              </w:rPr>
+            </w:pPr>
+            <w:r>
+              <w:rPr>
+                <w:lang w:val="da-DK"/>
+              </w:rPr>
+              <w:t>Begge password felter skal være udfyldt med samme tekst. Og teksten skal være mindst 8 tegn lang og indeholde både bogstaver og tal.</w:t>
+            </w:r>
+          </w:p>
+          <w:p>
+            <w:pPr>
+              <w:pStyle w:val="Listeafsnit"/>
+              <w:numPr>
+                <w:ilvl w:val="1"/>
+                <w:numId w:val="35"/>
+              </w:numPr>
+              <w:rPr>
+                <w:lang w:val="da-DK"/>
+              </w:rPr>
+            </w:pPr>
+            <w:r>
+              <w:rPr>
+                <w:lang w:val="da-DK"/>
+              </w:rPr>
+              <w:t xml:space="preserve">Hvis alle felter er valide, så gemmer systemet Navn, e-mail og password. Og sender en </w:t>
+            </w:r>
+            <w:r>
+              <w:rPr>
+                <w:lang w:val="da-DK"/>
+              </w:rPr>
+              <w:t>e-</w:t>
+            </w:r>
+            <w:r>
+              <w:rPr>
+                <w:lang w:val="da-DK"/>
+              </w:rPr>
+              <w:t xml:space="preserve">mail til den nye bruger. </w:t>
+            </w:r>
+            <w:r>
+              <w:rPr>
+                <w:lang w:val="da-DK"/>
+              </w:rPr>
+              <w:t>E-m</w:t>
+            </w:r>
+            <w:r>
+              <w:rPr>
+                <w:lang w:val="da-DK"/>
+              </w:rPr>
+              <w:t xml:space="preserve">ailen indeholder et link til systemet som skal aktiveres før brugeren kan logge på systemet. </w:t>
+            </w:r>
+            <w:r>
+              <w:rPr>
+                <w:lang w:val="da-DK"/>
+              </w:rPr>
+              <w:t>Dette gøres for at sikre at mailen er valid.</w:t>
+            </w:r>
+            <w:r>
+              <w:rPr>
+                <w:lang w:val="da-DK"/>
+              </w:rPr>
+              <w:t xml:space="preserve">   </w:t>
+            </w:r>
+          </w:p>
+          <w:p>
+            <w:pPr>
+              <w:pStyle w:val="Listeafsnit"/>
+              <w:ind w:left="360"/>
+              <w:rPr>
+                <w:b/>
+                <w:lang w:val="da-DK"/>
+              </w:rPr>
+            </w:pPr>
+          </w:p>
+        </w:tc>
+      </w:tr>
+      <w:tr>
+        <w:tc>
+          <w:tcPr>
+            <w:tcW w:w="8523" w:type="dxa"/>
+            <w:shd w:val="clear" w:color="auto" w:fill="F2F2F2" w:themeFill="background1" w:themeFillShade="F2"/>
+          </w:tcPr>
+          <w:p>
+            <w:pPr>
+              <w:rPr>
+                <w:b/>
+                <w:lang w:val="da-DK"/>
+              </w:rPr>
+            </w:pPr>
+            <w:r>
+              <w:rPr>
+                <w:b/>
+                <w:lang w:val="da-DK"/>
+              </w:rPr>
+              <w:t>Slut betingelser:</w:t>
+            </w:r>
+          </w:p>
+          <w:p>
+            <w:pPr>
+              <w:rPr>
+                <w:lang w:val="da-DK"/>
+              </w:rPr>
+            </w:pPr>
+            <w:r>
+              <w:rPr>
+                <w:lang w:val="da-DK"/>
+              </w:rPr>
+              <w:t>Bruger er delvist oprettet i systemet. Men kan først logge på systemet, når brugers e-mail er verificeret.</w:t>
+            </w:r>
+          </w:p>
+        </w:tc>
+      </w:tr>
+      <w:tr>
+        <w:tc>
+          <w:tcPr>
+            <w:tcW w:w="8523" w:type="dxa"/>
+            <w:shd w:val="clear" w:color="auto" w:fill="F2F2F2" w:themeFill="background1" w:themeFillShade="F2"/>
+          </w:tcPr>
+          <w:p>
+            <w:pPr>
+              <w:rPr>
+                <w:b/>
+                <w:lang w:val="da-DK"/>
+              </w:rPr>
+            </w:pPr>
+            <w:r>
+              <w:rPr>
+                <w:b/>
+                <w:lang w:val="da-DK"/>
+              </w:rPr>
+              <w:t>Alternative forløb:</w:t>
+            </w:r>
+          </w:p>
+          <w:p>
+            <w:pPr>
+              <w:pStyle w:val="Listeafsnit"/>
+              <w:numPr>
+                <w:ilvl w:val="0"/>
+                <w:numId w:val="5"/>
+              </w:numPr>
+              <w:rPr>
+                <w:lang w:val="da-DK"/>
+              </w:rPr>
+            </w:pPr>
+            <w:r>
+              <w:rPr>
+                <w:lang w:val="da-DK"/>
+              </w:rPr>
+              <w:t>Brugeren fortryder</w:t>
+            </w:r>
+            <w:r>
+              <w:rPr>
+                <w:lang w:val="da-DK"/>
+              </w:rPr>
+              <w:t>.</w:t>
+            </w:r>
+          </w:p>
+        </w:tc>
+      </w:tr>
+    </w:tbl>
+    <w:p>
+      <w:pPr>
+        <w:rPr>
+          <w:rFonts w:asciiTheme="majorHAnsi" w:eastAsiaTheme="majorEastAsia" w:hAnsiTheme="majorHAnsi" w:cstheme="majorBidi"/>
+          <w:b/>
+          <w:bCs/>
+          <w:color w:val="4F81BD" w:themeColor="accent1"/>
+          <w:sz w:val="26"/>
+          <w:szCs w:val="26"/>
+          <w:lang w:val="da-DK"/>
+        </w:rPr>
+      </w:pPr>
+    </w:p>
+    <w:p>
+      <w:pPr>
+        <w:pStyle w:val="Brdtekst"/>
+        <w:rPr>
+          <w:lang w:val="da-DK"/>
+        </w:rPr>
+      </w:pPr>
+    </w:p>
+    <w:p>
+      <w:pPr>
+        <w:rPr>
+          <w:lang w:val="da-DK"/>
+        </w:rPr>
+      </w:pPr>
+      <w:r>
+        <w:rPr>
+          <w:lang w:val="da-DK"/>
+        </w:rPr>
+        <w:br w:type="page"/>
+      </w:r>
+    </w:p>
+    <w:p>
+      <w:pPr>
+        <w:pStyle w:val="Brdtekst"/>
+        <w:rPr>
+          <w:lang w:val="da-DK"/>
+        </w:rPr>
+      </w:pPr>
+    </w:p>
+    <w:tbl>
+      <w:tblPr>
+        <w:tblStyle w:val="Tabel-Gitter"/>
+        <w:tblW w:w="0" w:type="auto"/>
+        <w:shd w:val="pct5" w:color="auto" w:fill="auto"/>
+        <w:tblLook w:val="04A0"/>
+      </w:tblPr>
+      <w:tblGrid>
+        <w:gridCol w:w="8523"/>
+      </w:tblGrid>
+      <w:tr>
+        <w:tc>
+          <w:tcPr>
+            <w:tcW w:w="8523" w:type="dxa"/>
+            <w:tcBorders>
+              <w:bottom w:val="single" w:sz="4" w:space="0" w:color="000000" w:themeColor="text1"/>
+            </w:tcBorders>
+            <w:shd w:val="clear" w:color="auto" w:fill="D9D9D9" w:themeFill="background1" w:themeFillShade="D9"/>
+          </w:tcPr>
+          <w:p>
+            <w:pPr>
+              <w:pStyle w:val="Overskrift2"/>
+              <w:rPr>
+                <w:lang w:val="da-DK"/>
+              </w:rPr>
+            </w:pPr>
+            <w:r>
+              <w:rPr>
+                <w:lang w:val="da-DK"/>
+              </w:rPr>
+              <w:t>Use case: xx</w:t>
+            </w:r>
+          </w:p>
+        </w:tc>
+      </w:tr>
+      <w:tr>
+        <w:tc>
+          <w:tcPr>
+            <w:tcW w:w="8523" w:type="dxa"/>
+            <w:shd w:val="clear" w:color="auto" w:fill="F2F2F2" w:themeFill="background1" w:themeFillShade="F2"/>
+          </w:tcPr>
+          <w:p>
+            <w:pPr>
+              <w:rPr>
+                <w:b/>
+                <w:lang w:val="da-DK"/>
+              </w:rPr>
+            </w:pPr>
+            <w:r>
+              <w:rPr>
+                <w:b/>
+                <w:lang w:val="da-DK"/>
+              </w:rPr>
+              <w:t xml:space="preserve">ID: </w:t>
+            </w:r>
+            <w:proofErr w:type="spellStart"/>
+            <w:r>
+              <w:rPr>
+                <w:b/>
+                <w:lang w:val="da-DK"/>
+              </w:rPr>
+              <w:t>xx</w:t>
+            </w:r>
+            <w:proofErr w:type="spellEnd"/>
+          </w:p>
+        </w:tc>
+      </w:tr>
+      <w:tr>
+        <w:tc>
+          <w:tcPr>
+            <w:tcW w:w="8523" w:type="dxa"/>
+            <w:shd w:val="clear" w:color="auto" w:fill="F2F2F2" w:themeFill="background1" w:themeFillShade="F2"/>
+          </w:tcPr>
+          <w:p>
+            <w:pPr>
+              <w:rPr>
+                <w:b/>
+                <w:lang w:val="da-DK"/>
+              </w:rPr>
+            </w:pPr>
+            <w:r>
+              <w:rPr>
+                <w:b/>
+                <w:lang w:val="da-DK"/>
+              </w:rPr>
+              <w:t>Kort beskrivelse:</w:t>
+            </w:r>
+          </w:p>
+          <w:p>
+            <w:pPr>
+              <w:rPr>
+                <w:lang w:val="da-DK"/>
+              </w:rPr>
+            </w:pPr>
+            <w:r>
+              <w:rPr>
+                <w:lang w:val="da-DK"/>
+              </w:rPr>
+              <w:t>TODO.</w:t>
+            </w:r>
+          </w:p>
+        </w:tc>
+      </w:tr>
+      <w:tr>
+        <w:tc>
+          <w:tcPr>
+            <w:tcW w:w="8523" w:type="dxa"/>
+            <w:shd w:val="clear" w:color="auto" w:fill="F2F2F2" w:themeFill="background1" w:themeFillShade="F2"/>
+          </w:tcPr>
+          <w:p>
+            <w:pPr>
+              <w:rPr>
+                <w:b/>
+                <w:lang w:val="da-DK"/>
+              </w:rPr>
+            </w:pPr>
+            <w:r>
+              <w:rPr>
+                <w:b/>
+                <w:lang w:val="da-DK"/>
+              </w:rPr>
+              <w:t>Primære aktører:</w:t>
+            </w:r>
+          </w:p>
+          <w:p>
+            <w:pPr>
+              <w:rPr>
+                <w:lang w:val="da-DK"/>
+              </w:rPr>
+            </w:pPr>
+            <w:proofErr w:type="spellStart"/>
+            <w:r>
+              <w:rPr>
+                <w:lang w:val="da-DK"/>
+              </w:rPr>
               <w:t>Todo</w:t>
             </w:r>
+            <w:proofErr w:type="spellEnd"/>
+            <w:r>
+              <w:rPr>
+                <w:lang w:val="da-DK"/>
+              </w:rPr>
+              <w:t>.</w:t>
+            </w:r>
+          </w:p>
+        </w:tc>
+      </w:tr>
+      <w:tr>
+        <w:tc>
+          <w:tcPr>
+            <w:tcW w:w="8523" w:type="dxa"/>
+            <w:shd w:val="clear" w:color="auto" w:fill="F2F2F2" w:themeFill="background1" w:themeFillShade="F2"/>
+          </w:tcPr>
+          <w:p>
+            <w:pPr>
+              <w:rPr>
+                <w:b/>
+                <w:lang w:val="da-DK"/>
+              </w:rPr>
+            </w:pPr>
+            <w:r>
+              <w:rPr>
+                <w:b/>
+                <w:lang w:val="da-DK"/>
+              </w:rPr>
+              <w:t>Sekundære aktører:</w:t>
+            </w:r>
+          </w:p>
+          <w:p>
+            <w:pPr>
+              <w:rPr>
+                <w:lang w:val="da-DK"/>
+              </w:rPr>
+            </w:pPr>
+            <w:r>
+              <w:rPr>
+                <w:lang w:val="da-DK"/>
+              </w:rPr>
+              <w:t>Ingen</w:t>
+            </w:r>
+            <w:r>
+              <w:rPr>
+                <w:lang w:val="da-DK"/>
+              </w:rPr>
+              <w:t>.</w:t>
+            </w:r>
+          </w:p>
+        </w:tc>
+      </w:tr>
+      <w:tr>
+        <w:tc>
+          <w:tcPr>
+            <w:tcW w:w="8523" w:type="dxa"/>
+            <w:shd w:val="clear" w:color="auto" w:fill="F2F2F2" w:themeFill="background1" w:themeFillShade="F2"/>
+          </w:tcPr>
+          <w:p>
+            <w:pPr>
+              <w:rPr>
+                <w:b/>
+                <w:lang w:val="da-DK"/>
+              </w:rPr>
+            </w:pPr>
+            <w:r>
+              <w:rPr>
+                <w:b/>
+                <w:lang w:val="da-DK"/>
+              </w:rPr>
+              <w:t>Start betingelser:</w:t>
+            </w:r>
+          </w:p>
+          <w:p>
+            <w:pPr>
+              <w:rPr>
+                <w:lang w:val="da-DK"/>
+              </w:rPr>
+            </w:pPr>
+            <w:proofErr w:type="spellStart"/>
+            <w:r>
+              <w:rPr>
+                <w:lang w:val="da-DK"/>
+              </w:rPr>
+              <w:t>Todo</w:t>
+            </w:r>
+            <w:proofErr w:type="spellEnd"/>
+          </w:p>
+        </w:tc>
+      </w:tr>
+      <w:tr>
+        <w:tc>
+          <w:tcPr>
+            <w:tcW w:w="8523" w:type="dxa"/>
+            <w:tcBorders>
+              <w:bottom w:val="single" w:sz="4" w:space="0" w:color="000000" w:themeColor="text1"/>
+            </w:tcBorders>
+            <w:shd w:val="clear" w:color="auto" w:fill="FFFFFF" w:themeFill="background1"/>
+          </w:tcPr>
+          <w:p>
+            <w:pPr>
+              <w:rPr>
+                <w:b/>
+                <w:lang w:val="da-DK"/>
+              </w:rPr>
+            </w:pPr>
+            <w:r>
+              <w:rPr>
+                <w:b/>
+                <w:lang w:val="da-DK"/>
+              </w:rPr>
+              <w:t>Hovedforløb:</w:t>
+            </w:r>
+          </w:p>
+          <w:p>
+            <w:pPr>
+              <w:pStyle w:val="Listeafsnit"/>
+              <w:numPr>
+                <w:ilvl w:val="0"/>
+                <w:numId w:val="35"/>
+              </w:numPr>
+              <w:rPr>
+                <w:lang w:val="da-DK"/>
+              </w:rPr>
+            </w:pPr>
+            <w:proofErr w:type="spellStart"/>
+            <w:r>
+              <w:rPr>
+                <w:lang w:val="da-DK"/>
+              </w:rPr>
+              <w:t>Todo</w:t>
+            </w:r>
+            <w:proofErr w:type="spellEnd"/>
+          </w:p>
+          <w:p>
+            <w:pPr>
+              <w:pStyle w:val="Listeafsnit"/>
+              <w:numPr>
+                <w:ilvl w:val="0"/>
+                <w:numId w:val="35"/>
+              </w:numPr>
+              <w:rPr>
+                <w:lang w:val="da-DK"/>
+              </w:rPr>
+            </w:pPr>
+            <w:proofErr w:type="spellStart"/>
+            <w:r>
+              <w:rPr>
+                <w:lang w:val="da-DK"/>
+              </w:rPr>
+              <w:t>Todo</w:t>
+            </w:r>
+            <w:proofErr w:type="spellEnd"/>
+            <w:r>
+              <w:rPr>
+                <w:lang w:val="da-DK"/>
+              </w:rPr>
+              <w:t>:</w:t>
+            </w:r>
+          </w:p>
+          <w:p>
+            <w:pPr>
+              <w:pStyle w:val="Listeafsnit"/>
+              <w:numPr>
+                <w:ilvl w:val="1"/>
+                <w:numId w:val="35"/>
+              </w:numPr>
+              <w:rPr>
+                <w:lang w:val="da-DK"/>
+              </w:rPr>
+            </w:pPr>
+            <w:proofErr w:type="spellStart"/>
+            <w:r>
+              <w:rPr>
+                <w:lang w:val="da-DK"/>
+              </w:rPr>
+              <w:t>Todo</w:t>
+            </w:r>
+            <w:proofErr w:type="spellEnd"/>
+          </w:p>
+          <w:p>
+            <w:pPr>
+              <w:pStyle w:val="Listeafsnit"/>
+              <w:ind w:left="360"/>
+              <w:rPr>
+                <w:b/>
+                <w:lang w:val="da-DK"/>
+              </w:rPr>
+            </w:pPr>
+          </w:p>
+        </w:tc>
+      </w:tr>
+      <w:tr>
+        <w:tc>
+          <w:tcPr>
+            <w:tcW w:w="8523" w:type="dxa"/>
+            <w:shd w:val="clear" w:color="auto" w:fill="F2F2F2" w:themeFill="background1" w:themeFillShade="F2"/>
+          </w:tcPr>
+          <w:p>
+            <w:pPr>
+              <w:rPr>
+                <w:b/>
+                <w:lang w:val="da-DK"/>
+              </w:rPr>
+            </w:pPr>
+            <w:r>
+              <w:rPr>
+                <w:b/>
+                <w:lang w:val="da-DK"/>
+              </w:rPr>
+              <w:t>Slut betingelser:</w:t>
+            </w:r>
+          </w:p>
+          <w:p>
+            <w:pPr>
+              <w:rPr>
+                <w:lang w:val="da-DK"/>
+              </w:rPr>
+            </w:pPr>
+            <w:r>
+              <w:rPr>
+                <w:lang w:val="da-DK"/>
+              </w:rPr>
+              <w:t>Ingen</w:t>
+            </w:r>
+            <w:r>
+              <w:rPr>
+                <w:lang w:val="da-DK"/>
+              </w:rPr>
+              <w:t>.</w:t>
+            </w:r>
+          </w:p>
+        </w:tc>
+      </w:tr>
+      <w:tr>
+        <w:tc>
+          <w:tcPr>
+            <w:tcW w:w="8523" w:type="dxa"/>
+            <w:shd w:val="clear" w:color="auto" w:fill="F2F2F2" w:themeFill="background1" w:themeFillShade="F2"/>
+          </w:tcPr>
+          <w:p>
+            <w:pPr>
+              <w:rPr>
+                <w:b/>
+                <w:lang w:val="da-DK"/>
+              </w:rPr>
+            </w:pPr>
+            <w:r>
+              <w:rPr>
+                <w:b/>
+                <w:lang w:val="da-DK"/>
+              </w:rPr>
+              <w:t>Alternative forløb:</w:t>
+            </w:r>
+          </w:p>
+          <w:p>
+            <w:pPr>
+              <w:pStyle w:val="Listeafsnit"/>
+              <w:numPr>
+                <w:ilvl w:val="0"/>
+                <w:numId w:val="5"/>
+              </w:numPr>
+              <w:rPr>
+                <w:lang w:val="da-DK"/>
+              </w:rPr>
+            </w:pPr>
+            <w:proofErr w:type="spellStart"/>
+            <w:r>
+              <w:rPr>
+                <w:lang w:val="da-DK"/>
+              </w:rPr>
+              <w:t>Todo</w:t>
+            </w:r>
+            <w:proofErr w:type="spellEnd"/>
           </w:p>
           <w:p>
             <w:pPr>
@@ -3385,6 +4457,92 @@
     </w:lvl>
   </w:abstractNum>
   <w:abstractNum w:abstractNumId="29">
+    <w:nsid w:val="6D814A42"/>
+    <w:multiLevelType w:val="multilevel"/>
+    <w:tmpl w:val="0406001F"/>
+    <w:lvl w:ilvl="0">
+      <w:start w:val="1"/>
+      <w:numFmt w:val="decimal"/>
+      <w:lvlText w:val="%1."/>
+      <w:lvlJc w:val="left"/>
+      <w:pPr>
+        <w:ind w:left="360" w:hanging="360"/>
+      </w:pPr>
+    </w:lvl>
+    <w:lvl w:ilvl="1">
+      <w:start w:val="1"/>
+      <w:numFmt w:val="decimal"/>
+      <w:lvlText w:val="%1.%2."/>
+      <w:lvlJc w:val="left"/>
+      <w:pPr>
+        <w:ind w:left="792" w:hanging="432"/>
+      </w:pPr>
+    </w:lvl>
+    <w:lvl w:ilvl="2">
+      <w:start w:val="1"/>
+      <w:numFmt w:val="decimal"/>
+      <w:lvlText w:val="%1.%2.%3."/>
+      <w:lvlJc w:val="left"/>
+      <w:pPr>
+        <w:ind w:left="1224" w:hanging="504"/>
+      </w:pPr>
+    </w:lvl>
+    <w:lvl w:ilvl="3">
+      <w:start w:val="1"/>
+      <w:numFmt w:val="decimal"/>
+      <w:lvlText w:val="%1.%2.%3.%4."/>
+      <w:lvlJc w:val="left"/>
+      <w:pPr>
+        <w:ind w:left="1728" w:hanging="648"/>
+      </w:pPr>
+    </w:lvl>
+    <w:lvl w:ilvl="4">
+      <w:start w:val="1"/>
+      <w:numFmt w:val="decimal"/>
+      <w:lvlText w:val="%1.%2.%3.%4.%5."/>
+      <w:lvlJc w:val="left"/>
+      <w:pPr>
+        <w:ind w:left="2232" w:hanging="792"/>
+      </w:pPr>
+    </w:lvl>
+    <w:lvl w:ilvl="5">
+      <w:start w:val="1"/>
+      <w:numFmt w:val="decimal"/>
+      <w:lvlText w:val="%1.%2.%3.%4.%5.%6."/>
+      <w:lvlJc w:val="left"/>
+      <w:pPr>
+        <w:ind w:left="2736" w:hanging="936"/>
+      </w:pPr>
+    </w:lvl>
+    <w:lvl w:ilvl="6">
+      <w:start w:val="1"/>
+      <w:numFmt w:val="decimal"/>
+      <w:lvlText w:val="%1.%2.%3.%4.%5.%6.%7."/>
+      <w:lvlJc w:val="left"/>
+      <w:pPr>
+        <w:ind w:left="3240" w:hanging="1080"/>
+      </w:pPr>
+    </w:lvl>
+    <w:lvl w:ilvl="7">
+      <w:start w:val="1"/>
+      <w:numFmt w:val="decimal"/>
+      <w:lvlText w:val="%1.%2.%3.%4.%5.%6.%7.%8."/>
+      <w:lvlJc w:val="left"/>
+      <w:pPr>
+        <w:ind w:left="3744" w:hanging="1224"/>
+      </w:pPr>
+    </w:lvl>
+    <w:lvl w:ilvl="8">
+      <w:start w:val="1"/>
+      <w:numFmt w:val="decimal"/>
+      <w:lvlText w:val="%1.%2.%3.%4.%5.%6.%7.%8.%9."/>
+      <w:lvlJc w:val="left"/>
+      <w:pPr>
+        <w:ind w:left="4320" w:hanging="1440"/>
+      </w:pPr>
+    </w:lvl>
+  </w:abstractNum>
+  <w:abstractNum w:abstractNumId="30">
     <w:nsid w:val="702174C2"/>
     <w:multiLevelType w:val="multilevel"/>
     <w:tmpl w:val="D5FA8CA4"/>
@@ -3473,7 +4631,7 @@
       </w:pPr>
     </w:lvl>
   </w:abstractNum>
-  <w:abstractNum w:abstractNumId="30">
+  <w:abstractNum w:abstractNumId="31">
     <w:nsid w:val="71D84497"/>
     <w:multiLevelType w:val="multilevel"/>
     <w:tmpl w:val="0406001F"/>
@@ -3559,7 +4717,7 @@
       </w:pPr>
     </w:lvl>
   </w:abstractNum>
-  <w:abstractNum w:abstractNumId="31">
+  <w:abstractNum w:abstractNumId="32">
     <w:nsid w:val="75D079EF"/>
     <w:multiLevelType w:val="multilevel"/>
     <w:tmpl w:val="0406001F"/>
@@ -3645,7 +4803,7 @@
       </w:pPr>
     </w:lvl>
   </w:abstractNum>
-  <w:abstractNum w:abstractNumId="32">
+  <w:abstractNum w:abstractNumId="33">
     <w:nsid w:val="75F329D2"/>
     <w:multiLevelType w:val="multilevel"/>
     <w:tmpl w:val="0406001F"/>
@@ -3731,7 +4889,7 @@
       </w:pPr>
     </w:lvl>
   </w:abstractNum>
-  <w:abstractNum w:abstractNumId="33">
+  <w:abstractNum w:abstractNumId="34">
     <w:nsid w:val="77280266"/>
     <w:multiLevelType w:val="hybridMultilevel"/>
     <w:tmpl w:val="4D3092F8"/>
@@ -3894,7 +5052,7 @@
     </w:lvlOverride>
   </w:num>
   <w:num w:numId="3">
-    <w:abstractNumId w:val="31"/>
+    <w:abstractNumId w:val="32"/>
   </w:num>
   <w:num w:numId="4">
     <w:abstractNumId w:val="18"/>
@@ -3906,7 +5064,7 @@
     <w:abstractNumId w:val="22"/>
   </w:num>
   <w:num w:numId="7">
-    <w:abstractNumId w:val="30"/>
+    <w:abstractNumId w:val="31"/>
   </w:num>
   <w:num w:numId="8">
     <w:abstractNumId w:val="13"/>
@@ -3924,7 +5082,7 @@
     <w:abstractNumId w:val="17"/>
   </w:num>
   <w:num w:numId="13">
-    <w:abstractNumId w:val="32"/>
+    <w:abstractNumId w:val="33"/>
   </w:num>
   <w:num w:numId="14">
     <w:abstractNumId w:val="10"/>
@@ -3948,7 +5106,7 @@
     <w:abstractNumId w:val="25"/>
   </w:num>
   <w:num w:numId="21">
-    <w:abstractNumId w:val="29"/>
+    <w:abstractNumId w:val="30"/>
   </w:num>
   <w:num w:numId="22">
     <w:abstractNumId w:val="5"/>
@@ -3975,7 +5133,7 @@
     <w:abstractNumId w:val="14"/>
   </w:num>
   <w:num w:numId="30">
-    <w:abstractNumId w:val="33"/>
+    <w:abstractNumId w:val="34"/>
   </w:num>
   <w:num w:numId="31">
     <w:abstractNumId w:val="28"/>
@@ -3988,6 +5146,9 @@
   </w:num>
   <w:num w:numId="34">
     <w:abstractNumId w:val="4"/>
+  </w:num>
+  <w:num w:numId="35">
+    <w:abstractNumId w:val="29"/>
   </w:num>
   <w:numIdMacAtCleanup w:val="5"/>
 </w:numbering>
@@ -5906,7 +7067,7 @@
 </file>
 
 <file path=customXml/itemProps1.xml><?xml version="1.0" encoding="utf-8"?>
-<ds:datastoreItem xmlns:ds="http://schemas.openxmlformats.org/officeDocument/2006/customXml" ds:itemID="{1B00D7B4-C9D4-412A-A921-6B1863C475AA}">
+<ds:datastoreItem xmlns:ds="http://schemas.openxmlformats.org/officeDocument/2006/customXml" ds:itemID="{C4A391CE-DE27-4570-B8E3-0D6D290A9B12}">
   <ds:schemaRefs>
     <ds:schemaRef ds:uri="http://schemas.openxmlformats.org/officeDocument/2006/bibliography"/>
   </ds:schemaRefs>

</xml_diff>

<commit_message>
Opdeling af af use cases i alm. og adm. Skrevet alle de adm. use cases.
</commit_message>
<xml_diff>
--- a/Analysis and design/Use cases.docx
+++ b/Analysis and design/Use cases.docx
@@ -917,7 +917,19 @@
               <w:rPr>
                 <w:lang w:val="da-DK"/>
               </w:rPr>
-              <w:t xml:space="preserve">Hvis alle felter er valide, så gemmer systemet Navn, e-mail og password. Og sender en </w:t>
+              <w:t>Hvis alle felter</w:t>
+            </w:r>
+            <w:r>
+              <w:rPr>
+                <w:lang w:val="da-DK"/>
+              </w:rPr>
+              <w:t xml:space="preserve"> er valide, så gemmer systemet n</w:t>
+            </w:r>
+            <w:r>
+              <w:rPr>
+                <w:lang w:val="da-DK"/>
+              </w:rPr>
+              <w:t xml:space="preserve">avn, e-mail og password. Og sender en </w:t>
             </w:r>
             <w:r>
               <w:rPr>
@@ -1116,15 +1128,15 @@
           <w:p>
             <w:pPr>
               <w:pStyle w:val="Overskrift2"/>
-              <w:rPr>
-                <w:lang w:val="da-DK"/>
-              </w:rPr>
-            </w:pPr>
-            <w:r>
-              <w:rPr>
-                <w:lang w:val="da-DK"/>
-              </w:rPr>
-              <w:t>Use case: xx</w:t>
+            </w:pPr>
+            <w:r>
+              <w:t xml:space="preserve">Use case: </w:t>
+            </w:r>
+            <w:r>
+              <w:t>Verificer e-m</w:t>
+            </w:r>
+            <w:r>
+              <w:t>ail</w:t>
             </w:r>
           </w:p>
         </w:tc>
@@ -1149,15 +1161,13 @@
               </w:rPr>
               <w:t xml:space="preserve">ID: </w:t>
             </w:r>
-            <w:proofErr w:type="spellStart"/>
-            <w:r>
-              <w:rPr>
-                <w:b/>
-                <w:lang w:val="da-DK"/>
-              </w:rPr>
-              <w:t>xx</w:t>
-            </w:r>
-            <w:proofErr w:type="spellEnd"/>
+            <w:r>
+              <w:rPr>
+                <w:b/>
+                <w:lang w:val="da-DK"/>
+              </w:rPr>
+              <w:t>UC-3</w:t>
+            </w:r>
           </w:p>
         </w:tc>
       </w:tr>
@@ -1192,7 +1202,7 @@
               <w:rPr>
                 <w:lang w:val="da-DK"/>
               </w:rPr>
-              <w:t>TODO.</w:t>
+              <w:t>En brugeres mail er verificeret.</w:t>
             </w:r>
           </w:p>
         </w:tc>
@@ -1224,19 +1234,11 @@
                 <w:lang w:val="da-DK"/>
               </w:rPr>
             </w:pPr>
-            <w:proofErr w:type="spellStart"/>
-            <w:r>
-              <w:rPr>
-                <w:lang w:val="da-DK"/>
-              </w:rPr>
-              <w:t>Todo</w:t>
-            </w:r>
-            <w:proofErr w:type="spellEnd"/>
-            <w:r>
-              <w:rPr>
-                <w:lang w:val="da-DK"/>
-              </w:rPr>
-              <w:t>.</w:t>
+            <w:r>
+              <w:rPr>
+                <w:lang w:val="da-DK"/>
+              </w:rPr>
+              <w:t>Alle brugere.</w:t>
             </w:r>
           </w:p>
         </w:tc>
@@ -1274,12 +1276,6 @@
               </w:rPr>
               <w:t>Ingen</w:t>
             </w:r>
-            <w:r>
-              <w:rPr>
-                <w:lang w:val="da-DK"/>
-              </w:rPr>
-              <w:t>.</w:t>
-            </w:r>
           </w:p>
         </w:tc>
       </w:tr>
@@ -1310,14 +1306,12 @@
                 <w:lang w:val="da-DK"/>
               </w:rPr>
             </w:pPr>
-            <w:proofErr w:type="spellStart"/>
-            <w:r>
-              <w:rPr>
-                <w:lang w:val="da-DK"/>
-              </w:rPr>
-              <w:t>Todo</w:t>
-            </w:r>
-            <w:proofErr w:type="spellEnd"/>
+            <w:r>
+              <w:rPr>
+                <w:lang w:val="da-DK"/>
+              </w:rPr>
+              <w:t>En bruger som er oprettet i systemet, og brugeren har modtaget en e-mail verifikations e-mail fra systemet.</w:t>
+            </w:r>
           </w:p>
         </w:tc>
       </w:tr>
@@ -1350,66 +1344,96 @@
               <w:pStyle w:val="Listeafsnit"/>
               <w:numPr>
                 <w:ilvl w:val="0"/>
-                <w:numId w:val="35"/>
+                <w:numId w:val="36"/>
               </w:numPr>
               <w:rPr>
                 <w:lang w:val="da-DK"/>
               </w:rPr>
             </w:pPr>
-            <w:proofErr w:type="spellStart"/>
-            <w:r>
-              <w:rPr>
-                <w:lang w:val="da-DK"/>
-              </w:rPr>
-              <w:t>Todo</w:t>
-            </w:r>
-            <w:proofErr w:type="spellEnd"/>
+            <w:r>
+              <w:rPr>
+                <w:lang w:val="da-DK"/>
+              </w:rPr>
+              <w:t>Brugeren åbner e-mailen fra systemet og trykker på linket i denne.</w:t>
+            </w:r>
           </w:p>
           <w:p>
             <w:pPr>
               <w:pStyle w:val="Listeafsnit"/>
               <w:numPr>
                 <w:ilvl w:val="0"/>
-                <w:numId w:val="35"/>
+                <w:numId w:val="36"/>
               </w:numPr>
               <w:rPr>
                 <w:lang w:val="da-DK"/>
               </w:rPr>
             </w:pPr>
-            <w:proofErr w:type="spellStart"/>
-            <w:r>
-              <w:rPr>
-                <w:lang w:val="da-DK"/>
-              </w:rPr>
-              <w:t>Todo</w:t>
-            </w:r>
-            <w:proofErr w:type="spellEnd"/>
-            <w:r>
-              <w:rPr>
-                <w:lang w:val="da-DK"/>
-              </w:rPr>
-              <w:t>:</w:t>
+            <w:r>
+              <w:rPr>
+                <w:lang w:val="da-DK"/>
+              </w:rPr>
+              <w:t>Systemet viser en side, som fortæller at brugerens e-mail nu er verificeret.</w:t>
             </w:r>
           </w:p>
           <w:p>
             <w:pPr>
               <w:pStyle w:val="Listeafsnit"/>
               <w:numPr>
-                <w:ilvl w:val="1"/>
-                <w:numId w:val="35"/>
+                <w:ilvl w:val="0"/>
+                <w:numId w:val="36"/>
               </w:numPr>
               <w:rPr>
                 <w:lang w:val="da-DK"/>
               </w:rPr>
             </w:pPr>
-            <w:proofErr w:type="spellStart"/>
-            <w:r>
-              <w:rPr>
-                <w:lang w:val="da-DK"/>
-              </w:rPr>
-              <w:t>Todo</w:t>
-            </w:r>
-            <w:proofErr w:type="spellEnd"/>
+            <w:r>
+              <w:rPr>
+                <w:lang w:val="da-DK"/>
+              </w:rPr>
+              <w:t xml:space="preserve">Systemet gemmer oplysninger </w:t>
+            </w:r>
+            <w:r>
+              <w:rPr>
+                <w:lang w:val="da-DK"/>
+              </w:rPr>
+              <w:t>om</w:t>
+            </w:r>
+            <w:r>
+              <w:rPr>
+                <w:lang w:val="da-DK"/>
+              </w:rPr>
+              <w:t xml:space="preserve"> verificering af brugers e-mail.</w:t>
+            </w:r>
+          </w:p>
+          <w:p>
+            <w:pPr>
+              <w:pStyle w:val="Listeafsnit"/>
+              <w:numPr>
+                <w:ilvl w:val="0"/>
+                <w:numId w:val="36"/>
+              </w:numPr>
+              <w:rPr>
+                <w:lang w:val="da-DK"/>
+              </w:rPr>
+            </w:pPr>
+            <w:r>
+              <w:rPr>
+                <w:lang w:val="da-DK"/>
+              </w:rPr>
+              <w:t>Brugeren kan nu fortsætte med at bruge systemet som en bruger</w:t>
+            </w:r>
+            <w:r>
+              <w:rPr>
+                <w:lang w:val="da-DK"/>
+              </w:rPr>
+              <w:t xml:space="preserve"> der er logget på systemet</w:t>
+            </w:r>
+            <w:r>
+              <w:rPr>
+                <w:lang w:val="da-DK"/>
+              </w:rPr>
+              <w:t>.</w:t>
+            </w:r>
           </w:p>
           <w:p>
             <w:pPr>
@@ -1497,26 +1521,6 @@
                 <w:lang w:val="da-DK"/>
               </w:rPr>
             </w:pPr>
-            <w:proofErr w:type="spellStart"/>
-            <w:r>
-              <w:rPr>
-                <w:lang w:val="da-DK"/>
-              </w:rPr>
-              <w:t>Todo</w:t>
-            </w:r>
-            <w:proofErr w:type="spellEnd"/>
-          </w:p>
-          <w:p>
-            <w:pPr>
-              <w:pStyle w:val="Listeafsnit"/>
-              <w:numPr>
-                <w:ilvl w:val="0"/>
-                <w:numId w:val="5"/>
-              </w:numPr>
-              <w:rPr>
-                <w:lang w:val="da-DK"/>
-              </w:rPr>
-            </w:pPr>
             <w:r>
               <w:rPr>
                 <w:lang w:val="da-DK"/>
@@ -1542,6 +1546,2637 @@
           <w:color w:val="4F81BD" w:themeColor="accent1"/>
           <w:sz w:val="26"/>
           <w:szCs w:val="26"/>
+          <w:lang w:val="da-DK"/>
+        </w:rPr>
+      </w:pPr>
+    </w:p>
+    <w:p>
+      <w:pPr>
+        <w:rPr>
+          <w:lang w:val="da-DK"/>
+        </w:rPr>
+      </w:pPr>
+      <w:r>
+        <w:rPr>
+          <w:lang w:val="da-DK"/>
+        </w:rPr>
+        <w:br w:type="page"/>
+      </w:r>
+    </w:p>
+    <w:p>
+      <w:pPr>
+        <w:pStyle w:val="Brdtekst"/>
+        <w:rPr>
+          <w:lang w:val="da-DK"/>
+        </w:rPr>
+      </w:pPr>
+    </w:p>
+    <w:tbl>
+      <w:tblPr>
+        <w:tblStyle w:val="Tabel-Gitter"/>
+        <w:tblW w:w="0" w:type="auto"/>
+        <w:shd w:val="pct5" w:color="auto" w:fill="auto"/>
+        <w:tblLook w:val="04A0"/>
+      </w:tblPr>
+      <w:tblGrid>
+        <w:gridCol w:w="8523"/>
+      </w:tblGrid>
+      <w:tr>
+        <w:tc>
+          <w:tcPr>
+            <w:tcW w:w="8523" w:type="dxa"/>
+            <w:tcBorders>
+              <w:bottom w:val="single" w:sz="4" w:space="0" w:color="000000" w:themeColor="text1"/>
+            </w:tcBorders>
+            <w:shd w:val="clear" w:color="auto" w:fill="D9D9D9" w:themeFill="background1" w:themeFillShade="D9"/>
+          </w:tcPr>
+          <w:p>
+            <w:pPr>
+              <w:pStyle w:val="Overskrift2"/>
+              <w:rPr>
+                <w:lang w:val="da-DK"/>
+              </w:rPr>
+            </w:pPr>
+            <w:r>
+              <w:rPr>
+                <w:lang w:val="da-DK"/>
+              </w:rPr>
+              <w:t>Use case: Glemt password</w:t>
+            </w:r>
+          </w:p>
+        </w:tc>
+      </w:tr>
+      <w:tr>
+        <w:tc>
+          <w:tcPr>
+            <w:tcW w:w="8523" w:type="dxa"/>
+            <w:shd w:val="clear" w:color="auto" w:fill="F2F2F2" w:themeFill="background1" w:themeFillShade="F2"/>
+          </w:tcPr>
+          <w:p>
+            <w:pPr>
+              <w:rPr>
+                <w:b/>
+                <w:lang w:val="da-DK"/>
+              </w:rPr>
+            </w:pPr>
+            <w:r>
+              <w:rPr>
+                <w:b/>
+                <w:lang w:val="da-DK"/>
+              </w:rPr>
+              <w:t>ID: UC-4</w:t>
+            </w:r>
+          </w:p>
+        </w:tc>
+      </w:tr>
+      <w:tr>
+        <w:tc>
+          <w:tcPr>
+            <w:tcW w:w="8523" w:type="dxa"/>
+            <w:shd w:val="clear" w:color="auto" w:fill="F2F2F2" w:themeFill="background1" w:themeFillShade="F2"/>
+          </w:tcPr>
+          <w:p>
+            <w:pPr>
+              <w:rPr>
+                <w:b/>
+                <w:lang w:val="da-DK"/>
+              </w:rPr>
+            </w:pPr>
+            <w:r>
+              <w:rPr>
+                <w:b/>
+                <w:lang w:val="da-DK"/>
+              </w:rPr>
+              <w:t>Kort beskrivelse:</w:t>
+            </w:r>
+          </w:p>
+          <w:p>
+            <w:pPr>
+              <w:rPr>
+                <w:lang w:val="da-DK"/>
+              </w:rPr>
+            </w:pPr>
+            <w:r>
+              <w:rPr>
+                <w:lang w:val="da-DK"/>
+              </w:rPr>
+              <w:t>Bestilling af nyt midlertidigt password</w:t>
+            </w:r>
+            <w:r>
+              <w:rPr>
+                <w:lang w:val="da-DK"/>
+              </w:rPr>
+              <w:t>.</w:t>
+            </w:r>
+          </w:p>
+        </w:tc>
+      </w:tr>
+      <w:tr>
+        <w:tc>
+          <w:tcPr>
+            <w:tcW w:w="8523" w:type="dxa"/>
+            <w:shd w:val="clear" w:color="auto" w:fill="F2F2F2" w:themeFill="background1" w:themeFillShade="F2"/>
+          </w:tcPr>
+          <w:p>
+            <w:pPr>
+              <w:rPr>
+                <w:b/>
+                <w:lang w:val="da-DK"/>
+              </w:rPr>
+            </w:pPr>
+            <w:r>
+              <w:rPr>
+                <w:b/>
+                <w:lang w:val="da-DK"/>
+              </w:rPr>
+              <w:t>Primære aktører:</w:t>
+            </w:r>
+          </w:p>
+          <w:p>
+            <w:pPr>
+              <w:rPr>
+                <w:lang w:val="da-DK"/>
+              </w:rPr>
+            </w:pPr>
+            <w:r>
+              <w:rPr>
+                <w:lang w:val="da-DK"/>
+              </w:rPr>
+              <w:t>Alle brugere.</w:t>
+            </w:r>
+          </w:p>
+        </w:tc>
+      </w:tr>
+      <w:tr>
+        <w:tc>
+          <w:tcPr>
+            <w:tcW w:w="8523" w:type="dxa"/>
+            <w:shd w:val="clear" w:color="auto" w:fill="F2F2F2" w:themeFill="background1" w:themeFillShade="F2"/>
+          </w:tcPr>
+          <w:p>
+            <w:pPr>
+              <w:rPr>
+                <w:b/>
+                <w:lang w:val="da-DK"/>
+              </w:rPr>
+            </w:pPr>
+            <w:r>
+              <w:rPr>
+                <w:b/>
+                <w:lang w:val="da-DK"/>
+              </w:rPr>
+              <w:t>Sekundære aktører:</w:t>
+            </w:r>
+          </w:p>
+          <w:p>
+            <w:pPr>
+              <w:rPr>
+                <w:lang w:val="da-DK"/>
+              </w:rPr>
+            </w:pPr>
+            <w:r>
+              <w:rPr>
+                <w:lang w:val="da-DK"/>
+              </w:rPr>
+              <w:t>Ingen</w:t>
+            </w:r>
+            <w:r>
+              <w:rPr>
+                <w:lang w:val="da-DK"/>
+              </w:rPr>
+              <w:t>.</w:t>
+            </w:r>
+          </w:p>
+        </w:tc>
+      </w:tr>
+      <w:tr>
+        <w:tc>
+          <w:tcPr>
+            <w:tcW w:w="8523" w:type="dxa"/>
+            <w:shd w:val="clear" w:color="auto" w:fill="F2F2F2" w:themeFill="background1" w:themeFillShade="F2"/>
+          </w:tcPr>
+          <w:p>
+            <w:pPr>
+              <w:rPr>
+                <w:b/>
+                <w:lang w:val="da-DK"/>
+              </w:rPr>
+            </w:pPr>
+            <w:r>
+              <w:rPr>
+                <w:b/>
+                <w:lang w:val="da-DK"/>
+              </w:rPr>
+              <w:t>Start betingelser:</w:t>
+            </w:r>
+          </w:p>
+          <w:p>
+            <w:pPr>
+              <w:rPr>
+                <w:lang w:val="da-DK"/>
+              </w:rPr>
+            </w:pPr>
+            <w:r>
+              <w:rPr>
+                <w:lang w:val="da-DK"/>
+              </w:rPr>
+              <w:t>En bruger som er oprettet i systemet med en valid e-mail.</w:t>
+            </w:r>
+          </w:p>
+        </w:tc>
+      </w:tr>
+      <w:tr>
+        <w:tc>
+          <w:tcPr>
+            <w:tcW w:w="8523" w:type="dxa"/>
+            <w:tcBorders>
+              <w:bottom w:val="single" w:sz="4" w:space="0" w:color="000000" w:themeColor="text1"/>
+            </w:tcBorders>
+            <w:shd w:val="clear" w:color="auto" w:fill="FFFFFF" w:themeFill="background1"/>
+          </w:tcPr>
+          <w:p>
+            <w:pPr>
+              <w:rPr>
+                <w:b/>
+                <w:lang w:val="da-DK"/>
+              </w:rPr>
+            </w:pPr>
+            <w:r>
+              <w:rPr>
+                <w:b/>
+                <w:lang w:val="da-DK"/>
+              </w:rPr>
+              <w:t>Hovedforløb:</w:t>
+            </w:r>
+          </w:p>
+          <w:p>
+            <w:pPr>
+              <w:pStyle w:val="Listeafsnit"/>
+              <w:numPr>
+                <w:ilvl w:val="0"/>
+                <w:numId w:val="37"/>
+              </w:numPr>
+              <w:rPr>
+                <w:lang w:val="da-DK"/>
+              </w:rPr>
+            </w:pPr>
+            <w:r>
+              <w:rPr>
+                <w:lang w:val="da-DK"/>
+              </w:rPr>
+              <w:t>Brugeren trykker på linket ”Glemt password”.</w:t>
+            </w:r>
+          </w:p>
+          <w:p>
+            <w:pPr>
+              <w:pStyle w:val="Listeafsnit"/>
+              <w:numPr>
+                <w:ilvl w:val="0"/>
+                <w:numId w:val="37"/>
+              </w:numPr>
+              <w:rPr>
+                <w:lang w:val="da-DK"/>
+              </w:rPr>
+            </w:pPr>
+            <w:r>
+              <w:rPr>
+                <w:lang w:val="da-DK"/>
+              </w:rPr>
+              <w:t>Systemet viser en side, hvor der skal indtastes den e-mail som er kendt af systemet for den aktuelle bruger.</w:t>
+            </w:r>
+          </w:p>
+          <w:p>
+            <w:pPr>
+              <w:pStyle w:val="Listeafsnit"/>
+              <w:numPr>
+                <w:ilvl w:val="0"/>
+                <w:numId w:val="37"/>
+              </w:numPr>
+              <w:rPr>
+                <w:lang w:val="da-DK"/>
+              </w:rPr>
+            </w:pPr>
+            <w:r>
+              <w:rPr>
+                <w:lang w:val="da-DK"/>
+              </w:rPr>
+              <w:t>Brugeren indtaster sin e-mail adresse og trykker på knappen ”Dan nyt password”</w:t>
+            </w:r>
+          </w:p>
+          <w:p>
+            <w:pPr>
+              <w:pStyle w:val="Listeafsnit"/>
+              <w:numPr>
+                <w:ilvl w:val="0"/>
+                <w:numId w:val="37"/>
+              </w:numPr>
+              <w:rPr>
+                <w:lang w:val="da-DK"/>
+              </w:rPr>
+            </w:pPr>
+            <w:r>
+              <w:rPr>
+                <w:lang w:val="da-DK"/>
+              </w:rPr>
+              <w:t>Systemet generer et nyt password til brugeren og sender dette med en e-mail tid denne. I e-mail skal der være en opfordring til at ændre passwordet.</w:t>
+            </w:r>
+          </w:p>
+          <w:p>
+            <w:pPr>
+              <w:pStyle w:val="Listeafsnit"/>
+              <w:ind w:left="360"/>
+              <w:rPr>
+                <w:b/>
+                <w:lang w:val="da-DK"/>
+              </w:rPr>
+            </w:pPr>
+            <w:r>
+              <w:rPr>
+                <w:b/>
+                <w:lang w:val="da-DK"/>
+              </w:rPr>
+              <w:t xml:space="preserve"> </w:t>
+            </w:r>
+          </w:p>
+        </w:tc>
+      </w:tr>
+      <w:tr>
+        <w:tc>
+          <w:tcPr>
+            <w:tcW w:w="8523" w:type="dxa"/>
+            <w:shd w:val="clear" w:color="auto" w:fill="F2F2F2" w:themeFill="background1" w:themeFillShade="F2"/>
+          </w:tcPr>
+          <w:p>
+            <w:pPr>
+              <w:rPr>
+                <w:b/>
+                <w:lang w:val="da-DK"/>
+              </w:rPr>
+            </w:pPr>
+            <w:r>
+              <w:rPr>
+                <w:b/>
+                <w:lang w:val="da-DK"/>
+              </w:rPr>
+              <w:t>Slut betingelser:</w:t>
+            </w:r>
+          </w:p>
+          <w:p>
+            <w:pPr>
+              <w:rPr>
+                <w:lang w:val="da-DK"/>
+              </w:rPr>
+            </w:pPr>
+            <w:r>
+              <w:rPr>
+                <w:lang w:val="da-DK"/>
+              </w:rPr>
+              <w:t>Ingen</w:t>
+            </w:r>
+            <w:r>
+              <w:rPr>
+                <w:lang w:val="da-DK"/>
+              </w:rPr>
+              <w:t>.</w:t>
+            </w:r>
+          </w:p>
+        </w:tc>
+      </w:tr>
+      <w:tr>
+        <w:tc>
+          <w:tcPr>
+            <w:tcW w:w="8523" w:type="dxa"/>
+            <w:shd w:val="clear" w:color="auto" w:fill="F2F2F2" w:themeFill="background1" w:themeFillShade="F2"/>
+          </w:tcPr>
+          <w:p>
+            <w:pPr>
+              <w:rPr>
+                <w:b/>
+                <w:lang w:val="da-DK"/>
+              </w:rPr>
+            </w:pPr>
+            <w:r>
+              <w:rPr>
+                <w:b/>
+                <w:lang w:val="da-DK"/>
+              </w:rPr>
+              <w:t>Alternative forløb:</w:t>
+            </w:r>
+          </w:p>
+          <w:p>
+            <w:pPr>
+              <w:pStyle w:val="Listeafsnit"/>
+              <w:numPr>
+                <w:ilvl w:val="0"/>
+                <w:numId w:val="5"/>
+              </w:numPr>
+              <w:rPr>
+                <w:lang w:val="da-DK"/>
+              </w:rPr>
+            </w:pPr>
+            <w:r>
+              <w:rPr>
+                <w:lang w:val="da-DK"/>
+              </w:rPr>
+              <w:t>Brugeren fortryder</w:t>
+            </w:r>
+            <w:r>
+              <w:rPr>
+                <w:lang w:val="da-DK"/>
+              </w:rPr>
+              <w:t>.</w:t>
+            </w:r>
+          </w:p>
+        </w:tc>
+      </w:tr>
+    </w:tbl>
+    <w:p>
+      <w:pPr>
+        <w:rPr>
+          <w:rFonts w:asciiTheme="majorHAnsi" w:eastAsiaTheme="majorEastAsia" w:hAnsiTheme="majorHAnsi" w:cstheme="majorBidi"/>
+          <w:b/>
+          <w:bCs/>
+          <w:color w:val="4F81BD" w:themeColor="accent1"/>
+          <w:sz w:val="26"/>
+          <w:szCs w:val="26"/>
+          <w:lang w:val="da-DK"/>
+        </w:rPr>
+      </w:pPr>
+    </w:p>
+    <w:p>
+      <w:pPr>
+        <w:rPr>
+          <w:lang w:val="da-DK"/>
+        </w:rPr>
+      </w:pPr>
+      <w:r>
+        <w:rPr>
+          <w:lang w:val="da-DK"/>
+        </w:rPr>
+        <w:br w:type="page"/>
+      </w:r>
+    </w:p>
+    <w:p>
+      <w:pPr>
+        <w:pStyle w:val="Brdtekst"/>
+        <w:rPr>
+          <w:lang w:val="da-DK"/>
+        </w:rPr>
+      </w:pPr>
+    </w:p>
+    <w:tbl>
+      <w:tblPr>
+        <w:tblStyle w:val="Tabel-Gitter"/>
+        <w:tblW w:w="0" w:type="auto"/>
+        <w:shd w:val="pct5" w:color="auto" w:fill="auto"/>
+        <w:tblLook w:val="04A0"/>
+      </w:tblPr>
+      <w:tblGrid>
+        <w:gridCol w:w="8523"/>
+      </w:tblGrid>
+      <w:tr>
+        <w:tc>
+          <w:tcPr>
+            <w:tcW w:w="8523" w:type="dxa"/>
+            <w:tcBorders>
+              <w:bottom w:val="single" w:sz="4" w:space="0" w:color="000000" w:themeColor="text1"/>
+            </w:tcBorders>
+            <w:shd w:val="clear" w:color="auto" w:fill="D9D9D9" w:themeFill="background1" w:themeFillShade="D9"/>
+          </w:tcPr>
+          <w:p>
+            <w:pPr>
+              <w:pStyle w:val="Overskrift2"/>
+              <w:rPr>
+                <w:lang w:val="da-DK"/>
+              </w:rPr>
+            </w:pPr>
+            <w:r>
+              <w:rPr>
+                <w:lang w:val="da-DK"/>
+              </w:rPr>
+              <w:t>Use case: Ret brugeroplysninger</w:t>
+            </w:r>
+          </w:p>
+        </w:tc>
+      </w:tr>
+      <w:tr>
+        <w:tc>
+          <w:tcPr>
+            <w:tcW w:w="8523" w:type="dxa"/>
+            <w:shd w:val="clear" w:color="auto" w:fill="F2F2F2" w:themeFill="background1" w:themeFillShade="F2"/>
+          </w:tcPr>
+          <w:p>
+            <w:pPr>
+              <w:rPr>
+                <w:b/>
+                <w:lang w:val="da-DK"/>
+              </w:rPr>
+            </w:pPr>
+            <w:r>
+              <w:rPr>
+                <w:b/>
+                <w:lang w:val="da-DK"/>
+              </w:rPr>
+              <w:t>ID: UC-5</w:t>
+            </w:r>
+          </w:p>
+        </w:tc>
+      </w:tr>
+      <w:tr>
+        <w:tc>
+          <w:tcPr>
+            <w:tcW w:w="8523" w:type="dxa"/>
+            <w:shd w:val="clear" w:color="auto" w:fill="F2F2F2" w:themeFill="background1" w:themeFillShade="F2"/>
+          </w:tcPr>
+          <w:p>
+            <w:pPr>
+              <w:rPr>
+                <w:b/>
+                <w:lang w:val="da-DK"/>
+              </w:rPr>
+            </w:pPr>
+            <w:r>
+              <w:rPr>
+                <w:b/>
+                <w:lang w:val="da-DK"/>
+              </w:rPr>
+              <w:t>Kort beskrivelse:</w:t>
+            </w:r>
+          </w:p>
+          <w:p>
+            <w:pPr>
+              <w:rPr>
+                <w:lang w:val="da-DK"/>
+              </w:rPr>
+            </w:pPr>
+            <w:r>
+              <w:rPr>
+                <w:lang w:val="da-DK"/>
+              </w:rPr>
+              <w:t>R</w:t>
+            </w:r>
+            <w:r>
+              <w:rPr>
+                <w:lang w:val="da-DK"/>
+              </w:rPr>
+              <w:t>ette brugeroplysninger som navn og</w:t>
+            </w:r>
+            <w:r>
+              <w:rPr>
+                <w:lang w:val="da-DK"/>
+              </w:rPr>
+              <w:t xml:space="preserve"> e-mail</w:t>
+            </w:r>
+            <w:r>
+              <w:rPr>
+                <w:lang w:val="da-DK"/>
+              </w:rPr>
+              <w:t>.</w:t>
+            </w:r>
+          </w:p>
+        </w:tc>
+      </w:tr>
+      <w:tr>
+        <w:tc>
+          <w:tcPr>
+            <w:tcW w:w="8523" w:type="dxa"/>
+            <w:shd w:val="clear" w:color="auto" w:fill="F2F2F2" w:themeFill="background1" w:themeFillShade="F2"/>
+          </w:tcPr>
+          <w:p>
+            <w:pPr>
+              <w:rPr>
+                <w:b/>
+                <w:lang w:val="da-DK"/>
+              </w:rPr>
+            </w:pPr>
+            <w:r>
+              <w:rPr>
+                <w:b/>
+                <w:lang w:val="da-DK"/>
+              </w:rPr>
+              <w:t>Primære aktører:</w:t>
+            </w:r>
+          </w:p>
+          <w:p>
+            <w:pPr>
+              <w:rPr>
+                <w:lang w:val="da-DK"/>
+              </w:rPr>
+            </w:pPr>
+            <w:r>
+              <w:rPr>
+                <w:lang w:val="da-DK"/>
+              </w:rPr>
+              <w:t>Alle brugere</w:t>
+            </w:r>
+            <w:r>
+              <w:rPr>
+                <w:lang w:val="da-DK"/>
+              </w:rPr>
+              <w:t>.</w:t>
+            </w:r>
+          </w:p>
+        </w:tc>
+      </w:tr>
+      <w:tr>
+        <w:tc>
+          <w:tcPr>
+            <w:tcW w:w="8523" w:type="dxa"/>
+            <w:shd w:val="clear" w:color="auto" w:fill="F2F2F2" w:themeFill="background1" w:themeFillShade="F2"/>
+          </w:tcPr>
+          <w:p>
+            <w:pPr>
+              <w:rPr>
+                <w:b/>
+                <w:lang w:val="da-DK"/>
+              </w:rPr>
+            </w:pPr>
+            <w:r>
+              <w:rPr>
+                <w:b/>
+                <w:lang w:val="da-DK"/>
+              </w:rPr>
+              <w:t>Sekundære aktører:</w:t>
+            </w:r>
+          </w:p>
+          <w:p>
+            <w:pPr>
+              <w:rPr>
+                <w:lang w:val="da-DK"/>
+              </w:rPr>
+            </w:pPr>
+            <w:r>
+              <w:rPr>
+                <w:lang w:val="da-DK"/>
+              </w:rPr>
+              <w:t>Ingen</w:t>
+            </w:r>
+            <w:r>
+              <w:rPr>
+                <w:lang w:val="da-DK"/>
+              </w:rPr>
+              <w:t>.</w:t>
+            </w:r>
+          </w:p>
+        </w:tc>
+      </w:tr>
+      <w:tr>
+        <w:tc>
+          <w:tcPr>
+            <w:tcW w:w="8523" w:type="dxa"/>
+            <w:shd w:val="clear" w:color="auto" w:fill="F2F2F2" w:themeFill="background1" w:themeFillShade="F2"/>
+          </w:tcPr>
+          <w:p>
+            <w:pPr>
+              <w:rPr>
+                <w:b/>
+                <w:lang w:val="da-DK"/>
+              </w:rPr>
+            </w:pPr>
+            <w:r>
+              <w:rPr>
+                <w:b/>
+                <w:lang w:val="da-DK"/>
+              </w:rPr>
+              <w:t>Start betingelser:</w:t>
+            </w:r>
+          </w:p>
+          <w:p>
+            <w:pPr>
+              <w:rPr>
+                <w:lang w:val="da-DK"/>
+              </w:rPr>
+            </w:pPr>
+            <w:r>
+              <w:rPr>
+                <w:lang w:val="da-DK"/>
+              </w:rPr>
+              <w:t>En bruger som er oprettet i systemet.</w:t>
+            </w:r>
+          </w:p>
+        </w:tc>
+      </w:tr>
+      <w:tr>
+        <w:tc>
+          <w:tcPr>
+            <w:tcW w:w="8523" w:type="dxa"/>
+            <w:tcBorders>
+              <w:bottom w:val="single" w:sz="4" w:space="0" w:color="000000" w:themeColor="text1"/>
+            </w:tcBorders>
+            <w:shd w:val="clear" w:color="auto" w:fill="FFFFFF" w:themeFill="background1"/>
+          </w:tcPr>
+          <w:p>
+            <w:pPr>
+              <w:rPr>
+                <w:b/>
+                <w:lang w:val="da-DK"/>
+              </w:rPr>
+            </w:pPr>
+            <w:r>
+              <w:rPr>
+                <w:b/>
+                <w:lang w:val="da-DK"/>
+              </w:rPr>
+              <w:t>Hovedforløb:</w:t>
+            </w:r>
+          </w:p>
+          <w:p>
+            <w:pPr>
+              <w:pStyle w:val="Listeafsnit"/>
+              <w:numPr>
+                <w:ilvl w:val="0"/>
+                <w:numId w:val="38"/>
+              </w:numPr>
+              <w:rPr>
+                <w:lang w:val="da-DK"/>
+              </w:rPr>
+            </w:pPr>
+            <w:proofErr w:type="spellStart"/>
+            <w:r>
+              <w:rPr>
+                <w:lang w:val="da-DK"/>
+              </w:rPr>
+              <w:t>include</w:t>
+            </w:r>
+            <w:proofErr w:type="spellEnd"/>
+            <w:r>
+              <w:rPr>
+                <w:lang w:val="da-DK"/>
+              </w:rPr>
+              <w:t xml:space="preserve"> (</w:t>
+            </w:r>
+            <w:proofErr w:type="spellStart"/>
+            <w:r>
+              <w:rPr>
+                <w:lang w:val="da-DK"/>
+              </w:rPr>
+              <w:t>Login</w:t>
+            </w:r>
+            <w:proofErr w:type="spellEnd"/>
+            <w:r>
+              <w:rPr>
+                <w:lang w:val="da-DK"/>
+              </w:rPr>
+              <w:t>)</w:t>
+            </w:r>
+          </w:p>
+          <w:p>
+            <w:pPr>
+              <w:pStyle w:val="Listeafsnit"/>
+              <w:numPr>
+                <w:ilvl w:val="0"/>
+                <w:numId w:val="38"/>
+              </w:numPr>
+              <w:rPr>
+                <w:lang w:val="da-DK"/>
+              </w:rPr>
+            </w:pPr>
+            <w:r>
+              <w:rPr>
+                <w:lang w:val="da-DK"/>
+              </w:rPr>
+              <w:t>Bruger trykker på linket ”Ret brugeroplysninger” linket.</w:t>
+            </w:r>
+          </w:p>
+          <w:p>
+            <w:pPr>
+              <w:pStyle w:val="Listeafsnit"/>
+              <w:numPr>
+                <w:ilvl w:val="0"/>
+                <w:numId w:val="38"/>
+              </w:numPr>
+              <w:rPr>
+                <w:lang w:val="da-DK"/>
+              </w:rPr>
+            </w:pPr>
+            <w:r>
+              <w:rPr>
+                <w:lang w:val="da-DK"/>
+              </w:rPr>
+              <w:t>Systemet viser en side</w:t>
+            </w:r>
+            <w:r>
+              <w:rPr>
+                <w:lang w:val="da-DK"/>
+              </w:rPr>
+              <w:t xml:space="preserve"> med følgende felter: Navn</w:t>
+            </w:r>
+            <w:r>
+              <w:rPr>
+                <w:lang w:val="da-DK"/>
+              </w:rPr>
+              <w:t xml:space="preserve"> og </w:t>
+            </w:r>
+            <w:r>
+              <w:rPr>
+                <w:lang w:val="da-DK"/>
+              </w:rPr>
+              <w:t>e-mail</w:t>
+            </w:r>
+            <w:r>
+              <w:rPr>
+                <w:lang w:val="da-DK"/>
+              </w:rPr>
+              <w:t xml:space="preserve">. Begge felter er </w:t>
+            </w:r>
+            <w:proofErr w:type="spellStart"/>
+            <w:r>
+              <w:rPr>
+                <w:lang w:val="da-DK"/>
+              </w:rPr>
+              <w:t>forudfyldt</w:t>
+            </w:r>
+            <w:proofErr w:type="spellEnd"/>
+            <w:r>
+              <w:rPr>
+                <w:lang w:val="da-DK"/>
+              </w:rPr>
+              <w:t>.</w:t>
+            </w:r>
+          </w:p>
+          <w:p>
+            <w:pPr>
+              <w:pStyle w:val="Listeafsnit"/>
+              <w:numPr>
+                <w:ilvl w:val="0"/>
+                <w:numId w:val="38"/>
+              </w:numPr>
+              <w:rPr>
+                <w:lang w:val="da-DK"/>
+              </w:rPr>
+            </w:pPr>
+            <w:r>
+              <w:rPr>
+                <w:lang w:val="da-DK"/>
+              </w:rPr>
+              <w:t>Bruger indtaster sine rettelser.</w:t>
+            </w:r>
+          </w:p>
+          <w:p>
+            <w:pPr>
+              <w:pStyle w:val="Listeafsnit"/>
+              <w:numPr>
+                <w:ilvl w:val="0"/>
+                <w:numId w:val="38"/>
+              </w:numPr>
+              <w:rPr>
+                <w:lang w:val="da-DK"/>
+              </w:rPr>
+            </w:pPr>
+            <w:r>
+              <w:rPr>
+                <w:lang w:val="da-DK"/>
+              </w:rPr>
+              <w:t>Systemet gemmer rettelserne, hvis e-mail adressen er rettet så sender systemet en e-mail verifikations mail.</w:t>
+            </w:r>
+            <w:r>
+              <w:rPr>
+                <w:lang w:val="da-DK"/>
+              </w:rPr>
+              <w:t xml:space="preserve"> </w:t>
+            </w:r>
+          </w:p>
+          <w:p>
+            <w:pPr>
+              <w:pStyle w:val="Listeafsnit"/>
+              <w:ind w:left="360"/>
+              <w:rPr>
+                <w:b/>
+                <w:lang w:val="da-DK"/>
+              </w:rPr>
+            </w:pPr>
+          </w:p>
+        </w:tc>
+      </w:tr>
+      <w:tr>
+        <w:tc>
+          <w:tcPr>
+            <w:tcW w:w="8523" w:type="dxa"/>
+            <w:shd w:val="clear" w:color="auto" w:fill="F2F2F2" w:themeFill="background1" w:themeFillShade="F2"/>
+          </w:tcPr>
+          <w:p>
+            <w:pPr>
+              <w:rPr>
+                <w:b/>
+                <w:lang w:val="da-DK"/>
+              </w:rPr>
+            </w:pPr>
+            <w:r>
+              <w:rPr>
+                <w:b/>
+                <w:lang w:val="da-DK"/>
+              </w:rPr>
+              <w:t>Slut betingelser:</w:t>
+            </w:r>
+          </w:p>
+          <w:p>
+            <w:pPr>
+              <w:rPr>
+                <w:lang w:val="da-DK"/>
+              </w:rPr>
+            </w:pPr>
+            <w:r>
+              <w:rPr>
+                <w:lang w:val="da-DK"/>
+              </w:rPr>
+              <w:t>Ingen</w:t>
+            </w:r>
+            <w:r>
+              <w:rPr>
+                <w:lang w:val="da-DK"/>
+              </w:rPr>
+              <w:t>.</w:t>
+            </w:r>
+          </w:p>
+        </w:tc>
+      </w:tr>
+      <w:tr>
+        <w:tc>
+          <w:tcPr>
+            <w:tcW w:w="8523" w:type="dxa"/>
+            <w:shd w:val="clear" w:color="auto" w:fill="F2F2F2" w:themeFill="background1" w:themeFillShade="F2"/>
+          </w:tcPr>
+          <w:p>
+            <w:pPr>
+              <w:rPr>
+                <w:b/>
+                <w:lang w:val="da-DK"/>
+              </w:rPr>
+            </w:pPr>
+            <w:r>
+              <w:rPr>
+                <w:b/>
+                <w:lang w:val="da-DK"/>
+              </w:rPr>
+              <w:t>Alternative forløb:</w:t>
+            </w:r>
+          </w:p>
+          <w:p>
+            <w:pPr>
+              <w:pStyle w:val="Listeafsnit"/>
+              <w:numPr>
+                <w:ilvl w:val="0"/>
+                <w:numId w:val="5"/>
+              </w:numPr>
+              <w:rPr>
+                <w:lang w:val="da-DK"/>
+              </w:rPr>
+            </w:pPr>
+            <w:r>
+              <w:rPr>
+                <w:lang w:val="da-DK"/>
+              </w:rPr>
+              <w:t>Brugeren fortryder</w:t>
+            </w:r>
+            <w:r>
+              <w:rPr>
+                <w:lang w:val="da-DK"/>
+              </w:rPr>
+              <w:t>.</w:t>
+            </w:r>
+          </w:p>
+        </w:tc>
+      </w:tr>
+    </w:tbl>
+    <w:p>
+      <w:pPr>
+        <w:rPr>
+          <w:rFonts w:asciiTheme="majorHAnsi" w:eastAsiaTheme="majorEastAsia" w:hAnsiTheme="majorHAnsi" w:cstheme="majorBidi"/>
+          <w:b/>
+          <w:bCs/>
+          <w:color w:val="4F81BD" w:themeColor="accent1"/>
+          <w:sz w:val="26"/>
+          <w:szCs w:val="26"/>
+          <w:lang w:val="da-DK"/>
+        </w:rPr>
+      </w:pPr>
+    </w:p>
+    <w:p>
+      <w:pPr>
+        <w:rPr>
+          <w:lang w:val="da-DK"/>
+        </w:rPr>
+      </w:pPr>
+      <w:r>
+        <w:rPr>
+          <w:lang w:val="da-DK"/>
+        </w:rPr>
+        <w:br w:type="page"/>
+      </w:r>
+    </w:p>
+    <w:p>
+      <w:pPr>
+        <w:rPr>
+          <w:lang w:val="da-DK"/>
+        </w:rPr>
+      </w:pPr>
+    </w:p>
+    <w:tbl>
+      <w:tblPr>
+        <w:tblStyle w:val="Tabel-Gitter"/>
+        <w:tblW w:w="0" w:type="auto"/>
+        <w:shd w:val="pct5" w:color="auto" w:fill="auto"/>
+        <w:tblLook w:val="04A0"/>
+      </w:tblPr>
+      <w:tblGrid>
+        <w:gridCol w:w="8523"/>
+      </w:tblGrid>
+      <w:tr>
+        <w:tc>
+          <w:tcPr>
+            <w:tcW w:w="8523" w:type="dxa"/>
+            <w:tcBorders>
+              <w:bottom w:val="single" w:sz="4" w:space="0" w:color="000000" w:themeColor="text1"/>
+            </w:tcBorders>
+            <w:shd w:val="clear" w:color="auto" w:fill="D9D9D9" w:themeFill="background1" w:themeFillShade="D9"/>
+          </w:tcPr>
+          <w:p>
+            <w:pPr>
+              <w:pStyle w:val="Overskrift2"/>
+              <w:rPr>
+                <w:lang w:val="da-DK"/>
+              </w:rPr>
+            </w:pPr>
+            <w:r>
+              <w:rPr>
+                <w:lang w:val="da-DK"/>
+              </w:rPr>
+              <w:t>Use case: Skift password</w:t>
+            </w:r>
+          </w:p>
+        </w:tc>
+      </w:tr>
+      <w:tr>
+        <w:tc>
+          <w:tcPr>
+            <w:tcW w:w="8523" w:type="dxa"/>
+            <w:shd w:val="clear" w:color="auto" w:fill="F2F2F2" w:themeFill="background1" w:themeFillShade="F2"/>
+          </w:tcPr>
+          <w:p>
+            <w:pPr>
+              <w:rPr>
+                <w:b/>
+                <w:lang w:val="da-DK"/>
+              </w:rPr>
+            </w:pPr>
+            <w:r>
+              <w:rPr>
+                <w:b/>
+                <w:lang w:val="da-DK"/>
+              </w:rPr>
+              <w:t>ID: UC-6</w:t>
+            </w:r>
+          </w:p>
+        </w:tc>
+      </w:tr>
+      <w:tr>
+        <w:tc>
+          <w:tcPr>
+            <w:tcW w:w="8523" w:type="dxa"/>
+            <w:shd w:val="clear" w:color="auto" w:fill="F2F2F2" w:themeFill="background1" w:themeFillShade="F2"/>
+          </w:tcPr>
+          <w:p>
+            <w:pPr>
+              <w:rPr>
+                <w:b/>
+                <w:lang w:val="da-DK"/>
+              </w:rPr>
+            </w:pPr>
+            <w:r>
+              <w:rPr>
+                <w:b/>
+                <w:lang w:val="da-DK"/>
+              </w:rPr>
+              <w:t>Kort beskrivelse:</w:t>
+            </w:r>
+          </w:p>
+          <w:p>
+            <w:pPr>
+              <w:rPr>
+                <w:lang w:val="da-DK"/>
+              </w:rPr>
+            </w:pPr>
+            <w:r>
+              <w:rPr>
+                <w:lang w:val="da-DK"/>
+              </w:rPr>
+              <w:t>Skifter password.</w:t>
+            </w:r>
+          </w:p>
+        </w:tc>
+      </w:tr>
+      <w:tr>
+        <w:tc>
+          <w:tcPr>
+            <w:tcW w:w="8523" w:type="dxa"/>
+            <w:shd w:val="clear" w:color="auto" w:fill="F2F2F2" w:themeFill="background1" w:themeFillShade="F2"/>
+          </w:tcPr>
+          <w:p>
+            <w:pPr>
+              <w:rPr>
+                <w:b/>
+                <w:lang w:val="da-DK"/>
+              </w:rPr>
+            </w:pPr>
+            <w:r>
+              <w:rPr>
+                <w:b/>
+                <w:lang w:val="da-DK"/>
+              </w:rPr>
+              <w:t>Primære aktører:</w:t>
+            </w:r>
+          </w:p>
+          <w:p>
+            <w:pPr>
+              <w:rPr>
+                <w:lang w:val="da-DK"/>
+              </w:rPr>
+            </w:pPr>
+            <w:r>
+              <w:rPr>
+                <w:lang w:val="da-DK"/>
+              </w:rPr>
+              <w:t>Alle brugere</w:t>
+            </w:r>
+            <w:r>
+              <w:rPr>
+                <w:lang w:val="da-DK"/>
+              </w:rPr>
+              <w:t>.</w:t>
+            </w:r>
+          </w:p>
+        </w:tc>
+      </w:tr>
+      <w:tr>
+        <w:tc>
+          <w:tcPr>
+            <w:tcW w:w="8523" w:type="dxa"/>
+            <w:shd w:val="clear" w:color="auto" w:fill="F2F2F2" w:themeFill="background1" w:themeFillShade="F2"/>
+          </w:tcPr>
+          <w:p>
+            <w:pPr>
+              <w:rPr>
+                <w:b/>
+                <w:lang w:val="da-DK"/>
+              </w:rPr>
+            </w:pPr>
+            <w:r>
+              <w:rPr>
+                <w:b/>
+                <w:lang w:val="da-DK"/>
+              </w:rPr>
+              <w:t>Sekundære aktører:</w:t>
+            </w:r>
+          </w:p>
+          <w:p>
+            <w:pPr>
+              <w:rPr>
+                <w:lang w:val="da-DK"/>
+              </w:rPr>
+            </w:pPr>
+            <w:r>
+              <w:rPr>
+                <w:lang w:val="da-DK"/>
+              </w:rPr>
+              <w:t>Ingen</w:t>
+            </w:r>
+            <w:r>
+              <w:rPr>
+                <w:lang w:val="da-DK"/>
+              </w:rPr>
+              <w:t>.</w:t>
+            </w:r>
+          </w:p>
+        </w:tc>
+      </w:tr>
+      <w:tr>
+        <w:tc>
+          <w:tcPr>
+            <w:tcW w:w="8523" w:type="dxa"/>
+            <w:shd w:val="clear" w:color="auto" w:fill="F2F2F2" w:themeFill="background1" w:themeFillShade="F2"/>
+          </w:tcPr>
+          <w:p>
+            <w:pPr>
+              <w:rPr>
+                <w:b/>
+                <w:lang w:val="da-DK"/>
+              </w:rPr>
+            </w:pPr>
+            <w:r>
+              <w:rPr>
+                <w:b/>
+                <w:lang w:val="da-DK"/>
+              </w:rPr>
+              <w:t>Start betingelser:</w:t>
+            </w:r>
+          </w:p>
+          <w:p>
+            <w:pPr>
+              <w:rPr>
+                <w:lang w:val="da-DK"/>
+              </w:rPr>
+            </w:pPr>
+            <w:r>
+              <w:rPr>
+                <w:lang w:val="da-DK"/>
+              </w:rPr>
+              <w:t>En bruger som er oprettet i systemet.</w:t>
+            </w:r>
+          </w:p>
+        </w:tc>
+      </w:tr>
+      <w:tr>
+        <w:tc>
+          <w:tcPr>
+            <w:tcW w:w="8523" w:type="dxa"/>
+            <w:tcBorders>
+              <w:bottom w:val="single" w:sz="4" w:space="0" w:color="000000" w:themeColor="text1"/>
+            </w:tcBorders>
+            <w:shd w:val="clear" w:color="auto" w:fill="FFFFFF" w:themeFill="background1"/>
+          </w:tcPr>
+          <w:p>
+            <w:pPr>
+              <w:rPr>
+                <w:b/>
+                <w:lang w:val="da-DK"/>
+              </w:rPr>
+            </w:pPr>
+            <w:r>
+              <w:rPr>
+                <w:b/>
+                <w:lang w:val="da-DK"/>
+              </w:rPr>
+              <w:t>Hovedforløb:</w:t>
+            </w:r>
+          </w:p>
+          <w:p>
+            <w:pPr>
+              <w:pStyle w:val="Listeafsnit"/>
+              <w:numPr>
+                <w:ilvl w:val="0"/>
+                <w:numId w:val="39"/>
+              </w:numPr>
+              <w:rPr>
+                <w:lang w:val="da-DK"/>
+              </w:rPr>
+            </w:pPr>
+            <w:proofErr w:type="spellStart"/>
+            <w:r>
+              <w:rPr>
+                <w:lang w:val="da-DK"/>
+              </w:rPr>
+              <w:t>include</w:t>
+            </w:r>
+            <w:proofErr w:type="spellEnd"/>
+            <w:r>
+              <w:rPr>
+                <w:lang w:val="da-DK"/>
+              </w:rPr>
+              <w:t xml:space="preserve"> (</w:t>
+            </w:r>
+            <w:proofErr w:type="spellStart"/>
+            <w:r>
+              <w:rPr>
+                <w:lang w:val="da-DK"/>
+              </w:rPr>
+              <w:t>Login</w:t>
+            </w:r>
+            <w:proofErr w:type="spellEnd"/>
+            <w:r>
+              <w:rPr>
+                <w:lang w:val="da-DK"/>
+              </w:rPr>
+              <w:t>)</w:t>
+            </w:r>
+          </w:p>
+          <w:p>
+            <w:pPr>
+              <w:pStyle w:val="Listeafsnit"/>
+              <w:numPr>
+                <w:ilvl w:val="0"/>
+                <w:numId w:val="39"/>
+              </w:numPr>
+              <w:rPr>
+                <w:lang w:val="da-DK"/>
+              </w:rPr>
+            </w:pPr>
+            <w:r>
+              <w:rPr>
+                <w:lang w:val="da-DK"/>
+              </w:rPr>
+              <w:t>Bruger trykker på linket ”Skift password” linket.</w:t>
+            </w:r>
+          </w:p>
+          <w:p>
+            <w:pPr>
+              <w:pStyle w:val="Listeafsnit"/>
+              <w:numPr>
+                <w:ilvl w:val="0"/>
+                <w:numId w:val="39"/>
+              </w:numPr>
+              <w:rPr>
+                <w:lang w:val="da-DK"/>
+              </w:rPr>
+            </w:pPr>
+            <w:r>
+              <w:rPr>
+                <w:lang w:val="da-DK"/>
+              </w:rPr>
+              <w:t xml:space="preserve">Systemet viser en side med følgende </w:t>
+            </w:r>
+            <w:r>
+              <w:rPr>
+                <w:lang w:val="da-DK"/>
+              </w:rPr>
+              <w:t xml:space="preserve">tomme </w:t>
+            </w:r>
+            <w:r>
+              <w:rPr>
+                <w:lang w:val="da-DK"/>
+              </w:rPr>
+              <w:t xml:space="preserve">felter: </w:t>
+            </w:r>
+            <w:r>
+              <w:rPr>
+                <w:lang w:val="da-DK"/>
+              </w:rPr>
+              <w:t>”Gamle password”, ”Nyt password” og ”Gentag nyt password”. Alle felter er password felter, dvs. teksten vises ikke med der vises prikker i stedet.</w:t>
+            </w:r>
+          </w:p>
+          <w:p>
+            <w:pPr>
+              <w:pStyle w:val="Listeafsnit"/>
+              <w:numPr>
+                <w:ilvl w:val="0"/>
+                <w:numId w:val="39"/>
+              </w:numPr>
+              <w:rPr>
+                <w:lang w:val="da-DK"/>
+              </w:rPr>
+            </w:pPr>
+            <w:r>
+              <w:rPr>
+                <w:lang w:val="da-DK"/>
+              </w:rPr>
+              <w:t xml:space="preserve">Bruger </w:t>
+            </w:r>
+            <w:r>
+              <w:rPr>
+                <w:lang w:val="da-DK"/>
+              </w:rPr>
+              <w:t>udfylder alle 3 felter</w:t>
+            </w:r>
+            <w:r>
+              <w:rPr>
+                <w:lang w:val="da-DK"/>
+              </w:rPr>
+              <w:t>.</w:t>
+            </w:r>
+          </w:p>
+          <w:p>
+            <w:pPr>
+              <w:pStyle w:val="Listeafsnit"/>
+              <w:numPr>
+                <w:ilvl w:val="0"/>
+                <w:numId w:val="39"/>
+              </w:numPr>
+              <w:rPr>
+                <w:lang w:val="da-DK"/>
+              </w:rPr>
+            </w:pPr>
+            <w:r>
+              <w:rPr>
+                <w:lang w:val="da-DK"/>
+              </w:rPr>
+              <w:t>Systemet</w:t>
+            </w:r>
+            <w:r>
+              <w:rPr>
+                <w:lang w:val="da-DK"/>
+              </w:rPr>
+              <w:t xml:space="preserve"> verificere om det gamle password er korrekt, og at det nye overholder regler for password samt at ”Nyt password” og ”Gentag password” er ens</w:t>
+            </w:r>
+            <w:r>
+              <w:rPr>
+                <w:lang w:val="da-DK"/>
+              </w:rPr>
+              <w:t>.</w:t>
+            </w:r>
+            <w:r>
+              <w:rPr>
+                <w:lang w:val="da-DK"/>
+              </w:rPr>
+              <w:t xml:space="preserve"> Hvis dette er tilfældet så gemmes det nye password.</w:t>
+            </w:r>
+            <w:r>
+              <w:rPr>
+                <w:lang w:val="da-DK"/>
+              </w:rPr>
+              <w:t xml:space="preserve"> </w:t>
+            </w:r>
+          </w:p>
+          <w:p>
+            <w:pPr>
+              <w:pStyle w:val="Listeafsnit"/>
+              <w:ind w:left="360"/>
+              <w:rPr>
+                <w:b/>
+                <w:lang w:val="da-DK"/>
+              </w:rPr>
+            </w:pPr>
+          </w:p>
+        </w:tc>
+      </w:tr>
+      <w:tr>
+        <w:tc>
+          <w:tcPr>
+            <w:tcW w:w="8523" w:type="dxa"/>
+            <w:shd w:val="clear" w:color="auto" w:fill="F2F2F2" w:themeFill="background1" w:themeFillShade="F2"/>
+          </w:tcPr>
+          <w:p>
+            <w:pPr>
+              <w:rPr>
+                <w:b/>
+                <w:lang w:val="da-DK"/>
+              </w:rPr>
+            </w:pPr>
+            <w:r>
+              <w:rPr>
+                <w:b/>
+                <w:lang w:val="da-DK"/>
+              </w:rPr>
+              <w:t>Slut betingelser:</w:t>
+            </w:r>
+          </w:p>
+          <w:p>
+            <w:pPr>
+              <w:rPr>
+                <w:lang w:val="da-DK"/>
+              </w:rPr>
+            </w:pPr>
+            <w:r>
+              <w:rPr>
+                <w:lang w:val="da-DK"/>
+              </w:rPr>
+              <w:t>Ingen</w:t>
+            </w:r>
+            <w:r>
+              <w:rPr>
+                <w:lang w:val="da-DK"/>
+              </w:rPr>
+              <w:t>.</w:t>
+            </w:r>
+          </w:p>
+        </w:tc>
+      </w:tr>
+      <w:tr>
+        <w:tc>
+          <w:tcPr>
+            <w:tcW w:w="8523" w:type="dxa"/>
+            <w:shd w:val="clear" w:color="auto" w:fill="F2F2F2" w:themeFill="background1" w:themeFillShade="F2"/>
+          </w:tcPr>
+          <w:p>
+            <w:pPr>
+              <w:rPr>
+                <w:b/>
+                <w:lang w:val="da-DK"/>
+              </w:rPr>
+            </w:pPr>
+            <w:r>
+              <w:rPr>
+                <w:b/>
+                <w:lang w:val="da-DK"/>
+              </w:rPr>
+              <w:t>Alternative forløb:</w:t>
+            </w:r>
+          </w:p>
+          <w:p>
+            <w:pPr>
+              <w:pStyle w:val="Listeafsnit"/>
+              <w:numPr>
+                <w:ilvl w:val="0"/>
+                <w:numId w:val="5"/>
+              </w:numPr>
+              <w:rPr>
+                <w:lang w:val="da-DK"/>
+              </w:rPr>
+            </w:pPr>
+            <w:r>
+              <w:rPr>
+                <w:lang w:val="da-DK"/>
+              </w:rPr>
+              <w:t>Brugeren fortryder</w:t>
+            </w:r>
+            <w:r>
+              <w:rPr>
+                <w:lang w:val="da-DK"/>
+              </w:rPr>
+              <w:t>.</w:t>
+            </w:r>
+          </w:p>
+          <w:p>
+            <w:pPr>
+              <w:pStyle w:val="Listeafsnit"/>
+              <w:numPr>
+                <w:ilvl w:val="0"/>
+                <w:numId w:val="5"/>
+              </w:numPr>
+              <w:rPr>
+                <w:lang w:val="da-DK"/>
+              </w:rPr>
+            </w:pPr>
+            <w:r>
+              <w:rPr>
+                <w:lang w:val="da-DK"/>
+              </w:rPr>
+              <w:t>Det gamle password er forkert, fejl vises.</w:t>
+            </w:r>
+          </w:p>
+          <w:p>
+            <w:pPr>
+              <w:pStyle w:val="Listeafsnit"/>
+              <w:numPr>
+                <w:ilvl w:val="0"/>
+                <w:numId w:val="5"/>
+              </w:numPr>
+              <w:rPr>
+                <w:lang w:val="da-DK"/>
+              </w:rPr>
+            </w:pPr>
+            <w:r>
+              <w:rPr>
+                <w:lang w:val="da-DK"/>
+              </w:rPr>
+              <w:t>Nyt password overholder ikke password reglerne, Reglerne vises.</w:t>
+            </w:r>
+          </w:p>
+        </w:tc>
+      </w:tr>
+    </w:tbl>
+    <w:p>
+      <w:pPr>
+        <w:rPr>
+          <w:rFonts w:asciiTheme="majorHAnsi" w:eastAsiaTheme="majorEastAsia" w:hAnsiTheme="majorHAnsi" w:cstheme="majorBidi"/>
+          <w:b/>
+          <w:bCs/>
+          <w:color w:val="4F81BD" w:themeColor="accent1"/>
+          <w:sz w:val="26"/>
+          <w:szCs w:val="26"/>
+          <w:lang w:val="da-DK"/>
+        </w:rPr>
+      </w:pPr>
+    </w:p>
+    <w:p>
+      <w:pPr>
+        <w:rPr>
+          <w:lang w:val="da-DK"/>
+        </w:rPr>
+      </w:pPr>
+      <w:r>
+        <w:rPr>
+          <w:lang w:val="da-DK"/>
+        </w:rPr>
+        <w:br w:type="page"/>
+      </w:r>
+    </w:p>
+    <w:tbl>
+      <w:tblPr>
+        <w:tblStyle w:val="Tabel-Gitter"/>
+        <w:tblW w:w="0" w:type="auto"/>
+        <w:shd w:val="pct5" w:color="auto" w:fill="auto"/>
+        <w:tblLook w:val="04A0"/>
+      </w:tblPr>
+      <w:tblGrid>
+        <w:gridCol w:w="8523"/>
+      </w:tblGrid>
+      <w:tr>
+        <w:tc>
+          <w:tcPr>
+            <w:tcW w:w="8523" w:type="dxa"/>
+            <w:tcBorders>
+              <w:bottom w:val="single" w:sz="4" w:space="0" w:color="000000" w:themeColor="text1"/>
+            </w:tcBorders>
+            <w:shd w:val="clear" w:color="auto" w:fill="D9D9D9" w:themeFill="background1" w:themeFillShade="D9"/>
+          </w:tcPr>
+          <w:p>
+            <w:pPr>
+              <w:pStyle w:val="Overskrift2"/>
+              <w:rPr>
+                <w:lang w:val="da-DK"/>
+              </w:rPr>
+            </w:pPr>
+            <w:r>
+              <w:rPr>
+                <w:lang w:val="da-DK"/>
+              </w:rPr>
+              <w:lastRenderedPageBreak/>
+              <w:t>Use case: Slet Bruger</w:t>
+            </w:r>
+          </w:p>
+        </w:tc>
+      </w:tr>
+      <w:tr>
+        <w:tc>
+          <w:tcPr>
+            <w:tcW w:w="8523" w:type="dxa"/>
+            <w:shd w:val="clear" w:color="auto" w:fill="F2F2F2" w:themeFill="background1" w:themeFillShade="F2"/>
+          </w:tcPr>
+          <w:p>
+            <w:pPr>
+              <w:rPr>
+                <w:b/>
+                <w:lang w:val="da-DK"/>
+              </w:rPr>
+            </w:pPr>
+            <w:r>
+              <w:rPr>
+                <w:b/>
+                <w:lang w:val="da-DK"/>
+              </w:rPr>
+              <w:t>ID: UC-7</w:t>
+            </w:r>
+          </w:p>
+        </w:tc>
+      </w:tr>
+      <w:tr>
+        <w:tc>
+          <w:tcPr>
+            <w:tcW w:w="8523" w:type="dxa"/>
+            <w:shd w:val="clear" w:color="auto" w:fill="F2F2F2" w:themeFill="background1" w:themeFillShade="F2"/>
+          </w:tcPr>
+          <w:p>
+            <w:pPr>
+              <w:rPr>
+                <w:b/>
+                <w:lang w:val="da-DK"/>
+              </w:rPr>
+            </w:pPr>
+            <w:r>
+              <w:rPr>
+                <w:b/>
+                <w:lang w:val="da-DK"/>
+              </w:rPr>
+              <w:t>Kort beskrivelse:</w:t>
+            </w:r>
+          </w:p>
+          <w:p>
+            <w:pPr>
+              <w:rPr>
+                <w:lang w:val="da-DK"/>
+              </w:rPr>
+            </w:pPr>
+            <w:r>
+              <w:rPr>
+                <w:lang w:val="da-DK"/>
+              </w:rPr>
+              <w:t>En bruger ønsker at slette sig selv.</w:t>
+            </w:r>
+          </w:p>
+        </w:tc>
+      </w:tr>
+      <w:tr>
+        <w:tc>
+          <w:tcPr>
+            <w:tcW w:w="8523" w:type="dxa"/>
+            <w:shd w:val="clear" w:color="auto" w:fill="F2F2F2" w:themeFill="background1" w:themeFillShade="F2"/>
+          </w:tcPr>
+          <w:p>
+            <w:pPr>
+              <w:rPr>
+                <w:b/>
+                <w:lang w:val="da-DK"/>
+              </w:rPr>
+            </w:pPr>
+            <w:r>
+              <w:rPr>
+                <w:b/>
+                <w:lang w:val="da-DK"/>
+              </w:rPr>
+              <w:t>Primære aktører:</w:t>
+            </w:r>
+          </w:p>
+          <w:p>
+            <w:pPr>
+              <w:rPr>
+                <w:lang w:val="da-DK"/>
+              </w:rPr>
+            </w:pPr>
+            <w:r>
+              <w:rPr>
+                <w:lang w:val="da-DK"/>
+              </w:rPr>
+              <w:t>Alle brugere</w:t>
+            </w:r>
+            <w:r>
+              <w:rPr>
+                <w:lang w:val="da-DK"/>
+              </w:rPr>
+              <w:t>.</w:t>
+            </w:r>
+          </w:p>
+        </w:tc>
+      </w:tr>
+      <w:tr>
+        <w:tc>
+          <w:tcPr>
+            <w:tcW w:w="8523" w:type="dxa"/>
+            <w:shd w:val="clear" w:color="auto" w:fill="F2F2F2" w:themeFill="background1" w:themeFillShade="F2"/>
+          </w:tcPr>
+          <w:p>
+            <w:pPr>
+              <w:rPr>
+                <w:b/>
+                <w:lang w:val="da-DK"/>
+              </w:rPr>
+            </w:pPr>
+            <w:r>
+              <w:rPr>
+                <w:b/>
+                <w:lang w:val="da-DK"/>
+              </w:rPr>
+              <w:t>Sekundære aktører:</w:t>
+            </w:r>
+          </w:p>
+          <w:p>
+            <w:pPr>
+              <w:rPr>
+                <w:lang w:val="da-DK"/>
+              </w:rPr>
+            </w:pPr>
+            <w:r>
+              <w:rPr>
+                <w:lang w:val="da-DK"/>
+              </w:rPr>
+              <w:t>Ingen</w:t>
+            </w:r>
+            <w:r>
+              <w:rPr>
+                <w:lang w:val="da-DK"/>
+              </w:rPr>
+              <w:t>.</w:t>
+            </w:r>
+          </w:p>
+        </w:tc>
+      </w:tr>
+      <w:tr>
+        <w:tc>
+          <w:tcPr>
+            <w:tcW w:w="8523" w:type="dxa"/>
+            <w:shd w:val="clear" w:color="auto" w:fill="F2F2F2" w:themeFill="background1" w:themeFillShade="F2"/>
+          </w:tcPr>
+          <w:p>
+            <w:pPr>
+              <w:rPr>
+                <w:b/>
+                <w:lang w:val="da-DK"/>
+              </w:rPr>
+            </w:pPr>
+            <w:r>
+              <w:rPr>
+                <w:b/>
+                <w:lang w:val="da-DK"/>
+              </w:rPr>
+              <w:t>Start betingelser:</w:t>
+            </w:r>
+          </w:p>
+          <w:p>
+            <w:pPr>
+              <w:rPr>
+                <w:lang w:val="da-DK"/>
+              </w:rPr>
+            </w:pPr>
+            <w:r>
+              <w:rPr>
+                <w:lang w:val="da-DK"/>
+              </w:rPr>
+              <w:t>En bruger som er oprettet i systemet.</w:t>
+            </w:r>
+          </w:p>
+        </w:tc>
+      </w:tr>
+      <w:tr>
+        <w:tc>
+          <w:tcPr>
+            <w:tcW w:w="8523" w:type="dxa"/>
+            <w:tcBorders>
+              <w:bottom w:val="single" w:sz="4" w:space="0" w:color="000000" w:themeColor="text1"/>
+            </w:tcBorders>
+            <w:shd w:val="clear" w:color="auto" w:fill="FFFFFF" w:themeFill="background1"/>
+          </w:tcPr>
+          <w:p>
+            <w:pPr>
+              <w:rPr>
+                <w:b/>
+                <w:lang w:val="da-DK"/>
+              </w:rPr>
+            </w:pPr>
+            <w:r>
+              <w:rPr>
+                <w:b/>
+                <w:lang w:val="da-DK"/>
+              </w:rPr>
+              <w:t>Hovedforløb:</w:t>
+            </w:r>
+          </w:p>
+          <w:p>
+            <w:pPr>
+              <w:pStyle w:val="Listeafsnit"/>
+              <w:numPr>
+                <w:ilvl w:val="0"/>
+                <w:numId w:val="40"/>
+              </w:numPr>
+              <w:rPr>
+                <w:lang w:val="da-DK"/>
+              </w:rPr>
+            </w:pPr>
+            <w:proofErr w:type="spellStart"/>
+            <w:r>
+              <w:rPr>
+                <w:lang w:val="da-DK"/>
+              </w:rPr>
+              <w:t>include</w:t>
+            </w:r>
+            <w:proofErr w:type="spellEnd"/>
+            <w:r>
+              <w:rPr>
+                <w:lang w:val="da-DK"/>
+              </w:rPr>
+              <w:t xml:space="preserve"> (</w:t>
+            </w:r>
+            <w:proofErr w:type="spellStart"/>
+            <w:r>
+              <w:rPr>
+                <w:lang w:val="da-DK"/>
+              </w:rPr>
+              <w:t>Login</w:t>
+            </w:r>
+            <w:proofErr w:type="spellEnd"/>
+            <w:r>
+              <w:rPr>
+                <w:lang w:val="da-DK"/>
+              </w:rPr>
+              <w:t>)</w:t>
+            </w:r>
+          </w:p>
+          <w:p>
+            <w:pPr>
+              <w:pStyle w:val="Listeafsnit"/>
+              <w:numPr>
+                <w:ilvl w:val="0"/>
+                <w:numId w:val="40"/>
+              </w:numPr>
+              <w:rPr>
+                <w:lang w:val="da-DK"/>
+              </w:rPr>
+            </w:pPr>
+            <w:r>
+              <w:rPr>
+                <w:lang w:val="da-DK"/>
+              </w:rPr>
+              <w:t>Bruger trykker på linket ”Slet mig som bruger” linket.</w:t>
+            </w:r>
+          </w:p>
+          <w:p>
+            <w:pPr>
+              <w:pStyle w:val="Listeafsnit"/>
+              <w:numPr>
+                <w:ilvl w:val="0"/>
+                <w:numId w:val="40"/>
+              </w:numPr>
+              <w:rPr>
+                <w:lang w:val="da-DK"/>
+              </w:rPr>
+            </w:pPr>
+            <w:r>
+              <w:rPr>
+                <w:lang w:val="da-DK"/>
+              </w:rPr>
+              <w:t xml:space="preserve">Systemet viser en ”Er du sikker” side med en </w:t>
+            </w:r>
+            <w:proofErr w:type="spellStart"/>
+            <w:r>
+              <w:rPr>
+                <w:lang w:val="da-DK"/>
+              </w:rPr>
+              <w:t>checkbox</w:t>
+            </w:r>
+            <w:proofErr w:type="spellEnd"/>
+            <w:r>
+              <w:rPr>
+                <w:lang w:val="da-DK"/>
+              </w:rPr>
+              <w:t xml:space="preserve"> ”slet alt </w:t>
+            </w:r>
+            <w:proofErr w:type="spellStart"/>
+            <w:r>
+              <w:rPr>
+                <w:lang w:val="da-DK"/>
+              </w:rPr>
+              <w:t>uploadet</w:t>
+            </w:r>
+            <w:proofErr w:type="spellEnd"/>
+            <w:r>
+              <w:rPr>
+                <w:lang w:val="da-DK"/>
+              </w:rPr>
+              <w:t xml:space="preserve"> materiale</w:t>
+            </w:r>
+            <w:r>
+              <w:rPr>
+                <w:lang w:val="da-DK"/>
+              </w:rPr>
+              <w:t xml:space="preserve"> og kommentarer</w:t>
+            </w:r>
+            <w:r>
+              <w:rPr>
+                <w:lang w:val="da-DK"/>
+              </w:rPr>
+              <w:t>”</w:t>
+            </w:r>
+            <w:r>
+              <w:rPr>
+                <w:lang w:val="da-DK"/>
+              </w:rPr>
+              <w:t xml:space="preserve"> og en ”Slet bruger” knap.</w:t>
+            </w:r>
+          </w:p>
+          <w:p>
+            <w:pPr>
+              <w:pStyle w:val="Listeafsnit"/>
+              <w:numPr>
+                <w:ilvl w:val="0"/>
+                <w:numId w:val="40"/>
+              </w:numPr>
+              <w:rPr>
+                <w:lang w:val="da-DK"/>
+              </w:rPr>
+            </w:pPr>
+            <w:r>
+              <w:rPr>
+                <w:lang w:val="da-DK"/>
+              </w:rPr>
+              <w:t xml:space="preserve">Brugen tager stilling til om alt </w:t>
+            </w:r>
+            <w:proofErr w:type="spellStart"/>
+            <w:r>
+              <w:rPr>
+                <w:lang w:val="da-DK"/>
+              </w:rPr>
+              <w:t>uploadet</w:t>
+            </w:r>
+            <w:proofErr w:type="spellEnd"/>
+            <w:r>
+              <w:rPr>
+                <w:lang w:val="da-DK"/>
+              </w:rPr>
+              <w:t xml:space="preserve"> materiale også skal slettes og trykker på ”Slet bruger” knappen.</w:t>
+            </w:r>
+          </w:p>
+          <w:p>
+            <w:pPr>
+              <w:pStyle w:val="Listeafsnit"/>
+              <w:numPr>
+                <w:ilvl w:val="0"/>
+                <w:numId w:val="40"/>
+              </w:numPr>
+              <w:rPr>
+                <w:lang w:val="da-DK"/>
+              </w:rPr>
+            </w:pPr>
+            <w:r>
+              <w:rPr>
+                <w:lang w:val="da-DK"/>
+              </w:rPr>
+              <w:t xml:space="preserve">Hvis alt skal slettes, så sletter systemet alle bruger oplysninger samt </w:t>
+            </w:r>
+            <w:proofErr w:type="spellStart"/>
+            <w:r>
+              <w:rPr>
+                <w:lang w:val="da-DK"/>
+              </w:rPr>
+              <w:t>uploaded</w:t>
+            </w:r>
+            <w:proofErr w:type="spellEnd"/>
+            <w:r>
+              <w:rPr>
+                <w:lang w:val="da-DK"/>
+              </w:rPr>
+              <w:t xml:space="preserve"> materiale, kommentarer og </w:t>
+            </w:r>
+            <w:proofErr w:type="spellStart"/>
+            <w:r>
+              <w:rPr>
+                <w:lang w:val="da-DK"/>
+              </w:rPr>
+              <w:t>forespørgelser</w:t>
+            </w:r>
+            <w:proofErr w:type="spellEnd"/>
+            <w:r>
+              <w:rPr>
+                <w:lang w:val="da-DK"/>
+              </w:rPr>
+              <w:t xml:space="preserve">. Ellers mærkes brugen bare som slettet.  </w:t>
+            </w:r>
+          </w:p>
+          <w:p>
+            <w:pPr>
+              <w:pStyle w:val="Listeafsnit"/>
+              <w:ind w:left="360"/>
+              <w:rPr>
+                <w:b/>
+                <w:lang w:val="da-DK"/>
+              </w:rPr>
+            </w:pPr>
+          </w:p>
+        </w:tc>
+      </w:tr>
+      <w:tr>
+        <w:tc>
+          <w:tcPr>
+            <w:tcW w:w="8523" w:type="dxa"/>
+            <w:shd w:val="clear" w:color="auto" w:fill="F2F2F2" w:themeFill="background1" w:themeFillShade="F2"/>
+          </w:tcPr>
+          <w:p>
+            <w:pPr>
+              <w:rPr>
+                <w:b/>
+                <w:lang w:val="da-DK"/>
+              </w:rPr>
+            </w:pPr>
+            <w:r>
+              <w:rPr>
+                <w:b/>
+                <w:lang w:val="da-DK"/>
+              </w:rPr>
+              <w:t>Slut betingelser:</w:t>
+            </w:r>
+          </w:p>
+          <w:p>
+            <w:pPr>
+              <w:rPr>
+                <w:lang w:val="da-DK"/>
+              </w:rPr>
+            </w:pPr>
+            <w:r>
+              <w:rPr>
+                <w:lang w:val="da-DK"/>
+              </w:rPr>
+              <w:t>Ingen</w:t>
+            </w:r>
+            <w:r>
+              <w:rPr>
+                <w:lang w:val="da-DK"/>
+              </w:rPr>
+              <w:t>.</w:t>
+            </w:r>
+          </w:p>
+        </w:tc>
+      </w:tr>
+      <w:tr>
+        <w:tc>
+          <w:tcPr>
+            <w:tcW w:w="8523" w:type="dxa"/>
+            <w:shd w:val="clear" w:color="auto" w:fill="F2F2F2" w:themeFill="background1" w:themeFillShade="F2"/>
+          </w:tcPr>
+          <w:p>
+            <w:pPr>
+              <w:rPr>
+                <w:b/>
+                <w:lang w:val="da-DK"/>
+              </w:rPr>
+            </w:pPr>
+            <w:r>
+              <w:rPr>
+                <w:b/>
+                <w:lang w:val="da-DK"/>
+              </w:rPr>
+              <w:t>Alternative forløb:</w:t>
+            </w:r>
+          </w:p>
+          <w:p>
+            <w:pPr>
+              <w:pStyle w:val="Listeafsnit"/>
+              <w:numPr>
+                <w:ilvl w:val="0"/>
+                <w:numId w:val="5"/>
+              </w:numPr>
+              <w:rPr>
+                <w:lang w:val="da-DK"/>
+              </w:rPr>
+            </w:pPr>
+            <w:r>
+              <w:rPr>
+                <w:lang w:val="da-DK"/>
+              </w:rPr>
+              <w:t>Brugeren fortryder</w:t>
+            </w:r>
+            <w:r>
+              <w:rPr>
+                <w:lang w:val="da-DK"/>
+              </w:rPr>
+              <w:t>.</w:t>
+            </w:r>
+          </w:p>
+        </w:tc>
+      </w:tr>
+    </w:tbl>
+    <w:p>
+      <w:pPr>
+        <w:rPr>
+          <w:rFonts w:asciiTheme="majorHAnsi" w:eastAsiaTheme="majorEastAsia" w:hAnsiTheme="majorHAnsi" w:cstheme="majorBidi"/>
+          <w:b/>
+          <w:bCs/>
+          <w:color w:val="4F81BD" w:themeColor="accent1"/>
+          <w:sz w:val="26"/>
+          <w:szCs w:val="26"/>
+          <w:lang w:val="da-DK"/>
+        </w:rPr>
+      </w:pPr>
+    </w:p>
+    <w:p>
+      <w:pPr>
+        <w:rPr>
+          <w:lang w:val="da-DK"/>
+        </w:rPr>
+      </w:pPr>
+      <w:r>
+        <w:rPr>
+          <w:lang w:val="da-DK"/>
+        </w:rPr>
+        <w:br w:type="page"/>
+      </w:r>
+    </w:p>
+    <w:p>
+      <w:pPr>
+        <w:rPr>
+          <w:lang w:val="da-DK"/>
+        </w:rPr>
+      </w:pPr>
+    </w:p>
+    <w:p>
+      <w:pPr>
+        <w:pStyle w:val="Brdtekst"/>
+        <w:rPr>
+          <w:lang w:val="da-DK"/>
+        </w:rPr>
+      </w:pPr>
+    </w:p>
+    <w:tbl>
+      <w:tblPr>
+        <w:tblStyle w:val="Tabel-Gitter"/>
+        <w:tblW w:w="0" w:type="auto"/>
+        <w:shd w:val="pct5" w:color="auto" w:fill="auto"/>
+        <w:tblLook w:val="04A0"/>
+      </w:tblPr>
+      <w:tblGrid>
+        <w:gridCol w:w="8523"/>
+      </w:tblGrid>
+      <w:tr>
+        <w:tc>
+          <w:tcPr>
+            <w:tcW w:w="8523" w:type="dxa"/>
+            <w:tcBorders>
+              <w:bottom w:val="single" w:sz="4" w:space="0" w:color="000000" w:themeColor="text1"/>
+            </w:tcBorders>
+            <w:shd w:val="clear" w:color="auto" w:fill="D9D9D9" w:themeFill="background1" w:themeFillShade="D9"/>
+          </w:tcPr>
+          <w:p>
+            <w:pPr>
+              <w:pStyle w:val="Overskrift2"/>
+              <w:rPr>
+                <w:lang w:val="da-DK"/>
+              </w:rPr>
+            </w:pPr>
+            <w:r>
+              <w:rPr>
+                <w:lang w:val="da-DK"/>
+              </w:rPr>
+              <w:t>Use case: xx</w:t>
+            </w:r>
+          </w:p>
+        </w:tc>
+      </w:tr>
+      <w:tr>
+        <w:tc>
+          <w:tcPr>
+            <w:tcW w:w="8523" w:type="dxa"/>
+            <w:shd w:val="clear" w:color="auto" w:fill="F2F2F2" w:themeFill="background1" w:themeFillShade="F2"/>
+          </w:tcPr>
+          <w:p>
+            <w:pPr>
+              <w:rPr>
+                <w:b/>
+                <w:lang w:val="da-DK"/>
+              </w:rPr>
+            </w:pPr>
+            <w:r>
+              <w:rPr>
+                <w:b/>
+                <w:lang w:val="da-DK"/>
+              </w:rPr>
+              <w:t xml:space="preserve">ID: </w:t>
+            </w:r>
+            <w:proofErr w:type="spellStart"/>
+            <w:r>
+              <w:rPr>
+                <w:b/>
+                <w:lang w:val="da-DK"/>
+              </w:rPr>
+              <w:t>xx</w:t>
+            </w:r>
+            <w:proofErr w:type="spellEnd"/>
+          </w:p>
+        </w:tc>
+      </w:tr>
+      <w:tr>
+        <w:tc>
+          <w:tcPr>
+            <w:tcW w:w="8523" w:type="dxa"/>
+            <w:shd w:val="clear" w:color="auto" w:fill="F2F2F2" w:themeFill="background1" w:themeFillShade="F2"/>
+          </w:tcPr>
+          <w:p>
+            <w:pPr>
+              <w:rPr>
+                <w:b/>
+                <w:lang w:val="da-DK"/>
+              </w:rPr>
+            </w:pPr>
+            <w:r>
+              <w:rPr>
+                <w:b/>
+                <w:lang w:val="da-DK"/>
+              </w:rPr>
+              <w:t>Kort beskrivelse:</w:t>
+            </w:r>
+          </w:p>
+          <w:p>
+            <w:pPr>
+              <w:rPr>
+                <w:lang w:val="da-DK"/>
+              </w:rPr>
+            </w:pPr>
+            <w:r>
+              <w:rPr>
+                <w:lang w:val="da-DK"/>
+              </w:rPr>
+              <w:t>TODO.</w:t>
+            </w:r>
+          </w:p>
+        </w:tc>
+      </w:tr>
+      <w:tr>
+        <w:tc>
+          <w:tcPr>
+            <w:tcW w:w="8523" w:type="dxa"/>
+            <w:shd w:val="clear" w:color="auto" w:fill="F2F2F2" w:themeFill="background1" w:themeFillShade="F2"/>
+          </w:tcPr>
+          <w:p>
+            <w:pPr>
+              <w:rPr>
+                <w:b/>
+                <w:lang w:val="da-DK"/>
+              </w:rPr>
+            </w:pPr>
+            <w:r>
+              <w:rPr>
+                <w:b/>
+                <w:lang w:val="da-DK"/>
+              </w:rPr>
+              <w:t>Primære aktører:</w:t>
+            </w:r>
+          </w:p>
+          <w:p>
+            <w:pPr>
+              <w:rPr>
+                <w:lang w:val="da-DK"/>
+              </w:rPr>
+            </w:pPr>
+            <w:proofErr w:type="spellStart"/>
+            <w:r>
+              <w:rPr>
+                <w:lang w:val="da-DK"/>
+              </w:rPr>
+              <w:t>Todo</w:t>
+            </w:r>
+            <w:proofErr w:type="spellEnd"/>
+            <w:r>
+              <w:rPr>
+                <w:lang w:val="da-DK"/>
+              </w:rPr>
+              <w:t>.</w:t>
+            </w:r>
+          </w:p>
+        </w:tc>
+      </w:tr>
+      <w:tr>
+        <w:tc>
+          <w:tcPr>
+            <w:tcW w:w="8523" w:type="dxa"/>
+            <w:shd w:val="clear" w:color="auto" w:fill="F2F2F2" w:themeFill="background1" w:themeFillShade="F2"/>
+          </w:tcPr>
+          <w:p>
+            <w:pPr>
+              <w:rPr>
+                <w:b/>
+                <w:lang w:val="da-DK"/>
+              </w:rPr>
+            </w:pPr>
+            <w:r>
+              <w:rPr>
+                <w:b/>
+                <w:lang w:val="da-DK"/>
+              </w:rPr>
+              <w:t>Sekundære aktører:</w:t>
+            </w:r>
+          </w:p>
+          <w:p>
+            <w:pPr>
+              <w:rPr>
+                <w:lang w:val="da-DK"/>
+              </w:rPr>
+            </w:pPr>
+            <w:r>
+              <w:rPr>
+                <w:lang w:val="da-DK"/>
+              </w:rPr>
+              <w:t>Ingen</w:t>
+            </w:r>
+            <w:r>
+              <w:rPr>
+                <w:lang w:val="da-DK"/>
+              </w:rPr>
+              <w:t>.</w:t>
+            </w:r>
+          </w:p>
+        </w:tc>
+      </w:tr>
+      <w:tr>
+        <w:tc>
+          <w:tcPr>
+            <w:tcW w:w="8523" w:type="dxa"/>
+            <w:shd w:val="clear" w:color="auto" w:fill="F2F2F2" w:themeFill="background1" w:themeFillShade="F2"/>
+          </w:tcPr>
+          <w:p>
+            <w:pPr>
+              <w:rPr>
+                <w:b/>
+                <w:lang w:val="da-DK"/>
+              </w:rPr>
+            </w:pPr>
+            <w:r>
+              <w:rPr>
+                <w:b/>
+                <w:lang w:val="da-DK"/>
+              </w:rPr>
+              <w:t>Start betingelser:</w:t>
+            </w:r>
+          </w:p>
+          <w:p>
+            <w:pPr>
+              <w:rPr>
+                <w:lang w:val="da-DK"/>
+              </w:rPr>
+            </w:pPr>
+            <w:proofErr w:type="spellStart"/>
+            <w:r>
+              <w:rPr>
+                <w:lang w:val="da-DK"/>
+              </w:rPr>
+              <w:t>Todo</w:t>
+            </w:r>
+            <w:proofErr w:type="spellEnd"/>
+          </w:p>
+        </w:tc>
+      </w:tr>
+      <w:tr>
+        <w:tc>
+          <w:tcPr>
+            <w:tcW w:w="8523" w:type="dxa"/>
+            <w:tcBorders>
+              <w:bottom w:val="single" w:sz="4" w:space="0" w:color="000000" w:themeColor="text1"/>
+            </w:tcBorders>
+            <w:shd w:val="clear" w:color="auto" w:fill="FFFFFF" w:themeFill="background1"/>
+          </w:tcPr>
+          <w:p>
+            <w:pPr>
+              <w:rPr>
+                <w:b/>
+                <w:lang w:val="da-DK"/>
+              </w:rPr>
+            </w:pPr>
+            <w:r>
+              <w:rPr>
+                <w:b/>
+                <w:lang w:val="da-DK"/>
+              </w:rPr>
+              <w:t>Hovedforløb:</w:t>
+            </w:r>
+          </w:p>
+          <w:p>
+            <w:pPr>
+              <w:pStyle w:val="Listeafsnit"/>
+              <w:numPr>
+                <w:ilvl w:val="0"/>
+                <w:numId w:val="40"/>
+              </w:numPr>
+              <w:rPr>
+                <w:lang w:val="da-DK"/>
+              </w:rPr>
+            </w:pPr>
+            <w:proofErr w:type="spellStart"/>
+            <w:r>
+              <w:rPr>
+                <w:lang w:val="da-DK"/>
+              </w:rPr>
+              <w:t>Todo</w:t>
+            </w:r>
+            <w:proofErr w:type="spellEnd"/>
+          </w:p>
+          <w:p>
+            <w:pPr>
+              <w:pStyle w:val="Listeafsnit"/>
+              <w:numPr>
+                <w:ilvl w:val="0"/>
+                <w:numId w:val="40"/>
+              </w:numPr>
+              <w:rPr>
+                <w:lang w:val="da-DK"/>
+              </w:rPr>
+            </w:pPr>
+            <w:proofErr w:type="spellStart"/>
+            <w:r>
+              <w:rPr>
+                <w:lang w:val="da-DK"/>
+              </w:rPr>
+              <w:t>Todo</w:t>
+            </w:r>
+            <w:proofErr w:type="spellEnd"/>
+            <w:r>
+              <w:rPr>
+                <w:lang w:val="da-DK"/>
+              </w:rPr>
+              <w:t>:</w:t>
+            </w:r>
+          </w:p>
+          <w:p>
+            <w:pPr>
+              <w:pStyle w:val="Listeafsnit"/>
+              <w:numPr>
+                <w:ilvl w:val="1"/>
+                <w:numId w:val="40"/>
+              </w:numPr>
+              <w:rPr>
+                <w:lang w:val="da-DK"/>
+              </w:rPr>
+            </w:pPr>
+            <w:proofErr w:type="spellStart"/>
+            <w:r>
+              <w:rPr>
+                <w:lang w:val="da-DK"/>
+              </w:rPr>
+              <w:t>Todo</w:t>
+            </w:r>
+            <w:proofErr w:type="spellEnd"/>
+          </w:p>
+          <w:p>
+            <w:pPr>
+              <w:pStyle w:val="Listeafsnit"/>
+              <w:ind w:left="360"/>
+              <w:rPr>
+                <w:b/>
+                <w:lang w:val="da-DK"/>
+              </w:rPr>
+            </w:pPr>
+          </w:p>
+        </w:tc>
+      </w:tr>
+      <w:tr>
+        <w:tc>
+          <w:tcPr>
+            <w:tcW w:w="8523" w:type="dxa"/>
+            <w:shd w:val="clear" w:color="auto" w:fill="F2F2F2" w:themeFill="background1" w:themeFillShade="F2"/>
+          </w:tcPr>
+          <w:p>
+            <w:pPr>
+              <w:rPr>
+                <w:b/>
+                <w:lang w:val="da-DK"/>
+              </w:rPr>
+            </w:pPr>
+            <w:r>
+              <w:rPr>
+                <w:b/>
+                <w:lang w:val="da-DK"/>
+              </w:rPr>
+              <w:t>Slut betingelser:</w:t>
+            </w:r>
+          </w:p>
+          <w:p>
+            <w:pPr>
+              <w:rPr>
+                <w:lang w:val="da-DK"/>
+              </w:rPr>
+            </w:pPr>
+            <w:r>
+              <w:rPr>
+                <w:lang w:val="da-DK"/>
+              </w:rPr>
+              <w:t>Ingen</w:t>
+            </w:r>
+            <w:r>
+              <w:rPr>
+                <w:lang w:val="da-DK"/>
+              </w:rPr>
+              <w:t>.</w:t>
+            </w:r>
+          </w:p>
+        </w:tc>
+      </w:tr>
+      <w:tr>
+        <w:tc>
+          <w:tcPr>
+            <w:tcW w:w="8523" w:type="dxa"/>
+            <w:shd w:val="clear" w:color="auto" w:fill="F2F2F2" w:themeFill="background1" w:themeFillShade="F2"/>
+          </w:tcPr>
+          <w:p>
+            <w:pPr>
+              <w:rPr>
+                <w:b/>
+                <w:lang w:val="da-DK"/>
+              </w:rPr>
+            </w:pPr>
+            <w:r>
+              <w:rPr>
+                <w:b/>
+                <w:lang w:val="da-DK"/>
+              </w:rPr>
+              <w:t>Alternative forløb:</w:t>
+            </w:r>
+          </w:p>
+          <w:p>
+            <w:pPr>
+              <w:pStyle w:val="Listeafsnit"/>
+              <w:numPr>
+                <w:ilvl w:val="0"/>
+                <w:numId w:val="5"/>
+              </w:numPr>
+              <w:rPr>
+                <w:lang w:val="da-DK"/>
+              </w:rPr>
+            </w:pPr>
+            <w:proofErr w:type="spellStart"/>
+            <w:r>
+              <w:rPr>
+                <w:lang w:val="da-DK"/>
+              </w:rPr>
+              <w:t>Todo</w:t>
+            </w:r>
+            <w:proofErr w:type="spellEnd"/>
+          </w:p>
+          <w:p>
+            <w:pPr>
+              <w:pStyle w:val="Listeafsnit"/>
+              <w:numPr>
+                <w:ilvl w:val="0"/>
+                <w:numId w:val="5"/>
+              </w:numPr>
+              <w:rPr>
+                <w:lang w:val="da-DK"/>
+              </w:rPr>
+            </w:pPr>
+            <w:r>
+              <w:rPr>
+                <w:lang w:val="da-DK"/>
+              </w:rPr>
+              <w:t>Brugeren fortryder</w:t>
+            </w:r>
+            <w:r>
+              <w:rPr>
+                <w:lang w:val="da-DK"/>
+              </w:rPr>
+              <w:t>.</w:t>
+            </w:r>
+          </w:p>
+        </w:tc>
+      </w:tr>
+    </w:tbl>
+    <w:p>
+      <w:pPr>
+        <w:rPr>
+          <w:rFonts w:asciiTheme="majorHAnsi" w:eastAsiaTheme="majorEastAsia" w:hAnsiTheme="majorHAnsi" w:cstheme="majorBidi"/>
+          <w:b/>
+          <w:bCs/>
+          <w:color w:val="4F81BD" w:themeColor="accent1"/>
+          <w:sz w:val="26"/>
+          <w:szCs w:val="26"/>
+          <w:lang w:val="da-DK"/>
+        </w:rPr>
+      </w:pPr>
+    </w:p>
+    <w:p>
+      <w:pPr>
+        <w:pStyle w:val="Brdtekst"/>
+        <w:rPr>
           <w:lang w:val="da-DK"/>
         </w:rPr>
       </w:pPr>
@@ -1628,7 +4263,7 @@
             <w:rPr>
               <w:noProof/>
             </w:rPr>
-            <w:t>2</w:t>
+            <w:t>6</w:t>
           </w:r>
         </w:fldSimple>
       </w:p>
@@ -1663,7 +4298,7 @@
             <w:rPr>
               <w:noProof/>
             </w:rPr>
-            <w:t>3</w:t>
+            <w:t>7</w:t>
           </w:r>
         </w:fldSimple>
       </w:p>
@@ -1895,6 +4530,178 @@
     </w:lvl>
   </w:abstractNum>
   <w:abstractNum w:abstractNumId="2">
+    <w:nsid w:val="05C456D5"/>
+    <w:multiLevelType w:val="multilevel"/>
+    <w:tmpl w:val="0406001F"/>
+    <w:lvl w:ilvl="0">
+      <w:start w:val="1"/>
+      <w:numFmt w:val="decimal"/>
+      <w:lvlText w:val="%1."/>
+      <w:lvlJc w:val="left"/>
+      <w:pPr>
+        <w:ind w:left="360" w:hanging="360"/>
+      </w:pPr>
+    </w:lvl>
+    <w:lvl w:ilvl="1">
+      <w:start w:val="1"/>
+      <w:numFmt w:val="decimal"/>
+      <w:lvlText w:val="%1.%2."/>
+      <w:lvlJc w:val="left"/>
+      <w:pPr>
+        <w:ind w:left="792" w:hanging="432"/>
+      </w:pPr>
+    </w:lvl>
+    <w:lvl w:ilvl="2">
+      <w:start w:val="1"/>
+      <w:numFmt w:val="decimal"/>
+      <w:lvlText w:val="%1.%2.%3."/>
+      <w:lvlJc w:val="left"/>
+      <w:pPr>
+        <w:ind w:left="1224" w:hanging="504"/>
+      </w:pPr>
+    </w:lvl>
+    <w:lvl w:ilvl="3">
+      <w:start w:val="1"/>
+      <w:numFmt w:val="decimal"/>
+      <w:lvlText w:val="%1.%2.%3.%4."/>
+      <w:lvlJc w:val="left"/>
+      <w:pPr>
+        <w:ind w:left="1728" w:hanging="648"/>
+      </w:pPr>
+    </w:lvl>
+    <w:lvl w:ilvl="4">
+      <w:start w:val="1"/>
+      <w:numFmt w:val="decimal"/>
+      <w:lvlText w:val="%1.%2.%3.%4.%5."/>
+      <w:lvlJc w:val="left"/>
+      <w:pPr>
+        <w:ind w:left="2232" w:hanging="792"/>
+      </w:pPr>
+    </w:lvl>
+    <w:lvl w:ilvl="5">
+      <w:start w:val="1"/>
+      <w:numFmt w:val="decimal"/>
+      <w:lvlText w:val="%1.%2.%3.%4.%5.%6."/>
+      <w:lvlJc w:val="left"/>
+      <w:pPr>
+        <w:ind w:left="2736" w:hanging="936"/>
+      </w:pPr>
+    </w:lvl>
+    <w:lvl w:ilvl="6">
+      <w:start w:val="1"/>
+      <w:numFmt w:val="decimal"/>
+      <w:lvlText w:val="%1.%2.%3.%4.%5.%6.%7."/>
+      <w:lvlJc w:val="left"/>
+      <w:pPr>
+        <w:ind w:left="3240" w:hanging="1080"/>
+      </w:pPr>
+    </w:lvl>
+    <w:lvl w:ilvl="7">
+      <w:start w:val="1"/>
+      <w:numFmt w:val="decimal"/>
+      <w:lvlText w:val="%1.%2.%3.%4.%5.%6.%7.%8."/>
+      <w:lvlJc w:val="left"/>
+      <w:pPr>
+        <w:ind w:left="3744" w:hanging="1224"/>
+      </w:pPr>
+    </w:lvl>
+    <w:lvl w:ilvl="8">
+      <w:start w:val="1"/>
+      <w:numFmt w:val="decimal"/>
+      <w:lvlText w:val="%1.%2.%3.%4.%5.%6.%7.%8.%9."/>
+      <w:lvlJc w:val="left"/>
+      <w:pPr>
+        <w:ind w:left="4320" w:hanging="1440"/>
+      </w:pPr>
+    </w:lvl>
+  </w:abstractNum>
+  <w:abstractNum w:abstractNumId="3">
+    <w:nsid w:val="133465A9"/>
+    <w:multiLevelType w:val="multilevel"/>
+    <w:tmpl w:val="0406001F"/>
+    <w:lvl w:ilvl="0">
+      <w:start w:val="1"/>
+      <w:numFmt w:val="decimal"/>
+      <w:lvlText w:val="%1."/>
+      <w:lvlJc w:val="left"/>
+      <w:pPr>
+        <w:ind w:left="360" w:hanging="360"/>
+      </w:pPr>
+    </w:lvl>
+    <w:lvl w:ilvl="1">
+      <w:start w:val="1"/>
+      <w:numFmt w:val="decimal"/>
+      <w:lvlText w:val="%1.%2."/>
+      <w:lvlJc w:val="left"/>
+      <w:pPr>
+        <w:ind w:left="792" w:hanging="432"/>
+      </w:pPr>
+    </w:lvl>
+    <w:lvl w:ilvl="2">
+      <w:start w:val="1"/>
+      <w:numFmt w:val="decimal"/>
+      <w:lvlText w:val="%1.%2.%3."/>
+      <w:lvlJc w:val="left"/>
+      <w:pPr>
+        <w:ind w:left="1224" w:hanging="504"/>
+      </w:pPr>
+    </w:lvl>
+    <w:lvl w:ilvl="3">
+      <w:start w:val="1"/>
+      <w:numFmt w:val="decimal"/>
+      <w:lvlText w:val="%1.%2.%3.%4."/>
+      <w:lvlJc w:val="left"/>
+      <w:pPr>
+        <w:ind w:left="1728" w:hanging="648"/>
+      </w:pPr>
+    </w:lvl>
+    <w:lvl w:ilvl="4">
+      <w:start w:val="1"/>
+      <w:numFmt w:val="decimal"/>
+      <w:lvlText w:val="%1.%2.%3.%4.%5."/>
+      <w:lvlJc w:val="left"/>
+      <w:pPr>
+        <w:ind w:left="2232" w:hanging="792"/>
+      </w:pPr>
+    </w:lvl>
+    <w:lvl w:ilvl="5">
+      <w:start w:val="1"/>
+      <w:numFmt w:val="decimal"/>
+      <w:lvlText w:val="%1.%2.%3.%4.%5.%6."/>
+      <w:lvlJc w:val="left"/>
+      <w:pPr>
+        <w:ind w:left="2736" w:hanging="936"/>
+      </w:pPr>
+    </w:lvl>
+    <w:lvl w:ilvl="6">
+      <w:start w:val="1"/>
+      <w:numFmt w:val="decimal"/>
+      <w:lvlText w:val="%1.%2.%3.%4.%5.%6.%7."/>
+      <w:lvlJc w:val="left"/>
+      <w:pPr>
+        <w:ind w:left="3240" w:hanging="1080"/>
+      </w:pPr>
+    </w:lvl>
+    <w:lvl w:ilvl="7">
+      <w:start w:val="1"/>
+      <w:numFmt w:val="decimal"/>
+      <w:lvlText w:val="%1.%2.%3.%4.%5.%6.%7.%8."/>
+      <w:lvlJc w:val="left"/>
+      <w:pPr>
+        <w:ind w:left="3744" w:hanging="1224"/>
+      </w:pPr>
+    </w:lvl>
+    <w:lvl w:ilvl="8">
+      <w:start w:val="1"/>
+      <w:numFmt w:val="decimal"/>
+      <w:lvlText w:val="%1.%2.%3.%4.%5.%6.%7.%8.%9."/>
+      <w:lvlJc w:val="left"/>
+      <w:pPr>
+        <w:ind w:left="4320" w:hanging="1440"/>
+      </w:pPr>
+    </w:lvl>
+  </w:abstractNum>
+  <w:abstractNum w:abstractNumId="4">
     <w:nsid w:val="16032D58"/>
     <w:multiLevelType w:val="multilevel"/>
     <w:tmpl w:val="0406001F"/>
@@ -1980,7 +4787,7 @@
       </w:pPr>
     </w:lvl>
   </w:abstractNum>
-  <w:abstractNum w:abstractNumId="3">
+  <w:abstractNum w:abstractNumId="5">
     <w:nsid w:val="199C1DB7"/>
     <w:multiLevelType w:val="multilevel"/>
     <w:tmpl w:val="3356EF06"/>
@@ -2072,7 +4879,7 @@
       </w:pPr>
     </w:lvl>
   </w:abstractNum>
-  <w:abstractNum w:abstractNumId="4">
+  <w:abstractNum w:abstractNumId="6">
     <w:nsid w:val="1A560683"/>
     <w:multiLevelType w:val="hybridMultilevel"/>
     <w:tmpl w:val="16FC1822"/>
@@ -2185,7 +4992,7 @@
       </w:rPr>
     </w:lvl>
   </w:abstractNum>
-  <w:abstractNum w:abstractNumId="5">
+  <w:abstractNum w:abstractNumId="7">
     <w:nsid w:val="1A9D39F6"/>
     <w:multiLevelType w:val="multilevel"/>
     <w:tmpl w:val="0406001F"/>
@@ -2271,7 +5078,7 @@
       </w:pPr>
     </w:lvl>
   </w:abstractNum>
-  <w:abstractNum w:abstractNumId="6">
+  <w:abstractNum w:abstractNumId="8">
     <w:nsid w:val="1CCB3CD4"/>
     <w:multiLevelType w:val="multilevel"/>
     <w:tmpl w:val="0406001F"/>
@@ -2357,7 +5164,7 @@
       </w:pPr>
     </w:lvl>
   </w:abstractNum>
-  <w:abstractNum w:abstractNumId="7">
+  <w:abstractNum w:abstractNumId="9">
     <w:nsid w:val="1F6E7264"/>
     <w:multiLevelType w:val="hybridMultilevel"/>
     <w:tmpl w:val="4E3A7EA2"/>
@@ -2470,7 +5277,7 @@
       </w:rPr>
     </w:lvl>
   </w:abstractNum>
-  <w:abstractNum w:abstractNumId="8">
+  <w:abstractNum w:abstractNumId="10">
     <w:nsid w:val="20092CAF"/>
     <w:multiLevelType w:val="hybridMultilevel"/>
     <w:tmpl w:val="E7205E76"/>
@@ -2589,7 +5396,7 @@
       </w:pPr>
     </w:lvl>
   </w:abstractNum>
-  <w:abstractNum w:abstractNumId="9">
+  <w:abstractNum w:abstractNumId="11">
     <w:nsid w:val="214C211B"/>
     <w:multiLevelType w:val="hybridMultilevel"/>
     <w:tmpl w:val="5BFEB0CE"/>
@@ -2678,7 +5485,7 @@
       </w:pPr>
     </w:lvl>
   </w:abstractNum>
-  <w:abstractNum w:abstractNumId="10">
+  <w:abstractNum w:abstractNumId="12">
     <w:nsid w:val="21950DA1"/>
     <w:multiLevelType w:val="hybridMultilevel"/>
     <w:tmpl w:val="31CA5DE8"/>
@@ -2764,7 +5571,7 @@
       </w:pPr>
     </w:lvl>
   </w:abstractNum>
-  <w:abstractNum w:abstractNumId="11">
+  <w:abstractNum w:abstractNumId="13">
     <w:nsid w:val="24DB2B1B"/>
     <w:multiLevelType w:val="hybridMultilevel"/>
     <w:tmpl w:val="AB849D20"/>
@@ -2850,7 +5657,7 @@
       </w:pPr>
     </w:lvl>
   </w:abstractNum>
-  <w:abstractNum w:abstractNumId="12">
+  <w:abstractNum w:abstractNumId="14">
     <w:nsid w:val="273F67F7"/>
     <w:multiLevelType w:val="multilevel"/>
     <w:tmpl w:val="0406001F"/>
@@ -2936,7 +5743,7 @@
       </w:pPr>
     </w:lvl>
   </w:abstractNum>
-  <w:abstractNum w:abstractNumId="13">
+  <w:abstractNum w:abstractNumId="15">
     <w:nsid w:val="29572E93"/>
     <w:multiLevelType w:val="multilevel"/>
     <w:tmpl w:val="0406001F"/>
@@ -3022,7 +5829,7 @@
       </w:pPr>
     </w:lvl>
   </w:abstractNum>
-  <w:abstractNum w:abstractNumId="14">
+  <w:abstractNum w:abstractNumId="16">
     <w:nsid w:val="2EAD6757"/>
     <w:multiLevelType w:val="hybridMultilevel"/>
     <w:tmpl w:val="772C3D06"/>
@@ -3135,7 +5942,93 @@
       </w:rPr>
     </w:lvl>
   </w:abstractNum>
-  <w:abstractNum w:abstractNumId="15">
+  <w:abstractNum w:abstractNumId="17">
+    <w:nsid w:val="327D31FD"/>
+    <w:multiLevelType w:val="multilevel"/>
+    <w:tmpl w:val="0406001F"/>
+    <w:lvl w:ilvl="0">
+      <w:start w:val="1"/>
+      <w:numFmt w:val="decimal"/>
+      <w:lvlText w:val="%1."/>
+      <w:lvlJc w:val="left"/>
+      <w:pPr>
+        <w:ind w:left="360" w:hanging="360"/>
+      </w:pPr>
+    </w:lvl>
+    <w:lvl w:ilvl="1">
+      <w:start w:val="1"/>
+      <w:numFmt w:val="decimal"/>
+      <w:lvlText w:val="%1.%2."/>
+      <w:lvlJc w:val="left"/>
+      <w:pPr>
+        <w:ind w:left="792" w:hanging="432"/>
+      </w:pPr>
+    </w:lvl>
+    <w:lvl w:ilvl="2">
+      <w:start w:val="1"/>
+      <w:numFmt w:val="decimal"/>
+      <w:lvlText w:val="%1.%2.%3."/>
+      <w:lvlJc w:val="left"/>
+      <w:pPr>
+        <w:ind w:left="1224" w:hanging="504"/>
+      </w:pPr>
+    </w:lvl>
+    <w:lvl w:ilvl="3">
+      <w:start w:val="1"/>
+      <w:numFmt w:val="decimal"/>
+      <w:lvlText w:val="%1.%2.%3.%4."/>
+      <w:lvlJc w:val="left"/>
+      <w:pPr>
+        <w:ind w:left="1728" w:hanging="648"/>
+      </w:pPr>
+    </w:lvl>
+    <w:lvl w:ilvl="4">
+      <w:start w:val="1"/>
+      <w:numFmt w:val="decimal"/>
+      <w:lvlText w:val="%1.%2.%3.%4.%5."/>
+      <w:lvlJc w:val="left"/>
+      <w:pPr>
+        <w:ind w:left="2232" w:hanging="792"/>
+      </w:pPr>
+    </w:lvl>
+    <w:lvl w:ilvl="5">
+      <w:start w:val="1"/>
+      <w:numFmt w:val="decimal"/>
+      <w:lvlText w:val="%1.%2.%3.%4.%5.%6."/>
+      <w:lvlJc w:val="left"/>
+      <w:pPr>
+        <w:ind w:left="2736" w:hanging="936"/>
+      </w:pPr>
+    </w:lvl>
+    <w:lvl w:ilvl="6">
+      <w:start w:val="1"/>
+      <w:numFmt w:val="decimal"/>
+      <w:lvlText w:val="%1.%2.%3.%4.%5.%6.%7."/>
+      <w:lvlJc w:val="left"/>
+      <w:pPr>
+        <w:ind w:left="3240" w:hanging="1080"/>
+      </w:pPr>
+    </w:lvl>
+    <w:lvl w:ilvl="7">
+      <w:start w:val="1"/>
+      <w:numFmt w:val="decimal"/>
+      <w:lvlText w:val="%1.%2.%3.%4.%5.%6.%7.%8."/>
+      <w:lvlJc w:val="left"/>
+      <w:pPr>
+        <w:ind w:left="3744" w:hanging="1224"/>
+      </w:pPr>
+    </w:lvl>
+    <w:lvl w:ilvl="8">
+      <w:start w:val="1"/>
+      <w:numFmt w:val="decimal"/>
+      <w:lvlText w:val="%1.%2.%3.%4.%5.%6.%7.%8.%9."/>
+      <w:lvlJc w:val="left"/>
+      <w:pPr>
+        <w:ind w:left="4320" w:hanging="1440"/>
+      </w:pPr>
+    </w:lvl>
+  </w:abstractNum>
+  <w:abstractNum w:abstractNumId="18">
     <w:nsid w:val="36592D3B"/>
     <w:multiLevelType w:val="multilevel"/>
     <w:tmpl w:val="0406001F"/>
@@ -3221,7 +6114,7 @@
       </w:pPr>
     </w:lvl>
   </w:abstractNum>
-  <w:abstractNum w:abstractNumId="16">
+  <w:abstractNum w:abstractNumId="19">
     <w:nsid w:val="371864E0"/>
     <w:multiLevelType w:val="multilevel"/>
     <w:tmpl w:val="0406001F"/>
@@ -3307,7 +6200,7 @@
       </w:pPr>
     </w:lvl>
   </w:abstractNum>
-  <w:abstractNum w:abstractNumId="17">
+  <w:abstractNum w:abstractNumId="20">
     <w:nsid w:val="3D406F91"/>
     <w:multiLevelType w:val="hybridMultilevel"/>
     <w:tmpl w:val="A85A2998"/>
@@ -3393,7 +6286,7 @@
       </w:pPr>
     </w:lvl>
   </w:abstractNum>
-  <w:abstractNum w:abstractNumId="18">
+  <w:abstractNum w:abstractNumId="21">
     <w:nsid w:val="45260DB4"/>
     <w:multiLevelType w:val="hybridMultilevel"/>
     <w:tmpl w:val="D7A4506A"/>
@@ -3506,7 +6399,7 @@
       </w:rPr>
     </w:lvl>
   </w:abstractNum>
-  <w:abstractNum w:abstractNumId="19">
+  <w:abstractNum w:abstractNumId="22">
     <w:nsid w:val="488D7AE0"/>
     <w:multiLevelType w:val="multilevel"/>
     <w:tmpl w:val="AE72EFFA"/>
@@ -3595,7 +6488,7 @@
       </w:pPr>
     </w:lvl>
   </w:abstractNum>
-  <w:abstractNum w:abstractNumId="20">
+  <w:abstractNum w:abstractNumId="23">
     <w:nsid w:val="4A9E4CB7"/>
     <w:multiLevelType w:val="multilevel"/>
     <w:tmpl w:val="D98E9D56"/>
@@ -3708,7 +6601,7 @@
       </w:rPr>
     </w:lvl>
   </w:abstractNum>
-  <w:abstractNum w:abstractNumId="21">
+  <w:abstractNum w:abstractNumId="24">
     <w:nsid w:val="4D601E69"/>
     <w:multiLevelType w:val="multilevel"/>
     <w:tmpl w:val="0406001F"/>
@@ -3794,7 +6687,7 @@
       </w:pPr>
     </w:lvl>
   </w:abstractNum>
-  <w:abstractNum w:abstractNumId="22">
+  <w:abstractNum w:abstractNumId="25">
     <w:nsid w:val="53AC34EC"/>
     <w:multiLevelType w:val="hybridMultilevel"/>
     <w:tmpl w:val="FCBA0A90"/>
@@ -3880,7 +6773,7 @@
       </w:pPr>
     </w:lvl>
   </w:abstractNum>
-  <w:abstractNum w:abstractNumId="23">
+  <w:abstractNum w:abstractNumId="26">
     <w:nsid w:val="544810C9"/>
     <w:multiLevelType w:val="hybridMultilevel"/>
     <w:tmpl w:val="D32243C4"/>
@@ -3993,7 +6886,7 @@
       </w:rPr>
     </w:lvl>
   </w:abstractNum>
-  <w:abstractNum w:abstractNumId="24">
+  <w:abstractNum w:abstractNumId="27">
     <w:nsid w:val="566056E4"/>
     <w:multiLevelType w:val="hybridMultilevel"/>
     <w:tmpl w:val="558E8A30"/>
@@ -4079,7 +6972,7 @@
       </w:pPr>
     </w:lvl>
   </w:abstractNum>
-  <w:abstractNum w:abstractNumId="25">
+  <w:abstractNum w:abstractNumId="28">
     <w:nsid w:val="5CE76087"/>
     <w:multiLevelType w:val="multilevel"/>
     <w:tmpl w:val="D5FA8CA4"/>
@@ -4168,7 +7061,93 @@
       </w:pPr>
     </w:lvl>
   </w:abstractNum>
-  <w:abstractNum w:abstractNumId="26">
+  <w:abstractNum w:abstractNumId="29">
+    <w:nsid w:val="5E524C9E"/>
+    <w:multiLevelType w:val="multilevel"/>
+    <w:tmpl w:val="0406001F"/>
+    <w:lvl w:ilvl="0">
+      <w:start w:val="1"/>
+      <w:numFmt w:val="decimal"/>
+      <w:lvlText w:val="%1."/>
+      <w:lvlJc w:val="left"/>
+      <w:pPr>
+        <w:ind w:left="360" w:hanging="360"/>
+      </w:pPr>
+    </w:lvl>
+    <w:lvl w:ilvl="1">
+      <w:start w:val="1"/>
+      <w:numFmt w:val="decimal"/>
+      <w:lvlText w:val="%1.%2."/>
+      <w:lvlJc w:val="left"/>
+      <w:pPr>
+        <w:ind w:left="792" w:hanging="432"/>
+      </w:pPr>
+    </w:lvl>
+    <w:lvl w:ilvl="2">
+      <w:start w:val="1"/>
+      <w:numFmt w:val="decimal"/>
+      <w:lvlText w:val="%1.%2.%3."/>
+      <w:lvlJc w:val="left"/>
+      <w:pPr>
+        <w:ind w:left="1224" w:hanging="504"/>
+      </w:pPr>
+    </w:lvl>
+    <w:lvl w:ilvl="3">
+      <w:start w:val="1"/>
+      <w:numFmt w:val="decimal"/>
+      <w:lvlText w:val="%1.%2.%3.%4."/>
+      <w:lvlJc w:val="left"/>
+      <w:pPr>
+        <w:ind w:left="1728" w:hanging="648"/>
+      </w:pPr>
+    </w:lvl>
+    <w:lvl w:ilvl="4">
+      <w:start w:val="1"/>
+      <w:numFmt w:val="decimal"/>
+      <w:lvlText w:val="%1.%2.%3.%4.%5."/>
+      <w:lvlJc w:val="left"/>
+      <w:pPr>
+        <w:ind w:left="2232" w:hanging="792"/>
+      </w:pPr>
+    </w:lvl>
+    <w:lvl w:ilvl="5">
+      <w:start w:val="1"/>
+      <w:numFmt w:val="decimal"/>
+      <w:lvlText w:val="%1.%2.%3.%4.%5.%6."/>
+      <w:lvlJc w:val="left"/>
+      <w:pPr>
+        <w:ind w:left="2736" w:hanging="936"/>
+      </w:pPr>
+    </w:lvl>
+    <w:lvl w:ilvl="6">
+      <w:start w:val="1"/>
+      <w:numFmt w:val="decimal"/>
+      <w:lvlText w:val="%1.%2.%3.%4.%5.%6.%7."/>
+      <w:lvlJc w:val="left"/>
+      <w:pPr>
+        <w:ind w:left="3240" w:hanging="1080"/>
+      </w:pPr>
+    </w:lvl>
+    <w:lvl w:ilvl="7">
+      <w:start w:val="1"/>
+      <w:numFmt w:val="decimal"/>
+      <w:lvlText w:val="%1.%2.%3.%4.%5.%6.%7.%8."/>
+      <w:lvlJc w:val="left"/>
+      <w:pPr>
+        <w:ind w:left="3744" w:hanging="1224"/>
+      </w:pPr>
+    </w:lvl>
+    <w:lvl w:ilvl="8">
+      <w:start w:val="1"/>
+      <w:numFmt w:val="decimal"/>
+      <w:lvlText w:val="%1.%2.%3.%4.%5.%6.%7.%8.%9."/>
+      <w:lvlJc w:val="left"/>
+      <w:pPr>
+        <w:ind w:left="4320" w:hanging="1440"/>
+      </w:pPr>
+    </w:lvl>
+  </w:abstractNum>
+  <w:abstractNum w:abstractNumId="30">
     <w:nsid w:val="65B9474B"/>
     <w:multiLevelType w:val="multilevel"/>
     <w:tmpl w:val="0406001F"/>
@@ -4254,7 +7233,7 @@
       </w:pPr>
     </w:lvl>
   </w:abstractNum>
-  <w:abstractNum w:abstractNumId="27">
+  <w:abstractNum w:abstractNumId="31">
     <w:nsid w:val="67893123"/>
     <w:multiLevelType w:val="hybridMultilevel"/>
     <w:tmpl w:val="5BFEB0CE"/>
@@ -4343,7 +7322,7 @@
       </w:pPr>
     </w:lvl>
   </w:abstractNum>
-  <w:abstractNum w:abstractNumId="28">
+  <w:abstractNum w:abstractNumId="32">
     <w:nsid w:val="6863657C"/>
     <w:multiLevelType w:val="multilevel"/>
     <w:tmpl w:val="4EC43E98"/>
@@ -4456,7 +7435,7 @@
       </w:rPr>
     </w:lvl>
   </w:abstractNum>
-  <w:abstractNum w:abstractNumId="29">
+  <w:abstractNum w:abstractNumId="33">
     <w:nsid w:val="6D814A42"/>
     <w:multiLevelType w:val="multilevel"/>
     <w:tmpl w:val="0406001F"/>
@@ -4542,7 +7521,7 @@
       </w:pPr>
     </w:lvl>
   </w:abstractNum>
-  <w:abstractNum w:abstractNumId="30">
+  <w:abstractNum w:abstractNumId="34">
     <w:nsid w:val="702174C2"/>
     <w:multiLevelType w:val="multilevel"/>
     <w:tmpl w:val="D5FA8CA4"/>
@@ -4631,7 +7610,7 @@
       </w:pPr>
     </w:lvl>
   </w:abstractNum>
-  <w:abstractNum w:abstractNumId="31">
+  <w:abstractNum w:abstractNumId="35">
     <w:nsid w:val="71D84497"/>
     <w:multiLevelType w:val="multilevel"/>
     <w:tmpl w:val="0406001F"/>
@@ -4717,7 +7696,7 @@
       </w:pPr>
     </w:lvl>
   </w:abstractNum>
-  <w:abstractNum w:abstractNumId="32">
+  <w:abstractNum w:abstractNumId="36">
     <w:nsid w:val="75D079EF"/>
     <w:multiLevelType w:val="multilevel"/>
     <w:tmpl w:val="0406001F"/>
@@ -4803,7 +7782,7 @@
       </w:pPr>
     </w:lvl>
   </w:abstractNum>
-  <w:abstractNum w:abstractNumId="33">
+  <w:abstractNum w:abstractNumId="37">
     <w:nsid w:val="75F329D2"/>
     <w:multiLevelType w:val="multilevel"/>
     <w:tmpl w:val="0406001F"/>
@@ -4889,7 +7868,7 @@
       </w:pPr>
     </w:lvl>
   </w:abstractNum>
-  <w:abstractNum w:abstractNumId="34">
+  <w:abstractNum w:abstractNumId="38">
     <w:nsid w:val="77280266"/>
     <w:multiLevelType w:val="hybridMultilevel"/>
     <w:tmpl w:val="4D3092F8"/>
@@ -5000,6 +7979,92 @@
       <w:rPr>
         <w:rFonts w:ascii="Wingdings" w:hAnsi="Wingdings" w:hint="default"/>
       </w:rPr>
+    </w:lvl>
+  </w:abstractNum>
+  <w:abstractNum w:abstractNumId="39">
+    <w:nsid w:val="7EE55DAC"/>
+    <w:multiLevelType w:val="multilevel"/>
+    <w:tmpl w:val="0406001F"/>
+    <w:lvl w:ilvl="0">
+      <w:start w:val="1"/>
+      <w:numFmt w:val="decimal"/>
+      <w:lvlText w:val="%1."/>
+      <w:lvlJc w:val="left"/>
+      <w:pPr>
+        <w:ind w:left="360" w:hanging="360"/>
+      </w:pPr>
+    </w:lvl>
+    <w:lvl w:ilvl="1">
+      <w:start w:val="1"/>
+      <w:numFmt w:val="decimal"/>
+      <w:lvlText w:val="%1.%2."/>
+      <w:lvlJc w:val="left"/>
+      <w:pPr>
+        <w:ind w:left="792" w:hanging="432"/>
+      </w:pPr>
+    </w:lvl>
+    <w:lvl w:ilvl="2">
+      <w:start w:val="1"/>
+      <w:numFmt w:val="decimal"/>
+      <w:lvlText w:val="%1.%2.%3."/>
+      <w:lvlJc w:val="left"/>
+      <w:pPr>
+        <w:ind w:left="1224" w:hanging="504"/>
+      </w:pPr>
+    </w:lvl>
+    <w:lvl w:ilvl="3">
+      <w:start w:val="1"/>
+      <w:numFmt w:val="decimal"/>
+      <w:lvlText w:val="%1.%2.%3.%4."/>
+      <w:lvlJc w:val="left"/>
+      <w:pPr>
+        <w:ind w:left="1728" w:hanging="648"/>
+      </w:pPr>
+    </w:lvl>
+    <w:lvl w:ilvl="4">
+      <w:start w:val="1"/>
+      <w:numFmt w:val="decimal"/>
+      <w:lvlText w:val="%1.%2.%3.%4.%5."/>
+      <w:lvlJc w:val="left"/>
+      <w:pPr>
+        <w:ind w:left="2232" w:hanging="792"/>
+      </w:pPr>
+    </w:lvl>
+    <w:lvl w:ilvl="5">
+      <w:start w:val="1"/>
+      <w:numFmt w:val="decimal"/>
+      <w:lvlText w:val="%1.%2.%3.%4.%5.%6."/>
+      <w:lvlJc w:val="left"/>
+      <w:pPr>
+        <w:ind w:left="2736" w:hanging="936"/>
+      </w:pPr>
+    </w:lvl>
+    <w:lvl w:ilvl="6">
+      <w:start w:val="1"/>
+      <w:numFmt w:val="decimal"/>
+      <w:lvlText w:val="%1.%2.%3.%4.%5.%6.%7."/>
+      <w:lvlJc w:val="left"/>
+      <w:pPr>
+        <w:ind w:left="3240" w:hanging="1080"/>
+      </w:pPr>
+    </w:lvl>
+    <w:lvl w:ilvl="7">
+      <w:start w:val="1"/>
+      <w:numFmt w:val="decimal"/>
+      <w:lvlText w:val="%1.%2.%3.%4.%5.%6.%7.%8."/>
+      <w:lvlJc w:val="left"/>
+      <w:pPr>
+        <w:ind w:left="3744" w:hanging="1224"/>
+      </w:pPr>
+    </w:lvl>
+    <w:lvl w:ilvl="8">
+      <w:start w:val="1"/>
+      <w:numFmt w:val="decimal"/>
+      <w:lvlText w:val="%1.%2.%3.%4.%5.%6.%7.%8.%9."/>
+      <w:lvlJc w:val="left"/>
+      <w:pPr>
+        <w:ind w:left="4320" w:hanging="1440"/>
+      </w:pPr>
     </w:lvl>
   </w:abstractNum>
   <w:num w:numId="1">
@@ -5022,7 +8087,7 @@
     </w:lvlOverride>
   </w:num>
   <w:num w:numId="2">
-    <w:abstractNumId w:val="8"/>
+    <w:abstractNumId w:val="10"/>
     <w:lvlOverride w:ilvl="0">
       <w:startOverride w:val="1"/>
     </w:lvlOverride>
@@ -5052,103 +8117,118 @@
     </w:lvlOverride>
   </w:num>
   <w:num w:numId="3">
-    <w:abstractNumId w:val="32"/>
+    <w:abstractNumId w:val="36"/>
   </w:num>
   <w:num w:numId="4">
+    <w:abstractNumId w:val="21"/>
+  </w:num>
+  <w:num w:numId="5">
+    <w:abstractNumId w:val="26"/>
+  </w:num>
+  <w:num w:numId="6">
+    <w:abstractNumId w:val="25"/>
+  </w:num>
+  <w:num w:numId="7">
+    <w:abstractNumId w:val="35"/>
+  </w:num>
+  <w:num w:numId="8">
+    <w:abstractNumId w:val="15"/>
+  </w:num>
+  <w:num w:numId="9">
+    <w:abstractNumId w:val="14"/>
+  </w:num>
+  <w:num w:numId="10">
     <w:abstractNumId w:val="18"/>
   </w:num>
-  <w:num w:numId="5">
-    <w:abstractNumId w:val="23"/>
+  <w:num w:numId="11">
+    <w:abstractNumId w:val="8"/>
   </w:num>
-  <w:num w:numId="6">
+  <w:num w:numId="12">
+    <w:abstractNumId w:val="20"/>
+  </w:num>
+  <w:num w:numId="13">
+    <w:abstractNumId w:val="37"/>
+  </w:num>
+  <w:num w:numId="14">
+    <w:abstractNumId w:val="12"/>
+  </w:num>
+  <w:num w:numId="15">
+    <w:abstractNumId w:val="27"/>
+  </w:num>
+  <w:num w:numId="16">
     <w:abstractNumId w:val="22"/>
   </w:num>
-  <w:num w:numId="7">
-    <w:abstractNumId w:val="31"/>
-  </w:num>
-  <w:num w:numId="8">
-    <w:abstractNumId w:val="13"/>
-  </w:num>
-  <w:num w:numId="9">
-    <w:abstractNumId w:val="12"/>
-  </w:num>
-  <w:num w:numId="10">
-    <w:abstractNumId w:val="15"/>
-  </w:num>
-  <w:num w:numId="11">
-    <w:abstractNumId w:val="6"/>
-  </w:num>
-  <w:num w:numId="12">
-    <w:abstractNumId w:val="17"/>
-  </w:num>
-  <w:num w:numId="13">
-    <w:abstractNumId w:val="33"/>
-  </w:num>
-  <w:num w:numId="14">
-    <w:abstractNumId w:val="10"/>
-  </w:num>
-  <w:num w:numId="15">
-    <w:abstractNumId w:val="24"/>
-  </w:num>
-  <w:num w:numId="16">
-    <w:abstractNumId w:val="19"/>
-  </w:num>
   <w:num w:numId="17">
-    <w:abstractNumId w:val="3"/>
+    <w:abstractNumId w:val="5"/>
   </w:num>
   <w:num w:numId="18">
     <w:abstractNumId w:val="1"/>
   </w:num>
   <w:num w:numId="19">
-    <w:abstractNumId w:val="26"/>
+    <w:abstractNumId w:val="30"/>
   </w:num>
   <w:num w:numId="20">
-    <w:abstractNumId w:val="25"/>
+    <w:abstractNumId w:val="28"/>
   </w:num>
   <w:num w:numId="21">
-    <w:abstractNumId w:val="30"/>
+    <w:abstractNumId w:val="34"/>
   </w:num>
   <w:num w:numId="22">
-    <w:abstractNumId w:val="5"/>
+    <w:abstractNumId w:val="7"/>
   </w:num>
   <w:num w:numId="23">
+    <w:abstractNumId w:val="4"/>
+  </w:num>
+  <w:num w:numId="24">
+    <w:abstractNumId w:val="24"/>
+  </w:num>
+  <w:num w:numId="25">
+    <w:abstractNumId w:val="31"/>
+  </w:num>
+  <w:num w:numId="26">
+    <w:abstractNumId w:val="11"/>
+  </w:num>
+  <w:num w:numId="27">
+    <w:abstractNumId w:val="13"/>
+  </w:num>
+  <w:num w:numId="28">
+    <w:abstractNumId w:val="9"/>
+  </w:num>
+  <w:num w:numId="29">
+    <w:abstractNumId w:val="16"/>
+  </w:num>
+  <w:num w:numId="30">
+    <w:abstractNumId w:val="38"/>
+  </w:num>
+  <w:num w:numId="31">
+    <w:abstractNumId w:val="32"/>
+  </w:num>
+  <w:num w:numId="32">
+    <w:abstractNumId w:val="23"/>
+  </w:num>
+  <w:num w:numId="33">
+    <w:abstractNumId w:val="19"/>
+  </w:num>
+  <w:num w:numId="34">
+    <w:abstractNumId w:val="6"/>
+  </w:num>
+  <w:num w:numId="35">
+    <w:abstractNumId w:val="33"/>
+  </w:num>
+  <w:num w:numId="36">
+    <w:abstractNumId w:val="17"/>
+  </w:num>
+  <w:num w:numId="37">
+    <w:abstractNumId w:val="29"/>
+  </w:num>
+  <w:num w:numId="38">
+    <w:abstractNumId w:val="3"/>
+  </w:num>
+  <w:num w:numId="39">
     <w:abstractNumId w:val="2"/>
   </w:num>
-  <w:num w:numId="24">
-    <w:abstractNumId w:val="21"/>
-  </w:num>
-  <w:num w:numId="25">
-    <w:abstractNumId w:val="27"/>
-  </w:num>
-  <w:num w:numId="26">
-    <w:abstractNumId w:val="9"/>
-  </w:num>
-  <w:num w:numId="27">
-    <w:abstractNumId w:val="11"/>
-  </w:num>
-  <w:num w:numId="28">
-    <w:abstractNumId w:val="7"/>
-  </w:num>
-  <w:num w:numId="29">
-    <w:abstractNumId w:val="14"/>
-  </w:num>
-  <w:num w:numId="30">
-    <w:abstractNumId w:val="34"/>
-  </w:num>
-  <w:num w:numId="31">
-    <w:abstractNumId w:val="28"/>
-  </w:num>
-  <w:num w:numId="32">
-    <w:abstractNumId w:val="20"/>
-  </w:num>
-  <w:num w:numId="33">
-    <w:abstractNumId w:val="16"/>
-  </w:num>
-  <w:num w:numId="34">
-    <w:abstractNumId w:val="4"/>
-  </w:num>
-  <w:num w:numId="35">
-    <w:abstractNumId w:val="29"/>
+  <w:num w:numId="40">
+    <w:abstractNumId w:val="39"/>
   </w:num>
   <w:numIdMacAtCleanup w:val="5"/>
 </w:numbering>
@@ -7067,7 +10147,7 @@
 </file>
 
 <file path=customXml/itemProps1.xml><?xml version="1.0" encoding="utf-8"?>
-<ds:datastoreItem xmlns:ds="http://schemas.openxmlformats.org/officeDocument/2006/customXml" ds:itemID="{C4A391CE-DE27-4570-B8E3-0D6D290A9B12}">
+<ds:datastoreItem xmlns:ds="http://schemas.openxmlformats.org/officeDocument/2006/customXml" ds:itemID="{2283B25F-610C-4F15-A7AC-1342288DABF7}">
   <ds:schemaRefs>
     <ds:schemaRef ds:uri="http://schemas.openxmlformats.org/officeDocument/2006/bibliography"/>
   </ds:schemaRefs>

</xml_diff>

<commit_message>
More use cases added.
</commit_message>
<xml_diff>
--- a/Analysis and design/Use cases.docx
+++ b/Analysis and design/Use cases.docx
@@ -195,7 +195,19 @@
               <w:rPr>
                 <w:lang w:val="da-DK"/>
               </w:rPr>
-              <w:t>Alle brugere.</w:t>
+              <w:t xml:space="preserve">Alle </w:t>
+            </w:r>
+            <w:r>
+              <w:rPr>
+                <w:lang w:val="da-DK"/>
+              </w:rPr>
+              <w:t xml:space="preserve">kendte </w:t>
+            </w:r>
+            <w:r>
+              <w:rPr>
+                <w:lang w:val="da-DK"/>
+              </w:rPr>
+              <w:t>brugere.</w:t>
             </w:r>
           </w:p>
         </w:tc>
@@ -232,12 +244,6 @@
                 <w:lang w:val="da-DK"/>
               </w:rPr>
               <w:t>Ingen</w:t>
-            </w:r>
-            <w:r>
-              <w:rPr>
-                <w:lang w:val="da-DK"/>
-              </w:rPr>
-              <w:t>.</w:t>
             </w:r>
           </w:p>
         </w:tc>
@@ -423,21 +429,7 @@
               <w:rPr>
                 <w:lang w:val="da-DK"/>
               </w:rPr>
-              <w:t xml:space="preserve"> af ord, </w:t>
-            </w:r>
-            <w:proofErr w:type="spellStart"/>
-            <w:r>
-              <w:rPr>
-                <w:lang w:val="da-DK"/>
-              </w:rPr>
-              <w:t>forespørgelser</w:t>
-            </w:r>
-            <w:proofErr w:type="spellEnd"/>
-            <w:r>
-              <w:rPr>
-                <w:lang w:val="da-DK"/>
-              </w:rPr>
-              <w:t xml:space="preserve"> på ord m.m. </w:t>
+              <w:t xml:space="preserve"> af ord, forespørgelser på ord m.m. </w:t>
             </w:r>
           </w:p>
         </w:tc>
@@ -687,12 +679,6 @@
               </w:rPr>
               <w:t>Ingen</w:t>
             </w:r>
-            <w:r>
-              <w:rPr>
-                <w:lang w:val="da-DK"/>
-              </w:rPr>
-              <w:t>.</w:t>
-            </w:r>
           </w:p>
         </w:tc>
       </w:tr>
@@ -1238,7 +1224,19 @@
               <w:rPr>
                 <w:lang w:val="da-DK"/>
               </w:rPr>
-              <w:t>Alle brugere.</w:t>
+              <w:t xml:space="preserve">Alle </w:t>
+            </w:r>
+            <w:r>
+              <w:rPr>
+                <w:lang w:val="da-DK"/>
+              </w:rPr>
+              <w:t xml:space="preserve">kendte </w:t>
+            </w:r>
+            <w:r>
+              <w:rPr>
+                <w:lang w:val="da-DK"/>
+              </w:rPr>
+              <w:t>brugere.</w:t>
             </w:r>
           </w:p>
         </w:tc>
@@ -1479,12 +1477,6 @@
                 <w:lang w:val="da-DK"/>
               </w:rPr>
               <w:t>Ingen</w:t>
-            </w:r>
-            <w:r>
-              <w:rPr>
-                <w:lang w:val="da-DK"/>
-              </w:rPr>
-              <w:t>.</w:t>
             </w:r>
           </w:p>
         </w:tc>
@@ -1702,7 +1694,19 @@
               <w:rPr>
                 <w:lang w:val="da-DK"/>
               </w:rPr>
-              <w:t>Alle brugere.</w:t>
+              <w:t xml:space="preserve">Alle </w:t>
+            </w:r>
+            <w:r>
+              <w:rPr>
+                <w:lang w:val="da-DK"/>
+              </w:rPr>
+              <w:t xml:space="preserve">kendte </w:t>
+            </w:r>
+            <w:r>
+              <w:rPr>
+                <w:lang w:val="da-DK"/>
+              </w:rPr>
+              <w:t>brugere.</w:t>
             </w:r>
           </w:p>
         </w:tc>
@@ -1739,12 +1743,6 @@
                 <w:lang w:val="da-DK"/>
               </w:rPr>
               <w:t>Ingen</w:t>
-            </w:r>
-            <w:r>
-              <w:rPr>
-                <w:lang w:val="da-DK"/>
-              </w:rPr>
-              <w:t>.</w:t>
             </w:r>
           </w:p>
         </w:tc>
@@ -1932,12 +1930,6 @@
                 <w:lang w:val="da-DK"/>
               </w:rPr>
               <w:t>Ingen</w:t>
-            </w:r>
-            <w:r>
-              <w:rPr>
-                <w:lang w:val="da-DK"/>
-              </w:rPr>
-              <w:t>.</w:t>
             </w:r>
           </w:p>
         </w:tc>
@@ -2167,7 +2159,19 @@
               <w:rPr>
                 <w:lang w:val="da-DK"/>
               </w:rPr>
-              <w:t>Alle brugere</w:t>
+              <w:t xml:space="preserve">Alle </w:t>
+            </w:r>
+            <w:r>
+              <w:rPr>
+                <w:lang w:val="da-DK"/>
+              </w:rPr>
+              <w:t xml:space="preserve">kendte </w:t>
+            </w:r>
+            <w:r>
+              <w:rPr>
+                <w:lang w:val="da-DK"/>
+              </w:rPr>
+              <w:t>brugere</w:t>
             </w:r>
             <w:r>
               <w:rPr>
@@ -2210,12 +2214,6 @@
                 <w:lang w:val="da-DK"/>
               </w:rPr>
               <w:t>Ingen</w:t>
-            </w:r>
-            <w:r>
-              <w:rPr>
-                <w:lang w:val="da-DK"/>
-              </w:rPr>
-              <w:t>.</w:t>
             </w:r>
           </w:p>
         </w:tc>
@@ -2480,12 +2478,6 @@
                 <w:lang w:val="da-DK"/>
               </w:rPr>
               <w:t>Ingen</w:t>
-            </w:r>
-            <w:r>
-              <w:rPr>
-                <w:lang w:val="da-DK"/>
-              </w:rPr>
-              <w:t>.</w:t>
             </w:r>
           </w:p>
         </w:tc>
@@ -2696,7 +2688,19 @@
               <w:rPr>
                 <w:lang w:val="da-DK"/>
               </w:rPr>
-              <w:t>Alle brugere</w:t>
+              <w:t xml:space="preserve">Alle </w:t>
+            </w:r>
+            <w:r>
+              <w:rPr>
+                <w:lang w:val="da-DK"/>
+              </w:rPr>
+              <w:t xml:space="preserve">kendte </w:t>
+            </w:r>
+            <w:r>
+              <w:rPr>
+                <w:lang w:val="da-DK"/>
+              </w:rPr>
+              <w:t>brugere</w:t>
             </w:r>
             <w:r>
               <w:rPr>
@@ -2739,12 +2743,6 @@
                 <w:lang w:val="da-DK"/>
               </w:rPr>
               <w:t>Ingen</w:t>
-            </w:r>
-            <w:r>
-              <w:rPr>
-                <w:lang w:val="da-DK"/>
-              </w:rPr>
-              <w:t>.</w:t>
             </w:r>
           </w:p>
         </w:tc>
@@ -3019,12 +3017,6 @@
                 <w:lang w:val="da-DK"/>
               </w:rPr>
               <w:t>Ingen</w:t>
-            </w:r>
-            <w:r>
-              <w:rPr>
-                <w:lang w:val="da-DK"/>
-              </w:rPr>
-              <w:t>.</w:t>
             </w:r>
           </w:p>
         </w:tc>
@@ -3265,7 +3257,19 @@
               <w:rPr>
                 <w:lang w:val="da-DK"/>
               </w:rPr>
-              <w:t>Alle brugere</w:t>
+              <w:t xml:space="preserve">Alle </w:t>
+            </w:r>
+            <w:r>
+              <w:rPr>
+                <w:lang w:val="da-DK"/>
+              </w:rPr>
+              <w:t xml:space="preserve">kendte </w:t>
+            </w:r>
+            <w:r>
+              <w:rPr>
+                <w:lang w:val="da-DK"/>
+              </w:rPr>
+              <w:t>brugere</w:t>
             </w:r>
             <w:r>
               <w:rPr>
@@ -3308,12 +3312,6 @@
                 <w:lang w:val="da-DK"/>
               </w:rPr>
               <w:t>Ingen</w:t>
-            </w:r>
-            <w:r>
-              <w:rPr>
-                <w:lang w:val="da-DK"/>
-              </w:rPr>
-              <w:t>.</w:t>
             </w:r>
           </w:p>
         </w:tc>
@@ -3554,28 +3552,26 @@
               <w:rPr>
                 <w:lang w:val="da-DK"/>
               </w:rPr>
-              <w:t>uploaded</w:t>
+              <w:t>uploade</w:t>
+            </w:r>
+            <w:r>
+              <w:rPr>
+                <w:lang w:val="da-DK"/>
+              </w:rPr>
+              <w:t>d</w:t>
             </w:r>
             <w:proofErr w:type="spellEnd"/>
             <w:r>
               <w:rPr>
                 <w:lang w:val="da-DK"/>
               </w:rPr>
-              <w:t xml:space="preserve"> materiale, kommentarer og </w:t>
-            </w:r>
-            <w:proofErr w:type="spellStart"/>
-            <w:r>
-              <w:rPr>
-                <w:lang w:val="da-DK"/>
-              </w:rPr>
-              <w:t>forespørgelser</w:t>
-            </w:r>
-            <w:proofErr w:type="spellEnd"/>
-            <w:r>
-              <w:rPr>
-                <w:lang w:val="da-DK"/>
-              </w:rPr>
-              <w:t xml:space="preserve">. Ellers mærkes brugen bare som slettet.  </w:t>
+              <w:t xml:space="preserve"> materiale, kommentarer og fore</w:t>
+            </w:r>
+            <w:r>
+              <w:rPr>
+                <w:lang w:val="da-DK"/>
+              </w:rPr>
+              <w:t xml:space="preserve">spørgelser. Ellers mærkes brugen bare som slettet.  </w:t>
             </w:r>
           </w:p>
           <w:p>
@@ -3622,12 +3618,6 @@
                 <w:lang w:val="da-DK"/>
               </w:rPr>
               <w:t>Ingen</w:t>
-            </w:r>
-            <w:r>
-              <w:rPr>
-                <w:lang w:val="da-DK"/>
-              </w:rPr>
-              <w:t>.</w:t>
             </w:r>
           </w:p>
         </w:tc>
@@ -3751,7 +3741,13 @@
               <w:rPr>
                 <w:lang w:val="da-DK"/>
               </w:rPr>
-              <w:t>Use case: xx</w:t>
+              <w:t xml:space="preserve">Use case: </w:t>
+            </w:r>
+            <w:r>
+              <w:rPr>
+                <w:lang w:val="da-DK"/>
+              </w:rPr>
+              <w:t>Søg</w:t>
             </w:r>
           </w:p>
         </w:tc>
@@ -3776,15 +3772,20 @@
               </w:rPr>
               <w:t xml:space="preserve">ID: </w:t>
             </w:r>
-            <w:proofErr w:type="spellStart"/>
-            <w:r>
-              <w:rPr>
-                <w:b/>
-                <w:lang w:val="da-DK"/>
-              </w:rPr>
-              <w:t>xx</w:t>
-            </w:r>
-            <w:proofErr w:type="spellEnd"/>
+            <w:r>
+              <w:rPr>
+                <w:b/>
+                <w:lang w:val="da-DK"/>
+              </w:rPr>
+              <w:t>UC-</w:t>
+            </w:r>
+            <w:r>
+              <w:rPr>
+                <w:b/>
+                <w:lang w:val="da-DK"/>
+              </w:rPr>
+              <w:t>8</w:t>
+            </w:r>
           </w:p>
         </w:tc>
       </w:tr>
@@ -3819,7 +3820,7 @@
               <w:rPr>
                 <w:lang w:val="da-DK"/>
               </w:rPr>
-              <w:t>TODO.</w:t>
+              <w:t>Søg efter et ord.</w:t>
             </w:r>
           </w:p>
         </w:tc>
@@ -3851,19 +3852,11 @@
                 <w:lang w:val="da-DK"/>
               </w:rPr>
             </w:pPr>
-            <w:proofErr w:type="spellStart"/>
-            <w:r>
-              <w:rPr>
-                <w:lang w:val="da-DK"/>
-              </w:rPr>
-              <w:t>Todo</w:t>
-            </w:r>
-            <w:proofErr w:type="spellEnd"/>
-            <w:r>
-              <w:rPr>
-                <w:lang w:val="da-DK"/>
-              </w:rPr>
-              <w:t>.</w:t>
+            <w:r>
+              <w:rPr>
+                <w:lang w:val="da-DK"/>
+              </w:rPr>
+              <w:t>Alle</w:t>
             </w:r>
           </w:p>
         </w:tc>
@@ -3901,12 +3894,6 @@
               </w:rPr>
               <w:t>Ingen</w:t>
             </w:r>
-            <w:r>
-              <w:rPr>
-                <w:lang w:val="da-DK"/>
-              </w:rPr>
-              <w:t>.</w:t>
-            </w:r>
           </w:p>
         </w:tc>
       </w:tr>
@@ -3937,14 +3924,12 @@
                 <w:lang w:val="da-DK"/>
               </w:rPr>
             </w:pPr>
-            <w:proofErr w:type="spellStart"/>
-            <w:r>
-              <w:rPr>
-                <w:lang w:val="da-DK"/>
-              </w:rPr>
-              <w:t>Todo</w:t>
-            </w:r>
-            <w:proofErr w:type="spellEnd"/>
+            <w:r>
+              <w:rPr>
+                <w:lang w:val="da-DK"/>
+              </w:rPr>
+              <w:t>Ingen</w:t>
+            </w:r>
           </w:p>
         </w:tc>
       </w:tr>
@@ -3977,66 +3962,216 @@
               <w:pStyle w:val="Listeafsnit"/>
               <w:numPr>
                 <w:ilvl w:val="0"/>
-                <w:numId w:val="40"/>
+                <w:numId w:val="41"/>
               </w:numPr>
               <w:rPr>
                 <w:lang w:val="da-DK"/>
               </w:rPr>
             </w:pPr>
-            <w:proofErr w:type="spellStart"/>
-            <w:r>
-              <w:rPr>
-                <w:lang w:val="da-DK"/>
-              </w:rPr>
-              <w:t>Todo</w:t>
-            </w:r>
-            <w:proofErr w:type="spellEnd"/>
+            <w:r>
+              <w:rPr>
+                <w:lang w:val="da-DK"/>
+              </w:rPr>
+              <w:t xml:space="preserve">Brugeren navigerer til systemets startside. </w:t>
+            </w:r>
           </w:p>
           <w:p>
             <w:pPr>
               <w:pStyle w:val="Listeafsnit"/>
               <w:numPr>
                 <w:ilvl w:val="0"/>
-                <w:numId w:val="40"/>
+                <w:numId w:val="41"/>
               </w:numPr>
               <w:rPr>
                 <w:lang w:val="da-DK"/>
               </w:rPr>
             </w:pPr>
-            <w:proofErr w:type="spellStart"/>
-            <w:r>
-              <w:rPr>
-                <w:lang w:val="da-DK"/>
-              </w:rPr>
-              <w:t>Todo</w:t>
-            </w:r>
-            <w:proofErr w:type="spellEnd"/>
-            <w:r>
-              <w:rPr>
-                <w:lang w:val="da-DK"/>
-              </w:rPr>
-              <w:t>:</w:t>
+            <w:r>
+              <w:rPr>
+                <w:lang w:val="da-DK"/>
+              </w:rPr>
+              <w:t>Systemets startside indeholder et søgefelt samt et gruppefelt.</w:t>
             </w:r>
           </w:p>
           <w:p>
             <w:pPr>
               <w:pStyle w:val="Listeafsnit"/>
               <w:numPr>
-                <w:ilvl w:val="1"/>
-                <w:numId w:val="40"/>
+                <w:ilvl w:val="0"/>
+                <w:numId w:val="41"/>
               </w:numPr>
               <w:rPr>
                 <w:lang w:val="da-DK"/>
               </w:rPr>
             </w:pPr>
+            <w:r>
+              <w:rPr>
+                <w:lang w:val="da-DK"/>
+              </w:rPr>
+              <w:t xml:space="preserve">Brugeren udfylder søgefeltet og evt. gruppefeltet. Gruppefeltet skal være en dynamisk </w:t>
+            </w:r>
             <w:proofErr w:type="spellStart"/>
             <w:r>
               <w:rPr>
                 <w:lang w:val="da-DK"/>
               </w:rPr>
-              <w:t>Todo</w:t>
+              <w:t>dropdown</w:t>
             </w:r>
             <w:proofErr w:type="spellEnd"/>
+            <w:r>
+              <w:rPr>
+                <w:lang w:val="da-DK"/>
+              </w:rPr>
+              <w:t xml:space="preserve"> liste, som ændre</w:t>
+            </w:r>
+            <w:r>
+              <w:rPr>
+                <w:lang w:val="da-DK"/>
+              </w:rPr>
+              <w:t>r</w:t>
+            </w:r>
+            <w:r>
+              <w:rPr>
+                <w:lang w:val="da-DK"/>
+              </w:rPr>
+              <w:t xml:space="preserve"> indhold efterhånden som der indtastes.</w:t>
+            </w:r>
+          </w:p>
+          <w:p>
+            <w:pPr>
+              <w:pStyle w:val="Listeafsnit"/>
+              <w:numPr>
+                <w:ilvl w:val="0"/>
+                <w:numId w:val="41"/>
+              </w:numPr>
+              <w:rPr>
+                <w:lang w:val="da-DK"/>
+              </w:rPr>
+            </w:pPr>
+            <w:r>
+              <w:rPr>
+                <w:lang w:val="da-DK"/>
+              </w:rPr>
+              <w:t xml:space="preserve">Systemet viser en liste med links til de enkelte </w:t>
+            </w:r>
+            <w:proofErr w:type="spellStart"/>
+            <w:r>
+              <w:rPr>
+                <w:lang w:val="da-DK"/>
+              </w:rPr>
+              <w:t>ordforslag</w:t>
+            </w:r>
+            <w:proofErr w:type="spellEnd"/>
+            <w:r>
+              <w:rPr>
+                <w:lang w:val="da-DK"/>
+              </w:rPr>
+              <w:t xml:space="preserve">, sorteret efter bedømmelse. For hvert ord vises dato for </w:t>
+            </w:r>
+            <w:proofErr w:type="spellStart"/>
+            <w:r>
+              <w:rPr>
+                <w:lang w:val="da-DK"/>
+              </w:rPr>
+              <w:t>upload</w:t>
+            </w:r>
+            <w:proofErr w:type="spellEnd"/>
+            <w:r>
+              <w:rPr>
+                <w:lang w:val="da-DK"/>
+              </w:rPr>
+              <w:t xml:space="preserve">, </w:t>
+            </w:r>
+            <w:proofErr w:type="spellStart"/>
+            <w:r>
+              <w:rPr>
+                <w:lang w:val="da-DK"/>
+              </w:rPr>
+              <w:t>ordgruppe</w:t>
+            </w:r>
+            <w:proofErr w:type="spellEnd"/>
+            <w:r>
+              <w:rPr>
+                <w:lang w:val="da-DK"/>
+              </w:rPr>
+              <w:t xml:space="preserve"> bedømmelse og bruger som har </w:t>
+            </w:r>
+            <w:proofErr w:type="spellStart"/>
+            <w:r>
+              <w:rPr>
+                <w:lang w:val="da-DK"/>
+              </w:rPr>
+              <w:t>uploadet</w:t>
+            </w:r>
+            <w:proofErr w:type="spellEnd"/>
+            <w:r>
+              <w:rPr>
+                <w:lang w:val="da-DK"/>
+              </w:rPr>
+              <w:t xml:space="preserve"> ordet. Der vises max. 10 ord per side.</w:t>
+            </w:r>
+          </w:p>
+          <w:p>
+            <w:pPr>
+              <w:pStyle w:val="Listeafsnit"/>
+              <w:numPr>
+                <w:ilvl w:val="0"/>
+                <w:numId w:val="41"/>
+              </w:numPr>
+              <w:rPr>
+                <w:lang w:val="da-DK"/>
+              </w:rPr>
+            </w:pPr>
+            <w:r>
+              <w:rPr>
+                <w:lang w:val="da-DK"/>
+              </w:rPr>
+              <w:t>Brugeren vælger et af forslagne.</w:t>
+            </w:r>
+          </w:p>
+          <w:p>
+            <w:pPr>
+              <w:pStyle w:val="Listeafsnit"/>
+              <w:numPr>
+                <w:ilvl w:val="0"/>
+                <w:numId w:val="41"/>
+              </w:numPr>
+              <w:rPr>
+                <w:lang w:val="da-DK"/>
+              </w:rPr>
+            </w:pPr>
+            <w:r>
+              <w:rPr>
+                <w:lang w:val="da-DK"/>
+              </w:rPr>
+              <w:t xml:space="preserve">Systemet viser en ny side, hvor ordet kan afspilles, samt de 10 nyeste kommentarer til ordet. Med mulighed for at </w:t>
+            </w:r>
+            <w:proofErr w:type="gramStart"/>
+            <w:r>
+              <w:rPr>
+                <w:lang w:val="da-DK"/>
+              </w:rPr>
+              <w:t>vise</w:t>
+            </w:r>
+            <w:proofErr w:type="gramEnd"/>
+            <w:r>
+              <w:rPr>
+                <w:lang w:val="da-DK"/>
+              </w:rPr>
+              <w:t xml:space="preserve"> de næste </w:t>
+            </w:r>
+            <w:r>
+              <w:rPr>
+                <w:lang w:val="da-DK"/>
+              </w:rPr>
+              <w:t>10.</w:t>
+            </w:r>
+            <w:r>
+              <w:rPr>
+                <w:lang w:val="da-DK"/>
+              </w:rPr>
+              <w:t xml:space="preserve">  </w:t>
+            </w:r>
           </w:p>
           <w:p>
             <w:pPr>
@@ -4083,12 +4218,6 @@
               </w:rPr>
               <w:t>Ingen</w:t>
             </w:r>
-            <w:r>
-              <w:rPr>
-                <w:lang w:val="da-DK"/>
-              </w:rPr>
-              <w:t>.</w:t>
-            </w:r>
           </w:p>
         </w:tc>
       </w:tr>
@@ -4112,26 +4241,13 @@
               </w:rPr>
               <w:t>Alternative forløb:</w:t>
             </w:r>
-          </w:p>
-          <w:p>
-            <w:pPr>
-              <w:pStyle w:val="Listeafsnit"/>
-              <w:numPr>
-                <w:ilvl w:val="0"/>
-                <w:numId w:val="5"/>
-              </w:numPr>
-              <w:rPr>
-                <w:lang w:val="da-DK"/>
-              </w:rPr>
-            </w:pPr>
-            <w:proofErr w:type="spellStart"/>
-            <w:r>
-              <w:rPr>
-                <w:lang w:val="da-DK"/>
-              </w:rPr>
-              <w:t>Todo</w:t>
-            </w:r>
-            <w:proofErr w:type="spellEnd"/>
+            <w:r>
+              <w:rPr>
+                <w:b/>
+                <w:lang w:val="da-DK"/>
+              </w:rPr>
+              <w:t xml:space="preserve"> </w:t>
+            </w:r>
           </w:p>
           <w:p>
             <w:pPr>
@@ -4175,8 +4291,1093 @@
     </w:p>
     <w:p>
       <w:pPr>
+        <w:rPr>
+          <w:lang w:val="da-DK"/>
+        </w:rPr>
+      </w:pPr>
+      <w:r>
+        <w:rPr>
+          <w:lang w:val="da-DK"/>
+        </w:rPr>
+        <w:br w:type="page"/>
+      </w:r>
+    </w:p>
+    <w:p>
+      <w:pPr>
         <w:pStyle w:val="Brdtekst"/>
         <w:rPr>
+          <w:lang w:val="da-DK"/>
+        </w:rPr>
+      </w:pPr>
+    </w:p>
+    <w:tbl>
+      <w:tblPr>
+        <w:tblStyle w:val="Tabel-Gitter"/>
+        <w:tblW w:w="0" w:type="auto"/>
+        <w:shd w:val="pct5" w:color="auto" w:fill="auto"/>
+        <w:tblLook w:val="04A0"/>
+      </w:tblPr>
+      <w:tblGrid>
+        <w:gridCol w:w="8523"/>
+      </w:tblGrid>
+      <w:tr>
+        <w:tc>
+          <w:tcPr>
+            <w:tcW w:w="8523" w:type="dxa"/>
+            <w:tcBorders>
+              <w:bottom w:val="single" w:sz="4" w:space="0" w:color="000000" w:themeColor="text1"/>
+            </w:tcBorders>
+            <w:shd w:val="clear" w:color="auto" w:fill="D9D9D9" w:themeFill="background1" w:themeFillShade="D9"/>
+          </w:tcPr>
+          <w:p>
+            <w:pPr>
+              <w:pStyle w:val="Overskrift2"/>
+              <w:rPr>
+                <w:lang w:val="da-DK"/>
+              </w:rPr>
+            </w:pPr>
+            <w:r>
+              <w:rPr>
+                <w:lang w:val="da-DK"/>
+              </w:rPr>
+              <w:t>Use case: Upload ORD</w:t>
+            </w:r>
+          </w:p>
+        </w:tc>
+      </w:tr>
+      <w:tr>
+        <w:tc>
+          <w:tcPr>
+            <w:tcW w:w="8523" w:type="dxa"/>
+            <w:shd w:val="clear" w:color="auto" w:fill="F2F2F2" w:themeFill="background1" w:themeFillShade="F2"/>
+          </w:tcPr>
+          <w:p>
+            <w:pPr>
+              <w:rPr>
+                <w:b/>
+                <w:lang w:val="da-DK"/>
+              </w:rPr>
+            </w:pPr>
+            <w:r>
+              <w:rPr>
+                <w:b/>
+                <w:lang w:val="da-DK"/>
+              </w:rPr>
+              <w:t>ID: UC-9</w:t>
+            </w:r>
+          </w:p>
+        </w:tc>
+      </w:tr>
+      <w:tr>
+        <w:tc>
+          <w:tcPr>
+            <w:tcW w:w="8523" w:type="dxa"/>
+            <w:shd w:val="clear" w:color="auto" w:fill="F2F2F2" w:themeFill="background1" w:themeFillShade="F2"/>
+          </w:tcPr>
+          <w:p>
+            <w:pPr>
+              <w:rPr>
+                <w:b/>
+                <w:lang w:val="da-DK"/>
+              </w:rPr>
+            </w:pPr>
+            <w:r>
+              <w:rPr>
+                <w:b/>
+                <w:lang w:val="da-DK"/>
+              </w:rPr>
+              <w:t>Kort beskrivelse:</w:t>
+            </w:r>
+          </w:p>
+          <w:p>
+            <w:pPr>
+              <w:rPr>
+                <w:lang w:val="da-DK"/>
+              </w:rPr>
+            </w:pPr>
+            <w:proofErr w:type="spellStart"/>
+            <w:r>
+              <w:rPr>
+                <w:lang w:val="da-DK"/>
+              </w:rPr>
+              <w:t>Upload</w:t>
+            </w:r>
+            <w:proofErr w:type="spellEnd"/>
+            <w:r>
+              <w:rPr>
+                <w:lang w:val="da-DK"/>
+              </w:rPr>
+              <w:t xml:space="preserve"> et ord.</w:t>
+            </w:r>
+          </w:p>
+        </w:tc>
+      </w:tr>
+      <w:tr>
+        <w:tc>
+          <w:tcPr>
+            <w:tcW w:w="8523" w:type="dxa"/>
+            <w:shd w:val="clear" w:color="auto" w:fill="F2F2F2" w:themeFill="background1" w:themeFillShade="F2"/>
+          </w:tcPr>
+          <w:p>
+            <w:pPr>
+              <w:rPr>
+                <w:b/>
+                <w:lang w:val="da-DK"/>
+              </w:rPr>
+            </w:pPr>
+            <w:r>
+              <w:rPr>
+                <w:b/>
+                <w:lang w:val="da-DK"/>
+              </w:rPr>
+              <w:t>Primære aktører:</w:t>
+            </w:r>
+          </w:p>
+          <w:p>
+            <w:pPr>
+              <w:rPr>
+                <w:lang w:val="da-DK"/>
+              </w:rPr>
+            </w:pPr>
+            <w:r>
+              <w:rPr>
+                <w:lang w:val="da-DK"/>
+              </w:rPr>
+              <w:t>Alle kendte brugere.</w:t>
+            </w:r>
+          </w:p>
+        </w:tc>
+      </w:tr>
+      <w:tr>
+        <w:tc>
+          <w:tcPr>
+            <w:tcW w:w="8523" w:type="dxa"/>
+            <w:shd w:val="clear" w:color="auto" w:fill="F2F2F2" w:themeFill="background1" w:themeFillShade="F2"/>
+          </w:tcPr>
+          <w:p>
+            <w:pPr>
+              <w:rPr>
+                <w:b/>
+                <w:lang w:val="da-DK"/>
+              </w:rPr>
+            </w:pPr>
+            <w:r>
+              <w:rPr>
+                <w:b/>
+                <w:lang w:val="da-DK"/>
+              </w:rPr>
+              <w:t>Sekundære aktører:</w:t>
+            </w:r>
+          </w:p>
+          <w:p>
+            <w:pPr>
+              <w:rPr>
+                <w:lang w:val="da-DK"/>
+              </w:rPr>
+            </w:pPr>
+            <w:r>
+              <w:rPr>
+                <w:lang w:val="da-DK"/>
+              </w:rPr>
+              <w:t>Ingen</w:t>
+            </w:r>
+            <w:r>
+              <w:rPr>
+                <w:lang w:val="da-DK"/>
+              </w:rPr>
+              <w:t>.</w:t>
+            </w:r>
+          </w:p>
+        </w:tc>
+      </w:tr>
+      <w:tr>
+        <w:tc>
+          <w:tcPr>
+            <w:tcW w:w="8523" w:type="dxa"/>
+            <w:shd w:val="clear" w:color="auto" w:fill="F2F2F2" w:themeFill="background1" w:themeFillShade="F2"/>
+          </w:tcPr>
+          <w:p>
+            <w:pPr>
+              <w:rPr>
+                <w:b/>
+                <w:lang w:val="da-DK"/>
+              </w:rPr>
+            </w:pPr>
+            <w:r>
+              <w:rPr>
+                <w:b/>
+                <w:lang w:val="da-DK"/>
+              </w:rPr>
+              <w:t>Start betingelser:</w:t>
+            </w:r>
+          </w:p>
+          <w:p>
+            <w:pPr>
+              <w:rPr>
+                <w:lang w:val="da-DK"/>
+              </w:rPr>
+            </w:pPr>
+            <w:r>
+              <w:rPr>
+                <w:lang w:val="da-DK"/>
+              </w:rPr>
+              <w:t>En bruger som er oprettet i systemet, og som har fundet et ønske på et ord, eller har søgt på et ord.</w:t>
+            </w:r>
+          </w:p>
+        </w:tc>
+      </w:tr>
+      <w:tr>
+        <w:tc>
+          <w:tcPr>
+            <w:tcW w:w="8523" w:type="dxa"/>
+            <w:tcBorders>
+              <w:bottom w:val="single" w:sz="4" w:space="0" w:color="000000" w:themeColor="text1"/>
+            </w:tcBorders>
+            <w:shd w:val="clear" w:color="auto" w:fill="FFFFFF" w:themeFill="background1"/>
+          </w:tcPr>
+          <w:p>
+            <w:pPr>
+              <w:rPr>
+                <w:b/>
+                <w:lang w:val="da-DK"/>
+              </w:rPr>
+            </w:pPr>
+            <w:r>
+              <w:rPr>
+                <w:b/>
+                <w:lang w:val="da-DK"/>
+              </w:rPr>
+              <w:t>Hovedforløb:</w:t>
+            </w:r>
+          </w:p>
+          <w:p>
+            <w:pPr>
+              <w:pStyle w:val="Listeafsnit"/>
+              <w:numPr>
+                <w:ilvl w:val="0"/>
+                <w:numId w:val="42"/>
+              </w:numPr>
+              <w:rPr>
+                <w:lang w:val="da-DK"/>
+              </w:rPr>
+            </w:pPr>
+            <w:r>
+              <w:rPr>
+                <w:lang w:val="da-DK"/>
+              </w:rPr>
+              <w:t>En bruger</w:t>
+            </w:r>
+            <w:r>
+              <w:rPr>
+                <w:lang w:val="da-DK"/>
+              </w:rPr>
+              <w:t xml:space="preserve"> har valgt linket ”</w:t>
+            </w:r>
+            <w:proofErr w:type="spellStart"/>
+            <w:r>
+              <w:rPr>
+                <w:lang w:val="da-DK"/>
+              </w:rPr>
+              <w:t>upload</w:t>
+            </w:r>
+            <w:proofErr w:type="spellEnd"/>
+            <w:r>
+              <w:rPr>
+                <w:lang w:val="da-DK"/>
+              </w:rPr>
+              <w:t xml:space="preserve"> ord” enten fra søge siden (se </w:t>
+            </w:r>
+            <w:proofErr w:type="spellStart"/>
+            <w:r>
+              <w:rPr>
+                <w:lang w:val="da-DK"/>
+              </w:rPr>
+              <w:t>usecase</w:t>
+            </w:r>
+            <w:proofErr w:type="spellEnd"/>
+            <w:r>
+              <w:rPr>
+                <w:lang w:val="da-DK"/>
+              </w:rPr>
+              <w:t xml:space="preserve"> Søg, linket er først synligt efter en søgning på et ord) eller fra siden ”Vis forespørgelser” (Se </w:t>
+            </w:r>
+            <w:proofErr w:type="spellStart"/>
+            <w:r>
+              <w:rPr>
+                <w:lang w:val="da-DK"/>
+              </w:rPr>
+              <w:t>usecasen</w:t>
+            </w:r>
+            <w:proofErr w:type="spellEnd"/>
+            <w:r>
+              <w:rPr>
+                <w:lang w:val="da-DK"/>
+              </w:rPr>
+              <w:t xml:space="preserve"> Vis forespørgelser, linket er først synligt når en specifik forespørgelse er valgt.) For begge sider gælder det at linket kun vises for </w:t>
+            </w:r>
+            <w:proofErr w:type="spellStart"/>
+            <w:r>
+              <w:rPr>
+                <w:lang w:val="da-DK"/>
+              </w:rPr>
+              <w:t>indlogget</w:t>
+            </w:r>
+            <w:proofErr w:type="spellEnd"/>
+            <w:r>
+              <w:rPr>
+                <w:lang w:val="da-DK"/>
+              </w:rPr>
+              <w:t xml:space="preserve"> brugere.</w:t>
+            </w:r>
+            <w:r>
+              <w:rPr>
+                <w:lang w:val="da-DK"/>
+              </w:rPr>
+              <w:t xml:space="preserve"> </w:t>
+            </w:r>
+          </w:p>
+          <w:p>
+            <w:pPr>
+              <w:pStyle w:val="Listeafsnit"/>
+              <w:numPr>
+                <w:ilvl w:val="0"/>
+                <w:numId w:val="42"/>
+              </w:numPr>
+              <w:rPr>
+                <w:lang w:val="da-DK"/>
+              </w:rPr>
+            </w:pPr>
+            <w:r>
+              <w:rPr>
+                <w:lang w:val="da-DK"/>
+              </w:rPr>
+              <w:t xml:space="preserve">En ny side vises som fortæller brugeren hvilke filformater der kan </w:t>
+            </w:r>
+            <w:proofErr w:type="spellStart"/>
+            <w:r>
+              <w:rPr>
+                <w:lang w:val="da-DK"/>
+              </w:rPr>
+              <w:t>uploades</w:t>
+            </w:r>
+            <w:proofErr w:type="spellEnd"/>
+            <w:r>
+              <w:rPr>
+                <w:lang w:val="da-DK"/>
+              </w:rPr>
+              <w:t>, samt en ”</w:t>
+            </w:r>
+            <w:proofErr w:type="spellStart"/>
+            <w:r>
+              <w:rPr>
+                <w:lang w:val="da-DK"/>
+              </w:rPr>
+              <w:t>Upload</w:t>
+            </w:r>
+            <w:proofErr w:type="spellEnd"/>
+            <w:r>
+              <w:rPr>
+                <w:lang w:val="da-DK"/>
+              </w:rPr>
+              <w:t>” knap.</w:t>
+            </w:r>
+          </w:p>
+          <w:p>
+            <w:pPr>
+              <w:pStyle w:val="Listeafsnit"/>
+              <w:numPr>
+                <w:ilvl w:val="0"/>
+                <w:numId w:val="42"/>
+              </w:numPr>
+              <w:rPr>
+                <w:lang w:val="da-DK"/>
+              </w:rPr>
+            </w:pPr>
+            <w:r>
+              <w:rPr>
+                <w:lang w:val="da-DK"/>
+              </w:rPr>
+              <w:t>Brugeren trykker op ”</w:t>
+            </w:r>
+            <w:proofErr w:type="spellStart"/>
+            <w:r>
+              <w:rPr>
+                <w:lang w:val="da-DK"/>
+              </w:rPr>
+              <w:t>Upload</w:t>
+            </w:r>
+            <w:proofErr w:type="spellEnd"/>
+            <w:r>
+              <w:rPr>
+                <w:lang w:val="da-DK"/>
+              </w:rPr>
+              <w:t>” knappen.</w:t>
+            </w:r>
+          </w:p>
+          <w:p>
+            <w:pPr>
+              <w:pStyle w:val="Listeafsnit"/>
+              <w:numPr>
+                <w:ilvl w:val="0"/>
+                <w:numId w:val="42"/>
+              </w:numPr>
+              <w:rPr>
+                <w:lang w:val="da-DK"/>
+              </w:rPr>
+            </w:pPr>
+            <w:r>
+              <w:rPr>
+                <w:lang w:val="da-DK"/>
+              </w:rPr>
+              <w:t>Systemet (browseren) viser en ”Vælg fil dialog”</w:t>
+            </w:r>
+          </w:p>
+          <w:p>
+            <w:pPr>
+              <w:pStyle w:val="Listeafsnit"/>
+              <w:numPr>
+                <w:ilvl w:val="0"/>
+                <w:numId w:val="42"/>
+              </w:numPr>
+              <w:rPr>
+                <w:lang w:val="da-DK"/>
+              </w:rPr>
+            </w:pPr>
+            <w:r>
+              <w:rPr>
+                <w:lang w:val="da-DK"/>
+              </w:rPr>
+              <w:t>Brugeren vælger en lokal fil på dennes maskine.</w:t>
+            </w:r>
+          </w:p>
+          <w:p>
+            <w:pPr>
+              <w:pStyle w:val="Listeafsnit"/>
+              <w:numPr>
+                <w:ilvl w:val="0"/>
+                <w:numId w:val="42"/>
+              </w:numPr>
+              <w:rPr>
+                <w:lang w:val="da-DK"/>
+              </w:rPr>
+            </w:pPr>
+            <w:r>
+              <w:rPr>
+                <w:lang w:val="da-DK"/>
+              </w:rPr>
+              <w:t>Systemet verificere og konvertere filen til et format, som systemet kan bruge. Og giver en status til brugeren.</w:t>
+            </w:r>
+          </w:p>
+          <w:p>
+            <w:pPr>
+              <w:pStyle w:val="Listeafsnit"/>
+              <w:ind w:left="360"/>
+              <w:rPr>
+                <w:b/>
+                <w:lang w:val="da-DK"/>
+              </w:rPr>
+            </w:pPr>
+          </w:p>
+        </w:tc>
+      </w:tr>
+      <w:tr>
+        <w:tc>
+          <w:tcPr>
+            <w:tcW w:w="8523" w:type="dxa"/>
+            <w:shd w:val="clear" w:color="auto" w:fill="F2F2F2" w:themeFill="background1" w:themeFillShade="F2"/>
+          </w:tcPr>
+          <w:p>
+            <w:pPr>
+              <w:rPr>
+                <w:b/>
+                <w:lang w:val="da-DK"/>
+              </w:rPr>
+            </w:pPr>
+            <w:r>
+              <w:rPr>
+                <w:b/>
+                <w:lang w:val="da-DK"/>
+              </w:rPr>
+              <w:t>Slut betingelser:</w:t>
+            </w:r>
+          </w:p>
+          <w:p>
+            <w:pPr>
+              <w:rPr>
+                <w:lang w:val="da-DK"/>
+              </w:rPr>
+            </w:pPr>
+            <w:r>
+              <w:rPr>
+                <w:lang w:val="da-DK"/>
+              </w:rPr>
+              <w:t>Ingen</w:t>
+            </w:r>
+            <w:r>
+              <w:rPr>
+                <w:lang w:val="da-DK"/>
+              </w:rPr>
+              <w:t>.</w:t>
+            </w:r>
+          </w:p>
+        </w:tc>
+      </w:tr>
+      <w:tr>
+        <w:tc>
+          <w:tcPr>
+            <w:tcW w:w="8523" w:type="dxa"/>
+            <w:shd w:val="clear" w:color="auto" w:fill="F2F2F2" w:themeFill="background1" w:themeFillShade="F2"/>
+          </w:tcPr>
+          <w:p>
+            <w:pPr>
+              <w:rPr>
+                <w:b/>
+                <w:lang w:val="da-DK"/>
+              </w:rPr>
+            </w:pPr>
+            <w:r>
+              <w:rPr>
+                <w:b/>
+                <w:lang w:val="da-DK"/>
+              </w:rPr>
+              <w:t>Alternative forløb:</w:t>
+            </w:r>
+          </w:p>
+          <w:p>
+            <w:pPr>
+              <w:pStyle w:val="Listeafsnit"/>
+              <w:numPr>
+                <w:ilvl w:val="0"/>
+                <w:numId w:val="5"/>
+              </w:numPr>
+              <w:rPr>
+                <w:lang w:val="da-DK"/>
+              </w:rPr>
+            </w:pPr>
+            <w:r>
+              <w:rPr>
+                <w:lang w:val="da-DK"/>
+              </w:rPr>
+              <w:t>Filen afvises pga. format eller størrelse.</w:t>
+            </w:r>
+          </w:p>
+          <w:p>
+            <w:pPr>
+              <w:pStyle w:val="Listeafsnit"/>
+              <w:numPr>
+                <w:ilvl w:val="0"/>
+                <w:numId w:val="5"/>
+              </w:numPr>
+              <w:rPr>
+                <w:lang w:val="da-DK"/>
+              </w:rPr>
+            </w:pPr>
+            <w:r>
+              <w:rPr>
+                <w:lang w:val="da-DK"/>
+              </w:rPr>
+              <w:t>Brugeren fortryder</w:t>
+            </w:r>
+            <w:r>
+              <w:rPr>
+                <w:lang w:val="da-DK"/>
+              </w:rPr>
+              <w:t>.</w:t>
+            </w:r>
+          </w:p>
+        </w:tc>
+      </w:tr>
+    </w:tbl>
+    <w:p>
+      <w:pPr>
+        <w:rPr>
+          <w:rFonts w:asciiTheme="majorHAnsi" w:eastAsiaTheme="majorEastAsia" w:hAnsiTheme="majorHAnsi" w:cstheme="majorBidi"/>
+          <w:b/>
+          <w:bCs/>
+          <w:color w:val="4F81BD" w:themeColor="accent1"/>
+          <w:sz w:val="26"/>
+          <w:szCs w:val="26"/>
+          <w:lang w:val="da-DK"/>
+        </w:rPr>
+      </w:pPr>
+    </w:p>
+    <w:p>
+      <w:pPr>
+        <w:pStyle w:val="Brdtekst"/>
+        <w:rPr>
+          <w:lang w:val="da-DK"/>
+        </w:rPr>
+      </w:pPr>
+    </w:p>
+    <w:p>
+      <w:pPr>
+        <w:rPr>
+          <w:lang w:val="da-DK"/>
+        </w:rPr>
+      </w:pPr>
+      <w:r>
+        <w:rPr>
+          <w:lang w:val="da-DK"/>
+        </w:rPr>
+        <w:br w:type="page"/>
+      </w:r>
+    </w:p>
+    <w:p>
+      <w:pPr>
+        <w:pStyle w:val="Brdtekst"/>
+        <w:rPr>
+          <w:lang w:val="da-DK"/>
+        </w:rPr>
+      </w:pPr>
+    </w:p>
+    <w:tbl>
+      <w:tblPr>
+        <w:tblStyle w:val="Tabel-Gitter"/>
+        <w:tblW w:w="0" w:type="auto"/>
+        <w:shd w:val="pct5" w:color="auto" w:fill="auto"/>
+        <w:tblLook w:val="04A0"/>
+      </w:tblPr>
+      <w:tblGrid>
+        <w:gridCol w:w="8523"/>
+      </w:tblGrid>
+      <w:tr>
+        <w:tc>
+          <w:tcPr>
+            <w:tcW w:w="8523" w:type="dxa"/>
+            <w:tcBorders>
+              <w:bottom w:val="single" w:sz="4" w:space="0" w:color="000000" w:themeColor="text1"/>
+            </w:tcBorders>
+            <w:shd w:val="clear" w:color="auto" w:fill="D9D9D9" w:themeFill="background1" w:themeFillShade="D9"/>
+          </w:tcPr>
+          <w:p>
+            <w:pPr>
+              <w:pStyle w:val="Overskrift2"/>
+              <w:rPr>
+                <w:lang w:val="da-DK"/>
+              </w:rPr>
+            </w:pPr>
+            <w:r>
+              <w:rPr>
+                <w:lang w:val="da-DK"/>
+              </w:rPr>
+              <w:t>Use case: xx</w:t>
+            </w:r>
+          </w:p>
+        </w:tc>
+      </w:tr>
+      <w:tr>
+        <w:tc>
+          <w:tcPr>
+            <w:tcW w:w="8523" w:type="dxa"/>
+            <w:shd w:val="clear" w:color="auto" w:fill="F2F2F2" w:themeFill="background1" w:themeFillShade="F2"/>
+          </w:tcPr>
+          <w:p>
+            <w:pPr>
+              <w:rPr>
+                <w:b/>
+                <w:lang w:val="da-DK"/>
+              </w:rPr>
+            </w:pPr>
+            <w:r>
+              <w:rPr>
+                <w:b/>
+                <w:lang w:val="da-DK"/>
+              </w:rPr>
+              <w:t xml:space="preserve">ID: </w:t>
+            </w:r>
+            <w:proofErr w:type="spellStart"/>
+            <w:r>
+              <w:rPr>
+                <w:b/>
+                <w:lang w:val="da-DK"/>
+              </w:rPr>
+              <w:t>xx</w:t>
+            </w:r>
+            <w:proofErr w:type="spellEnd"/>
+          </w:p>
+        </w:tc>
+      </w:tr>
+      <w:tr>
+        <w:tc>
+          <w:tcPr>
+            <w:tcW w:w="8523" w:type="dxa"/>
+            <w:shd w:val="clear" w:color="auto" w:fill="F2F2F2" w:themeFill="background1" w:themeFillShade="F2"/>
+          </w:tcPr>
+          <w:p>
+            <w:pPr>
+              <w:rPr>
+                <w:b/>
+                <w:lang w:val="da-DK"/>
+              </w:rPr>
+            </w:pPr>
+            <w:r>
+              <w:rPr>
+                <w:b/>
+                <w:lang w:val="da-DK"/>
+              </w:rPr>
+              <w:t>Kort beskrivelse:</w:t>
+            </w:r>
+          </w:p>
+          <w:p>
+            <w:pPr>
+              <w:rPr>
+                <w:lang w:val="da-DK"/>
+              </w:rPr>
+            </w:pPr>
+            <w:r>
+              <w:rPr>
+                <w:lang w:val="da-DK"/>
+              </w:rPr>
+              <w:t>TODO.</w:t>
+            </w:r>
+          </w:p>
+        </w:tc>
+      </w:tr>
+      <w:tr>
+        <w:tc>
+          <w:tcPr>
+            <w:tcW w:w="8523" w:type="dxa"/>
+            <w:shd w:val="clear" w:color="auto" w:fill="F2F2F2" w:themeFill="background1" w:themeFillShade="F2"/>
+          </w:tcPr>
+          <w:p>
+            <w:pPr>
+              <w:rPr>
+                <w:b/>
+                <w:lang w:val="da-DK"/>
+              </w:rPr>
+            </w:pPr>
+            <w:r>
+              <w:rPr>
+                <w:b/>
+                <w:lang w:val="da-DK"/>
+              </w:rPr>
+              <w:t>Primære aktører:</w:t>
+            </w:r>
+          </w:p>
+          <w:p>
+            <w:pPr>
+              <w:rPr>
+                <w:lang w:val="da-DK"/>
+              </w:rPr>
+            </w:pPr>
+            <w:proofErr w:type="spellStart"/>
+            <w:r>
+              <w:rPr>
+                <w:lang w:val="da-DK"/>
+              </w:rPr>
+              <w:t>Todo</w:t>
+            </w:r>
+            <w:proofErr w:type="spellEnd"/>
+            <w:r>
+              <w:rPr>
+                <w:lang w:val="da-DK"/>
+              </w:rPr>
+              <w:t>.</w:t>
+            </w:r>
+          </w:p>
+        </w:tc>
+      </w:tr>
+      <w:tr>
+        <w:tc>
+          <w:tcPr>
+            <w:tcW w:w="8523" w:type="dxa"/>
+            <w:shd w:val="clear" w:color="auto" w:fill="F2F2F2" w:themeFill="background1" w:themeFillShade="F2"/>
+          </w:tcPr>
+          <w:p>
+            <w:pPr>
+              <w:rPr>
+                <w:b/>
+                <w:lang w:val="da-DK"/>
+              </w:rPr>
+            </w:pPr>
+            <w:r>
+              <w:rPr>
+                <w:b/>
+                <w:lang w:val="da-DK"/>
+              </w:rPr>
+              <w:t>Sekundære aktører:</w:t>
+            </w:r>
+          </w:p>
+          <w:p>
+            <w:pPr>
+              <w:rPr>
+                <w:lang w:val="da-DK"/>
+              </w:rPr>
+            </w:pPr>
+            <w:r>
+              <w:rPr>
+                <w:lang w:val="da-DK"/>
+              </w:rPr>
+              <w:t>Ingen</w:t>
+            </w:r>
+            <w:r>
+              <w:rPr>
+                <w:lang w:val="da-DK"/>
+              </w:rPr>
+              <w:t>.</w:t>
+            </w:r>
+          </w:p>
+        </w:tc>
+      </w:tr>
+      <w:tr>
+        <w:tc>
+          <w:tcPr>
+            <w:tcW w:w="8523" w:type="dxa"/>
+            <w:shd w:val="clear" w:color="auto" w:fill="F2F2F2" w:themeFill="background1" w:themeFillShade="F2"/>
+          </w:tcPr>
+          <w:p>
+            <w:pPr>
+              <w:rPr>
+                <w:b/>
+                <w:lang w:val="da-DK"/>
+              </w:rPr>
+            </w:pPr>
+            <w:r>
+              <w:rPr>
+                <w:b/>
+                <w:lang w:val="da-DK"/>
+              </w:rPr>
+              <w:t>Start betingelser:</w:t>
+            </w:r>
+          </w:p>
+          <w:p>
+            <w:pPr>
+              <w:rPr>
+                <w:lang w:val="da-DK"/>
+              </w:rPr>
+            </w:pPr>
+            <w:proofErr w:type="spellStart"/>
+            <w:r>
+              <w:rPr>
+                <w:lang w:val="da-DK"/>
+              </w:rPr>
+              <w:t>Todo</w:t>
+            </w:r>
+            <w:proofErr w:type="spellEnd"/>
+          </w:p>
+        </w:tc>
+      </w:tr>
+      <w:tr>
+        <w:tc>
+          <w:tcPr>
+            <w:tcW w:w="8523" w:type="dxa"/>
+            <w:tcBorders>
+              <w:bottom w:val="single" w:sz="4" w:space="0" w:color="000000" w:themeColor="text1"/>
+            </w:tcBorders>
+            <w:shd w:val="clear" w:color="auto" w:fill="FFFFFF" w:themeFill="background1"/>
+          </w:tcPr>
+          <w:p>
+            <w:pPr>
+              <w:rPr>
+                <w:b/>
+                <w:lang w:val="da-DK"/>
+              </w:rPr>
+            </w:pPr>
+            <w:r>
+              <w:rPr>
+                <w:b/>
+                <w:lang w:val="da-DK"/>
+              </w:rPr>
+              <w:t>Hovedforløb:</w:t>
+            </w:r>
+          </w:p>
+          <w:p>
+            <w:pPr>
+              <w:pStyle w:val="Listeafsnit"/>
+              <w:numPr>
+                <w:ilvl w:val="0"/>
+                <w:numId w:val="42"/>
+              </w:numPr>
+              <w:rPr>
+                <w:lang w:val="da-DK"/>
+              </w:rPr>
+            </w:pPr>
+            <w:proofErr w:type="spellStart"/>
+            <w:r>
+              <w:rPr>
+                <w:lang w:val="da-DK"/>
+              </w:rPr>
+              <w:t>Todo</w:t>
+            </w:r>
+            <w:proofErr w:type="spellEnd"/>
+          </w:p>
+          <w:p>
+            <w:pPr>
+              <w:pStyle w:val="Listeafsnit"/>
+              <w:numPr>
+                <w:ilvl w:val="0"/>
+                <w:numId w:val="42"/>
+              </w:numPr>
+              <w:rPr>
+                <w:lang w:val="da-DK"/>
+              </w:rPr>
+            </w:pPr>
+            <w:proofErr w:type="spellStart"/>
+            <w:r>
+              <w:rPr>
+                <w:lang w:val="da-DK"/>
+              </w:rPr>
+              <w:t>Todo</w:t>
+            </w:r>
+            <w:proofErr w:type="spellEnd"/>
+            <w:r>
+              <w:rPr>
+                <w:lang w:val="da-DK"/>
+              </w:rPr>
+              <w:t>:</w:t>
+            </w:r>
+          </w:p>
+          <w:p>
+            <w:pPr>
+              <w:pStyle w:val="Listeafsnit"/>
+              <w:numPr>
+                <w:ilvl w:val="1"/>
+                <w:numId w:val="42"/>
+              </w:numPr>
+              <w:rPr>
+                <w:lang w:val="da-DK"/>
+              </w:rPr>
+            </w:pPr>
+            <w:proofErr w:type="spellStart"/>
+            <w:r>
+              <w:rPr>
+                <w:lang w:val="da-DK"/>
+              </w:rPr>
+              <w:t>Todo</w:t>
+            </w:r>
+            <w:proofErr w:type="spellEnd"/>
+          </w:p>
+          <w:p>
+            <w:pPr>
+              <w:pStyle w:val="Listeafsnit"/>
+              <w:ind w:left="360"/>
+              <w:rPr>
+                <w:b/>
+                <w:lang w:val="da-DK"/>
+              </w:rPr>
+            </w:pPr>
+          </w:p>
+        </w:tc>
+      </w:tr>
+      <w:tr>
+        <w:tc>
+          <w:tcPr>
+            <w:tcW w:w="8523" w:type="dxa"/>
+            <w:shd w:val="clear" w:color="auto" w:fill="F2F2F2" w:themeFill="background1" w:themeFillShade="F2"/>
+          </w:tcPr>
+          <w:p>
+            <w:pPr>
+              <w:rPr>
+                <w:b/>
+                <w:lang w:val="da-DK"/>
+              </w:rPr>
+            </w:pPr>
+            <w:r>
+              <w:rPr>
+                <w:b/>
+                <w:lang w:val="da-DK"/>
+              </w:rPr>
+              <w:t>Slut betingelser:</w:t>
+            </w:r>
+          </w:p>
+          <w:p>
+            <w:pPr>
+              <w:rPr>
+                <w:lang w:val="da-DK"/>
+              </w:rPr>
+            </w:pPr>
+            <w:r>
+              <w:rPr>
+                <w:lang w:val="da-DK"/>
+              </w:rPr>
+              <w:t>Ingen</w:t>
+            </w:r>
+            <w:r>
+              <w:rPr>
+                <w:lang w:val="da-DK"/>
+              </w:rPr>
+              <w:t>.</w:t>
+            </w:r>
+          </w:p>
+        </w:tc>
+      </w:tr>
+      <w:tr>
+        <w:tc>
+          <w:tcPr>
+            <w:tcW w:w="8523" w:type="dxa"/>
+            <w:shd w:val="clear" w:color="auto" w:fill="F2F2F2" w:themeFill="background1" w:themeFillShade="F2"/>
+          </w:tcPr>
+          <w:p>
+            <w:pPr>
+              <w:rPr>
+                <w:b/>
+                <w:lang w:val="da-DK"/>
+              </w:rPr>
+            </w:pPr>
+            <w:r>
+              <w:rPr>
+                <w:b/>
+                <w:lang w:val="da-DK"/>
+              </w:rPr>
+              <w:t>Alternative forløb:</w:t>
+            </w:r>
+          </w:p>
+          <w:p>
+            <w:pPr>
+              <w:pStyle w:val="Listeafsnit"/>
+              <w:numPr>
+                <w:ilvl w:val="0"/>
+                <w:numId w:val="5"/>
+              </w:numPr>
+              <w:rPr>
+                <w:lang w:val="da-DK"/>
+              </w:rPr>
+            </w:pPr>
+            <w:proofErr w:type="spellStart"/>
+            <w:r>
+              <w:rPr>
+                <w:lang w:val="da-DK"/>
+              </w:rPr>
+              <w:t>Todo</w:t>
+            </w:r>
+            <w:proofErr w:type="spellEnd"/>
+          </w:p>
+          <w:p>
+            <w:pPr>
+              <w:pStyle w:val="Listeafsnit"/>
+              <w:numPr>
+                <w:ilvl w:val="0"/>
+                <w:numId w:val="5"/>
+              </w:numPr>
+              <w:rPr>
+                <w:lang w:val="da-DK"/>
+              </w:rPr>
+            </w:pPr>
+            <w:r>
+              <w:rPr>
+                <w:lang w:val="da-DK"/>
+              </w:rPr>
+              <w:t>Brugeren fortryder</w:t>
+            </w:r>
+            <w:r>
+              <w:rPr>
+                <w:lang w:val="da-DK"/>
+              </w:rPr>
+              <w:t>.</w:t>
+            </w:r>
+          </w:p>
+        </w:tc>
+      </w:tr>
+    </w:tbl>
+    <w:p>
+      <w:pPr>
+        <w:rPr>
+          <w:rFonts w:asciiTheme="majorHAnsi" w:eastAsiaTheme="majorEastAsia" w:hAnsiTheme="majorHAnsi" w:cstheme="majorBidi"/>
+          <w:b/>
+          <w:bCs/>
+          <w:color w:val="4F81BD" w:themeColor="accent1"/>
+          <w:sz w:val="26"/>
+          <w:szCs w:val="26"/>
           <w:lang w:val="da-DK"/>
         </w:rPr>
       </w:pPr>
@@ -4263,7 +5464,7 @@
             <w:rPr>
               <w:noProof/>
             </w:rPr>
-            <w:t>6</w:t>
+            <w:t>8</w:t>
           </w:r>
         </w:fldSimple>
       </w:p>
@@ -4298,7 +5499,7 @@
             <w:rPr>
               <w:noProof/>
             </w:rPr>
-            <w:t>7</w:t>
+            <w:t>9</w:t>
           </w:r>
         </w:fldSimple>
       </w:p>
@@ -4702,6 +5903,92 @@
     </w:lvl>
   </w:abstractNum>
   <w:abstractNum w:abstractNumId="4">
+    <w:nsid w:val="15076E45"/>
+    <w:multiLevelType w:val="multilevel"/>
+    <w:tmpl w:val="0406001F"/>
+    <w:lvl w:ilvl="0">
+      <w:start w:val="1"/>
+      <w:numFmt w:val="decimal"/>
+      <w:lvlText w:val="%1."/>
+      <w:lvlJc w:val="left"/>
+      <w:pPr>
+        <w:ind w:left="360" w:hanging="360"/>
+      </w:pPr>
+    </w:lvl>
+    <w:lvl w:ilvl="1">
+      <w:start w:val="1"/>
+      <w:numFmt w:val="decimal"/>
+      <w:lvlText w:val="%1.%2."/>
+      <w:lvlJc w:val="left"/>
+      <w:pPr>
+        <w:ind w:left="792" w:hanging="432"/>
+      </w:pPr>
+    </w:lvl>
+    <w:lvl w:ilvl="2">
+      <w:start w:val="1"/>
+      <w:numFmt w:val="decimal"/>
+      <w:lvlText w:val="%1.%2.%3."/>
+      <w:lvlJc w:val="left"/>
+      <w:pPr>
+        <w:ind w:left="1224" w:hanging="504"/>
+      </w:pPr>
+    </w:lvl>
+    <w:lvl w:ilvl="3">
+      <w:start w:val="1"/>
+      <w:numFmt w:val="decimal"/>
+      <w:lvlText w:val="%1.%2.%3.%4."/>
+      <w:lvlJc w:val="left"/>
+      <w:pPr>
+        <w:ind w:left="1728" w:hanging="648"/>
+      </w:pPr>
+    </w:lvl>
+    <w:lvl w:ilvl="4">
+      <w:start w:val="1"/>
+      <w:numFmt w:val="decimal"/>
+      <w:lvlText w:val="%1.%2.%3.%4.%5."/>
+      <w:lvlJc w:val="left"/>
+      <w:pPr>
+        <w:ind w:left="2232" w:hanging="792"/>
+      </w:pPr>
+    </w:lvl>
+    <w:lvl w:ilvl="5">
+      <w:start w:val="1"/>
+      <w:numFmt w:val="decimal"/>
+      <w:lvlText w:val="%1.%2.%3.%4.%5.%6."/>
+      <w:lvlJc w:val="left"/>
+      <w:pPr>
+        <w:ind w:left="2736" w:hanging="936"/>
+      </w:pPr>
+    </w:lvl>
+    <w:lvl w:ilvl="6">
+      <w:start w:val="1"/>
+      <w:numFmt w:val="decimal"/>
+      <w:lvlText w:val="%1.%2.%3.%4.%5.%6.%7."/>
+      <w:lvlJc w:val="left"/>
+      <w:pPr>
+        <w:ind w:left="3240" w:hanging="1080"/>
+      </w:pPr>
+    </w:lvl>
+    <w:lvl w:ilvl="7">
+      <w:start w:val="1"/>
+      <w:numFmt w:val="decimal"/>
+      <w:lvlText w:val="%1.%2.%3.%4.%5.%6.%7.%8."/>
+      <w:lvlJc w:val="left"/>
+      <w:pPr>
+        <w:ind w:left="3744" w:hanging="1224"/>
+      </w:pPr>
+    </w:lvl>
+    <w:lvl w:ilvl="8">
+      <w:start w:val="1"/>
+      <w:numFmt w:val="decimal"/>
+      <w:lvlText w:val="%1.%2.%3.%4.%5.%6.%7.%8.%9."/>
+      <w:lvlJc w:val="left"/>
+      <w:pPr>
+        <w:ind w:left="4320" w:hanging="1440"/>
+      </w:pPr>
+    </w:lvl>
+  </w:abstractNum>
+  <w:abstractNum w:abstractNumId="5">
     <w:nsid w:val="16032D58"/>
     <w:multiLevelType w:val="multilevel"/>
     <w:tmpl w:val="0406001F"/>
@@ -4787,7 +6074,7 @@
       </w:pPr>
     </w:lvl>
   </w:abstractNum>
-  <w:abstractNum w:abstractNumId="5">
+  <w:abstractNum w:abstractNumId="6">
     <w:nsid w:val="199C1DB7"/>
     <w:multiLevelType w:val="multilevel"/>
     <w:tmpl w:val="3356EF06"/>
@@ -4879,7 +6166,7 @@
       </w:pPr>
     </w:lvl>
   </w:abstractNum>
-  <w:abstractNum w:abstractNumId="6">
+  <w:abstractNum w:abstractNumId="7">
     <w:nsid w:val="1A560683"/>
     <w:multiLevelType w:val="hybridMultilevel"/>
     <w:tmpl w:val="16FC1822"/>
@@ -4992,7 +6279,7 @@
       </w:rPr>
     </w:lvl>
   </w:abstractNum>
-  <w:abstractNum w:abstractNumId="7">
+  <w:abstractNum w:abstractNumId="8">
     <w:nsid w:val="1A9D39F6"/>
     <w:multiLevelType w:val="multilevel"/>
     <w:tmpl w:val="0406001F"/>
@@ -5078,7 +6365,7 @@
       </w:pPr>
     </w:lvl>
   </w:abstractNum>
-  <w:abstractNum w:abstractNumId="8">
+  <w:abstractNum w:abstractNumId="9">
     <w:nsid w:val="1CCB3CD4"/>
     <w:multiLevelType w:val="multilevel"/>
     <w:tmpl w:val="0406001F"/>
@@ -5164,7 +6451,7 @@
       </w:pPr>
     </w:lvl>
   </w:abstractNum>
-  <w:abstractNum w:abstractNumId="9">
+  <w:abstractNum w:abstractNumId="10">
     <w:nsid w:val="1F6E7264"/>
     <w:multiLevelType w:val="hybridMultilevel"/>
     <w:tmpl w:val="4E3A7EA2"/>
@@ -5277,7 +6564,7 @@
       </w:rPr>
     </w:lvl>
   </w:abstractNum>
-  <w:abstractNum w:abstractNumId="10">
+  <w:abstractNum w:abstractNumId="11">
     <w:nsid w:val="20092CAF"/>
     <w:multiLevelType w:val="hybridMultilevel"/>
     <w:tmpl w:val="E7205E76"/>
@@ -5396,7 +6683,7 @@
       </w:pPr>
     </w:lvl>
   </w:abstractNum>
-  <w:abstractNum w:abstractNumId="11">
+  <w:abstractNum w:abstractNumId="12">
     <w:nsid w:val="214C211B"/>
     <w:multiLevelType w:val="hybridMultilevel"/>
     <w:tmpl w:val="5BFEB0CE"/>
@@ -5485,7 +6772,7 @@
       </w:pPr>
     </w:lvl>
   </w:abstractNum>
-  <w:abstractNum w:abstractNumId="12">
+  <w:abstractNum w:abstractNumId="13">
     <w:nsid w:val="21950DA1"/>
     <w:multiLevelType w:val="hybridMultilevel"/>
     <w:tmpl w:val="31CA5DE8"/>
@@ -5571,7 +6858,7 @@
       </w:pPr>
     </w:lvl>
   </w:abstractNum>
-  <w:abstractNum w:abstractNumId="13">
+  <w:abstractNum w:abstractNumId="14">
     <w:nsid w:val="24DB2B1B"/>
     <w:multiLevelType w:val="hybridMultilevel"/>
     <w:tmpl w:val="AB849D20"/>
@@ -5657,7 +6944,7 @@
       </w:pPr>
     </w:lvl>
   </w:abstractNum>
-  <w:abstractNum w:abstractNumId="14">
+  <w:abstractNum w:abstractNumId="15">
     <w:nsid w:val="273F67F7"/>
     <w:multiLevelType w:val="multilevel"/>
     <w:tmpl w:val="0406001F"/>
@@ -5743,7 +7030,7 @@
       </w:pPr>
     </w:lvl>
   </w:abstractNum>
-  <w:abstractNum w:abstractNumId="15">
+  <w:abstractNum w:abstractNumId="16">
     <w:nsid w:val="29572E93"/>
     <w:multiLevelType w:val="multilevel"/>
     <w:tmpl w:val="0406001F"/>
@@ -5829,7 +7116,7 @@
       </w:pPr>
     </w:lvl>
   </w:abstractNum>
-  <w:abstractNum w:abstractNumId="16">
+  <w:abstractNum w:abstractNumId="17">
     <w:nsid w:val="2EAD6757"/>
     <w:multiLevelType w:val="hybridMultilevel"/>
     <w:tmpl w:val="772C3D06"/>
@@ -5942,7 +7229,7 @@
       </w:rPr>
     </w:lvl>
   </w:abstractNum>
-  <w:abstractNum w:abstractNumId="17">
+  <w:abstractNum w:abstractNumId="18">
     <w:nsid w:val="327D31FD"/>
     <w:multiLevelType w:val="multilevel"/>
     <w:tmpl w:val="0406001F"/>
@@ -6028,7 +7315,7 @@
       </w:pPr>
     </w:lvl>
   </w:abstractNum>
-  <w:abstractNum w:abstractNumId="18">
+  <w:abstractNum w:abstractNumId="19">
     <w:nsid w:val="36592D3B"/>
     <w:multiLevelType w:val="multilevel"/>
     <w:tmpl w:val="0406001F"/>
@@ -6114,7 +7401,7 @@
       </w:pPr>
     </w:lvl>
   </w:abstractNum>
-  <w:abstractNum w:abstractNumId="19">
+  <w:abstractNum w:abstractNumId="20">
     <w:nsid w:val="371864E0"/>
     <w:multiLevelType w:val="multilevel"/>
     <w:tmpl w:val="0406001F"/>
@@ -6200,7 +7487,7 @@
       </w:pPr>
     </w:lvl>
   </w:abstractNum>
-  <w:abstractNum w:abstractNumId="20">
+  <w:abstractNum w:abstractNumId="21">
     <w:nsid w:val="3D406F91"/>
     <w:multiLevelType w:val="hybridMultilevel"/>
     <w:tmpl w:val="A85A2998"/>
@@ -6286,7 +7573,7 @@
       </w:pPr>
     </w:lvl>
   </w:abstractNum>
-  <w:abstractNum w:abstractNumId="21">
+  <w:abstractNum w:abstractNumId="22">
     <w:nsid w:val="45260DB4"/>
     <w:multiLevelType w:val="hybridMultilevel"/>
     <w:tmpl w:val="D7A4506A"/>
@@ -6399,7 +7686,7 @@
       </w:rPr>
     </w:lvl>
   </w:abstractNum>
-  <w:abstractNum w:abstractNumId="22">
+  <w:abstractNum w:abstractNumId="23">
     <w:nsid w:val="488D7AE0"/>
     <w:multiLevelType w:val="multilevel"/>
     <w:tmpl w:val="AE72EFFA"/>
@@ -6488,7 +7775,7 @@
       </w:pPr>
     </w:lvl>
   </w:abstractNum>
-  <w:abstractNum w:abstractNumId="23">
+  <w:abstractNum w:abstractNumId="24">
     <w:nsid w:val="4A9E4CB7"/>
     <w:multiLevelType w:val="multilevel"/>
     <w:tmpl w:val="D98E9D56"/>
@@ -6601,7 +7888,7 @@
       </w:rPr>
     </w:lvl>
   </w:abstractNum>
-  <w:abstractNum w:abstractNumId="24">
+  <w:abstractNum w:abstractNumId="25">
     <w:nsid w:val="4D601E69"/>
     <w:multiLevelType w:val="multilevel"/>
     <w:tmpl w:val="0406001F"/>
@@ -6687,7 +7974,7 @@
       </w:pPr>
     </w:lvl>
   </w:abstractNum>
-  <w:abstractNum w:abstractNumId="25">
+  <w:abstractNum w:abstractNumId="26">
     <w:nsid w:val="53AC34EC"/>
     <w:multiLevelType w:val="hybridMultilevel"/>
     <w:tmpl w:val="FCBA0A90"/>
@@ -6773,7 +8060,7 @@
       </w:pPr>
     </w:lvl>
   </w:abstractNum>
-  <w:abstractNum w:abstractNumId="26">
+  <w:abstractNum w:abstractNumId="27">
     <w:nsid w:val="544810C9"/>
     <w:multiLevelType w:val="hybridMultilevel"/>
     <w:tmpl w:val="D32243C4"/>
@@ -6886,7 +8173,7 @@
       </w:rPr>
     </w:lvl>
   </w:abstractNum>
-  <w:abstractNum w:abstractNumId="27">
+  <w:abstractNum w:abstractNumId="28">
     <w:nsid w:val="566056E4"/>
     <w:multiLevelType w:val="hybridMultilevel"/>
     <w:tmpl w:val="558E8A30"/>
@@ -6972,7 +8259,93 @@
       </w:pPr>
     </w:lvl>
   </w:abstractNum>
-  <w:abstractNum w:abstractNumId="28">
+  <w:abstractNum w:abstractNumId="29">
+    <w:nsid w:val="592237D6"/>
+    <w:multiLevelType w:val="multilevel"/>
+    <w:tmpl w:val="0406001F"/>
+    <w:lvl w:ilvl="0">
+      <w:start w:val="1"/>
+      <w:numFmt w:val="decimal"/>
+      <w:lvlText w:val="%1."/>
+      <w:lvlJc w:val="left"/>
+      <w:pPr>
+        <w:ind w:left="360" w:hanging="360"/>
+      </w:pPr>
+    </w:lvl>
+    <w:lvl w:ilvl="1">
+      <w:start w:val="1"/>
+      <w:numFmt w:val="decimal"/>
+      <w:lvlText w:val="%1.%2."/>
+      <w:lvlJc w:val="left"/>
+      <w:pPr>
+        <w:ind w:left="792" w:hanging="432"/>
+      </w:pPr>
+    </w:lvl>
+    <w:lvl w:ilvl="2">
+      <w:start w:val="1"/>
+      <w:numFmt w:val="decimal"/>
+      <w:lvlText w:val="%1.%2.%3."/>
+      <w:lvlJc w:val="left"/>
+      <w:pPr>
+        <w:ind w:left="1224" w:hanging="504"/>
+      </w:pPr>
+    </w:lvl>
+    <w:lvl w:ilvl="3">
+      <w:start w:val="1"/>
+      <w:numFmt w:val="decimal"/>
+      <w:lvlText w:val="%1.%2.%3.%4."/>
+      <w:lvlJc w:val="left"/>
+      <w:pPr>
+        <w:ind w:left="1728" w:hanging="648"/>
+      </w:pPr>
+    </w:lvl>
+    <w:lvl w:ilvl="4">
+      <w:start w:val="1"/>
+      <w:numFmt w:val="decimal"/>
+      <w:lvlText w:val="%1.%2.%3.%4.%5."/>
+      <w:lvlJc w:val="left"/>
+      <w:pPr>
+        <w:ind w:left="2232" w:hanging="792"/>
+      </w:pPr>
+    </w:lvl>
+    <w:lvl w:ilvl="5">
+      <w:start w:val="1"/>
+      <w:numFmt w:val="decimal"/>
+      <w:lvlText w:val="%1.%2.%3.%4.%5.%6."/>
+      <w:lvlJc w:val="left"/>
+      <w:pPr>
+        <w:ind w:left="2736" w:hanging="936"/>
+      </w:pPr>
+    </w:lvl>
+    <w:lvl w:ilvl="6">
+      <w:start w:val="1"/>
+      <w:numFmt w:val="decimal"/>
+      <w:lvlText w:val="%1.%2.%3.%4.%5.%6.%7."/>
+      <w:lvlJc w:val="left"/>
+      <w:pPr>
+        <w:ind w:left="3240" w:hanging="1080"/>
+      </w:pPr>
+    </w:lvl>
+    <w:lvl w:ilvl="7">
+      <w:start w:val="1"/>
+      <w:numFmt w:val="decimal"/>
+      <w:lvlText w:val="%1.%2.%3.%4.%5.%6.%7.%8."/>
+      <w:lvlJc w:val="left"/>
+      <w:pPr>
+        <w:ind w:left="3744" w:hanging="1224"/>
+      </w:pPr>
+    </w:lvl>
+    <w:lvl w:ilvl="8">
+      <w:start w:val="1"/>
+      <w:numFmt w:val="decimal"/>
+      <w:lvlText w:val="%1.%2.%3.%4.%5.%6.%7.%8.%9."/>
+      <w:lvlJc w:val="left"/>
+      <w:pPr>
+        <w:ind w:left="4320" w:hanging="1440"/>
+      </w:pPr>
+    </w:lvl>
+  </w:abstractNum>
+  <w:abstractNum w:abstractNumId="30">
     <w:nsid w:val="5CE76087"/>
     <w:multiLevelType w:val="multilevel"/>
     <w:tmpl w:val="D5FA8CA4"/>
@@ -7061,7 +8434,7 @@
       </w:pPr>
     </w:lvl>
   </w:abstractNum>
-  <w:abstractNum w:abstractNumId="29">
+  <w:abstractNum w:abstractNumId="31">
     <w:nsid w:val="5E524C9E"/>
     <w:multiLevelType w:val="multilevel"/>
     <w:tmpl w:val="0406001F"/>
@@ -7147,7 +8520,7 @@
       </w:pPr>
     </w:lvl>
   </w:abstractNum>
-  <w:abstractNum w:abstractNumId="30">
+  <w:abstractNum w:abstractNumId="32">
     <w:nsid w:val="65B9474B"/>
     <w:multiLevelType w:val="multilevel"/>
     <w:tmpl w:val="0406001F"/>
@@ -7233,7 +8606,7 @@
       </w:pPr>
     </w:lvl>
   </w:abstractNum>
-  <w:abstractNum w:abstractNumId="31">
+  <w:abstractNum w:abstractNumId="33">
     <w:nsid w:val="67893123"/>
     <w:multiLevelType w:val="hybridMultilevel"/>
     <w:tmpl w:val="5BFEB0CE"/>
@@ -7322,7 +8695,7 @@
       </w:pPr>
     </w:lvl>
   </w:abstractNum>
-  <w:abstractNum w:abstractNumId="32">
+  <w:abstractNum w:abstractNumId="34">
     <w:nsid w:val="6863657C"/>
     <w:multiLevelType w:val="multilevel"/>
     <w:tmpl w:val="4EC43E98"/>
@@ -7435,7 +8808,7 @@
       </w:rPr>
     </w:lvl>
   </w:abstractNum>
-  <w:abstractNum w:abstractNumId="33">
+  <w:abstractNum w:abstractNumId="35">
     <w:nsid w:val="6D814A42"/>
     <w:multiLevelType w:val="multilevel"/>
     <w:tmpl w:val="0406001F"/>
@@ -7521,7 +8894,7 @@
       </w:pPr>
     </w:lvl>
   </w:abstractNum>
-  <w:abstractNum w:abstractNumId="34">
+  <w:abstractNum w:abstractNumId="36">
     <w:nsid w:val="702174C2"/>
     <w:multiLevelType w:val="multilevel"/>
     <w:tmpl w:val="D5FA8CA4"/>
@@ -7610,7 +8983,7 @@
       </w:pPr>
     </w:lvl>
   </w:abstractNum>
-  <w:abstractNum w:abstractNumId="35">
+  <w:abstractNum w:abstractNumId="37">
     <w:nsid w:val="71D84497"/>
     <w:multiLevelType w:val="multilevel"/>
     <w:tmpl w:val="0406001F"/>
@@ -7696,7 +9069,7 @@
       </w:pPr>
     </w:lvl>
   </w:abstractNum>
-  <w:abstractNum w:abstractNumId="36">
+  <w:abstractNum w:abstractNumId="38">
     <w:nsid w:val="75D079EF"/>
     <w:multiLevelType w:val="multilevel"/>
     <w:tmpl w:val="0406001F"/>
@@ -7782,7 +9155,7 @@
       </w:pPr>
     </w:lvl>
   </w:abstractNum>
-  <w:abstractNum w:abstractNumId="37">
+  <w:abstractNum w:abstractNumId="39">
     <w:nsid w:val="75F329D2"/>
     <w:multiLevelType w:val="multilevel"/>
     <w:tmpl w:val="0406001F"/>
@@ -7868,7 +9241,7 @@
       </w:pPr>
     </w:lvl>
   </w:abstractNum>
-  <w:abstractNum w:abstractNumId="38">
+  <w:abstractNum w:abstractNumId="40">
     <w:nsid w:val="77280266"/>
     <w:multiLevelType w:val="hybridMultilevel"/>
     <w:tmpl w:val="4D3092F8"/>
@@ -7981,7 +9354,7 @@
       </w:rPr>
     </w:lvl>
   </w:abstractNum>
-  <w:abstractNum w:abstractNumId="39">
+  <w:abstractNum w:abstractNumId="41">
     <w:nsid w:val="7EE55DAC"/>
     <w:multiLevelType w:val="multilevel"/>
     <w:tmpl w:val="0406001F"/>
@@ -8087,7 +9460,7 @@
     </w:lvlOverride>
   </w:num>
   <w:num w:numId="2">
-    <w:abstractNumId w:val="10"/>
+    <w:abstractNumId w:val="11"/>
     <w:lvlOverride w:ilvl="0">
       <w:startOverride w:val="1"/>
     </w:lvlOverride>
@@ -8117,109 +9490,109 @@
     </w:lvlOverride>
   </w:num>
   <w:num w:numId="3">
-    <w:abstractNumId w:val="36"/>
+    <w:abstractNumId w:val="38"/>
   </w:num>
   <w:num w:numId="4">
+    <w:abstractNumId w:val="22"/>
+  </w:num>
+  <w:num w:numId="5">
+    <w:abstractNumId w:val="27"/>
+  </w:num>
+  <w:num w:numId="6">
+    <w:abstractNumId w:val="26"/>
+  </w:num>
+  <w:num w:numId="7">
+    <w:abstractNumId w:val="37"/>
+  </w:num>
+  <w:num w:numId="8">
+    <w:abstractNumId w:val="16"/>
+  </w:num>
+  <w:num w:numId="9">
+    <w:abstractNumId w:val="15"/>
+  </w:num>
+  <w:num w:numId="10">
+    <w:abstractNumId w:val="19"/>
+  </w:num>
+  <w:num w:numId="11">
+    <w:abstractNumId w:val="9"/>
+  </w:num>
+  <w:num w:numId="12">
     <w:abstractNumId w:val="21"/>
   </w:num>
-  <w:num w:numId="5">
-    <w:abstractNumId w:val="26"/>
-  </w:num>
-  <w:num w:numId="6">
-    <w:abstractNumId w:val="25"/>
-  </w:num>
-  <w:num w:numId="7">
-    <w:abstractNumId w:val="35"/>
-  </w:num>
-  <w:num w:numId="8">
-    <w:abstractNumId w:val="15"/>
-  </w:num>
-  <w:num w:numId="9">
-    <w:abstractNumId w:val="14"/>
-  </w:num>
-  <w:num w:numId="10">
-    <w:abstractNumId w:val="18"/>
-  </w:num>
-  <w:num w:numId="11">
-    <w:abstractNumId w:val="8"/>
-  </w:num>
-  <w:num w:numId="12">
-    <w:abstractNumId w:val="20"/>
-  </w:num>
   <w:num w:numId="13">
-    <w:abstractNumId w:val="37"/>
+    <w:abstractNumId w:val="39"/>
   </w:num>
   <w:num w:numId="14">
-    <w:abstractNumId w:val="12"/>
+    <w:abstractNumId w:val="13"/>
   </w:num>
   <w:num w:numId="15">
-    <w:abstractNumId w:val="27"/>
+    <w:abstractNumId w:val="28"/>
   </w:num>
   <w:num w:numId="16">
-    <w:abstractNumId w:val="22"/>
+    <w:abstractNumId w:val="23"/>
   </w:num>
   <w:num w:numId="17">
-    <w:abstractNumId w:val="5"/>
+    <w:abstractNumId w:val="6"/>
   </w:num>
   <w:num w:numId="18">
     <w:abstractNumId w:val="1"/>
   </w:num>
   <w:num w:numId="19">
+    <w:abstractNumId w:val="32"/>
+  </w:num>
+  <w:num w:numId="20">
     <w:abstractNumId w:val="30"/>
   </w:num>
-  <w:num w:numId="20">
-    <w:abstractNumId w:val="28"/>
+  <w:num w:numId="21">
+    <w:abstractNumId w:val="36"/>
   </w:num>
-  <w:num w:numId="21">
+  <w:num w:numId="22">
+    <w:abstractNumId w:val="8"/>
+  </w:num>
+  <w:num w:numId="23">
+    <w:abstractNumId w:val="5"/>
+  </w:num>
+  <w:num w:numId="24">
+    <w:abstractNumId w:val="25"/>
+  </w:num>
+  <w:num w:numId="25">
+    <w:abstractNumId w:val="33"/>
+  </w:num>
+  <w:num w:numId="26">
+    <w:abstractNumId w:val="12"/>
+  </w:num>
+  <w:num w:numId="27">
+    <w:abstractNumId w:val="14"/>
+  </w:num>
+  <w:num w:numId="28">
+    <w:abstractNumId w:val="10"/>
+  </w:num>
+  <w:num w:numId="29">
+    <w:abstractNumId w:val="17"/>
+  </w:num>
+  <w:num w:numId="30">
+    <w:abstractNumId w:val="40"/>
+  </w:num>
+  <w:num w:numId="31">
     <w:abstractNumId w:val="34"/>
   </w:num>
-  <w:num w:numId="22">
+  <w:num w:numId="32">
+    <w:abstractNumId w:val="24"/>
+  </w:num>
+  <w:num w:numId="33">
+    <w:abstractNumId w:val="20"/>
+  </w:num>
+  <w:num w:numId="34">
     <w:abstractNumId w:val="7"/>
   </w:num>
-  <w:num w:numId="23">
-    <w:abstractNumId w:val="4"/>
-  </w:num>
-  <w:num w:numId="24">
-    <w:abstractNumId w:val="24"/>
-  </w:num>
-  <w:num w:numId="25">
-    <w:abstractNumId w:val="31"/>
-  </w:num>
-  <w:num w:numId="26">
-    <w:abstractNumId w:val="11"/>
-  </w:num>
-  <w:num w:numId="27">
-    <w:abstractNumId w:val="13"/>
-  </w:num>
-  <w:num w:numId="28">
-    <w:abstractNumId w:val="9"/>
-  </w:num>
-  <w:num w:numId="29">
-    <w:abstractNumId w:val="16"/>
-  </w:num>
-  <w:num w:numId="30">
-    <w:abstractNumId w:val="38"/>
-  </w:num>
-  <w:num w:numId="31">
-    <w:abstractNumId w:val="32"/>
-  </w:num>
-  <w:num w:numId="32">
-    <w:abstractNumId w:val="23"/>
-  </w:num>
-  <w:num w:numId="33">
-    <w:abstractNumId w:val="19"/>
-  </w:num>
-  <w:num w:numId="34">
-    <w:abstractNumId w:val="6"/>
-  </w:num>
   <w:num w:numId="35">
-    <w:abstractNumId w:val="33"/>
+    <w:abstractNumId w:val="35"/>
   </w:num>
   <w:num w:numId="36">
-    <w:abstractNumId w:val="17"/>
+    <w:abstractNumId w:val="18"/>
   </w:num>
   <w:num w:numId="37">
-    <w:abstractNumId w:val="29"/>
+    <w:abstractNumId w:val="31"/>
   </w:num>
   <w:num w:numId="38">
     <w:abstractNumId w:val="3"/>
@@ -8228,7 +9601,13 @@
     <w:abstractNumId w:val="2"/>
   </w:num>
   <w:num w:numId="40">
-    <w:abstractNumId w:val="39"/>
+    <w:abstractNumId w:val="41"/>
+  </w:num>
+  <w:num w:numId="41">
+    <w:abstractNumId w:val="4"/>
+  </w:num>
+  <w:num w:numId="42">
+    <w:abstractNumId w:val="29"/>
   </w:num>
   <w:numIdMacAtCleanup w:val="5"/>
 </w:numbering>
@@ -10147,7 +11526,7 @@
 </file>
 
 <file path=customXml/itemProps1.xml><?xml version="1.0" encoding="utf-8"?>
-<ds:datastoreItem xmlns:ds="http://schemas.openxmlformats.org/officeDocument/2006/customXml" ds:itemID="{2283B25F-610C-4F15-A7AC-1342288DABF7}">
+<ds:datastoreItem xmlns:ds="http://schemas.openxmlformats.org/officeDocument/2006/customXml" ds:itemID="{1E7B6567-AAB2-4A5D-801D-B673781FD7AF}">
   <ds:schemaRefs>
     <ds:schemaRef ds:uri="http://schemas.openxmlformats.org/officeDocument/2006/bibliography"/>
   </ds:schemaRefs>

</xml_diff>